<commit_message>
FEAT: Added db schemas for EventBuddy app
</commit_message>
<xml_diff>
--- a/ProfileManager/Design/Design_Document.docx
+++ b/ProfileManager/Design/Design_Document.docx
@@ -59,7 +59,10 @@
                               <w:jc w:val="center"/>
                             </w:pPr>
                             <w:r>
-                              <w:t>BookTicket App</w:t>
+                              <w:t xml:space="preserve">EventBuddy </w:t>
+                            </w:r>
+                            <w:r>
+                              <w:t>App</w:t>
                             </w:r>
                           </w:p>
                         </w:txbxContent>
@@ -92,7 +95,10 @@
                         <w:jc w:val="center"/>
                       </w:pPr>
                       <w:r>
-                        <w:t>BookTicket App</w:t>
+                        <w:t xml:space="preserve">EventBuddy </w:t>
+                      </w:r>
+                      <w:r>
+                        <w:t>App</w:t>
                       </w:r>
                     </w:p>
                   </w:txbxContent>
@@ -2289,6 +2295,9 @@
     <w:p/>
     <w:p>
       <w:r>
+        <w:rPr>
+          <w:noProof/>
+        </w:rPr>
         <w:lastRenderedPageBreak/>
         <w:drawing>
           <wp:anchor distT="0" distB="0" distL="114300" distR="114300" simplePos="0" relativeHeight="251722752" behindDoc="1" locked="0" layoutInCell="1" allowOverlap="1" wp14:anchorId="0CEBF983" wp14:editId="7547A9F1">

</xml_diff>

<commit_message>
FEAT: insert sql files and Design document update
</commit_message>
<xml_diff>
--- a/ProfileManager/Design/Design_Document.docx
+++ b/ProfileManager/Design/Design_Document.docx
@@ -841,10 +841,10 @@
                     <pic:cNvPicPr/>
                   </pic:nvPicPr>
                   <pic:blipFill>
-                    <a:blip r:embed="rId6">
+                    <a:blip r:embed="rId7">
                       <a:extLst>
                         <a:ext uri="{96DAC541-7B7A-43D3-8B79-37D633B846F1}">
-                          <asvg:svgBlip xmlns:asvg="http://schemas.microsoft.com/office/drawing/2016/SVG/main" r:embed="rId7"/>
+                          <asvg:svgBlip xmlns:asvg="http://schemas.microsoft.com/office/drawing/2016/SVG/main" r:embed="rId8"/>
                         </a:ext>
                       </a:extLst>
                     </a:blip>
@@ -2323,7 +2323,7 @@
                     <pic:cNvPicPr/>
                   </pic:nvPicPr>
                   <pic:blipFill>
-                    <a:blip r:embed="rId8">
+                    <a:blip r:embed="rId9">
                       <a:extLst>
                         <a:ext uri="{28A0092B-C50C-407E-A947-70E740481C1C}">
                           <a14:useLocalDpi xmlns:a14="http://schemas.microsoft.com/office/drawing/2010/main" val="0"/>
@@ -2485,6 +2485,1017 @@
         </mc:AlternateContent>
       </w:r>
     </w:p>
+    <w:p/>
+    <w:p/>
+    <w:p/>
+    <w:p/>
+    <w:p/>
+    <w:p/>
+    <w:p/>
+    <w:p/>
+    <w:p/>
+    <w:p/>
+    <w:p/>
+    <w:p/>
+    <w:p/>
+    <w:p/>
+    <w:p/>
+    <w:p/>
+    <w:p/>
+    <w:p/>
+    <w:p/>
+    <w:p/>
+    <w:p/>
+    <w:p/>
+    <w:p/>
+    <w:p/>
+    <w:p/>
+    <w:p/>
+    <w:p/>
+    <w:p/>
+    <w:p/>
+    <w:p/>
+    <w:p/>
+    <w:p/>
+    <w:p/>
+    <w:p/>
+    <w:p/>
+    <w:p/>
+    <w:p/>
+    <w:p/>
+    <w:p/>
+    <w:p/>
+    <w:p/>
+    <w:p/>
+    <w:p/>
+    <w:p/>
+    <w:p/>
+    <w:p/>
+    <w:p/>
+    <w:p/>
+    <w:p/>
+    <w:p/>
+    <w:p>
+      <w:r>
+        <w:rPr>
+          <w:noProof/>
+        </w:rPr>
+        <w:lastRenderedPageBreak/>
+        <mc:AlternateContent>
+          <mc:Choice Requires="wps">
+            <w:drawing>
+              <wp:anchor distT="0" distB="0" distL="114300" distR="114300" simplePos="0" relativeHeight="251723776" behindDoc="0" locked="0" layoutInCell="1" allowOverlap="1" wp14:anchorId="5E58A986" wp14:editId="08CC2C97">
+                <wp:simplePos x="0" y="0"/>
+                <wp:positionH relativeFrom="column">
+                  <wp:posOffset>-482601</wp:posOffset>
+                </wp:positionH>
+                <wp:positionV relativeFrom="paragraph">
+                  <wp:posOffset>-596901</wp:posOffset>
+                </wp:positionV>
+                <wp:extent cx="1642533" cy="905933"/>
+                <wp:effectExtent l="0" t="0" r="15240" b="27940"/>
+                <wp:wrapNone/>
+                <wp:docPr id="1044894189" name="Text Box 25"/>
+                <wp:cNvGraphicFramePr/>
+                <a:graphic xmlns:a="http://schemas.openxmlformats.org/drawingml/2006/main">
+                  <a:graphicData uri="http://schemas.microsoft.com/office/word/2010/wordprocessingShape">
+                    <wps:wsp>
+                      <wps:cNvSpPr txBox="1"/>
+                      <wps:spPr>
+                        <a:xfrm>
+                          <a:off x="0" y="0"/>
+                          <a:ext cx="1642533" cy="905933"/>
+                        </a:xfrm>
+                        <a:prstGeom prst="rect">
+                          <a:avLst/>
+                        </a:prstGeom>
+                        <a:solidFill>
+                          <a:schemeClr val="lt1"/>
+                        </a:solidFill>
+                        <a:ln w="6350">
+                          <a:solidFill>
+                            <a:schemeClr val="bg2"/>
+                          </a:solidFill>
+                        </a:ln>
+                      </wps:spPr>
+                      <wps:txbx>
+                        <w:txbxContent>
+                          <w:p>
+                            <w:pPr>
+                              <w:rPr>
+                                <w:b/>
+                                <w:bCs/>
+                                <w:sz w:val="44"/>
+                                <w:szCs w:val="44"/>
+                                <w:u w:val="single"/>
+                              </w:rPr>
+                            </w:pPr>
+                            <w:r>
+                              <w:rPr>
+                                <w:b/>
+                                <w:bCs/>
+                                <w:sz w:val="44"/>
+                                <w:szCs w:val="44"/>
+                                <w:u w:val="single"/>
+                              </w:rPr>
+                              <w:t>Request and Response</w:t>
+                            </w:r>
+                          </w:p>
+                        </w:txbxContent>
+                      </wps:txbx>
+                      <wps:bodyPr rot="0" spcFirstLastPara="0" vertOverflow="overflow" horzOverflow="overflow" vert="horz" wrap="square" lIns="91440" tIns="45720" rIns="91440" bIns="45720" numCol="1" spcCol="0" rtlCol="0" fromWordArt="0" anchor="t" anchorCtr="0" forceAA="0" compatLnSpc="1">
+                        <a:prstTxWarp prst="textNoShape">
+                          <a:avLst/>
+                        </a:prstTxWarp>
+                        <a:noAutofit/>
+                      </wps:bodyPr>
+                    </wps:wsp>
+                  </a:graphicData>
+                </a:graphic>
+                <wp14:sizeRelH relativeFrom="margin">
+                  <wp14:pctWidth>0</wp14:pctWidth>
+                </wp14:sizeRelH>
+                <wp14:sizeRelV relativeFrom="margin">
+                  <wp14:pctHeight>0</wp14:pctHeight>
+                </wp14:sizeRelV>
+              </wp:anchor>
+            </w:drawing>
+          </mc:Choice>
+          <mc:Fallback>
+            <w:pict>
+              <v:shape w14:anchorId="5E58A986" id="Text Box 25" o:spid="_x0000_s1040" type="#_x0000_t202" style="position:absolute;margin-left:-38pt;margin-top:-47pt;width:129.35pt;height:71.35pt;z-index:251723776;visibility:visible;mso-wrap-style:square;mso-width-percent:0;mso-height-percent:0;mso-wrap-distance-left:9pt;mso-wrap-distance-top:0;mso-wrap-distance-right:9pt;mso-wrap-distance-bottom:0;mso-position-horizontal:absolute;mso-position-horizontal-relative:text;mso-position-vertical:absolute;mso-position-vertical-relative:text;mso-width-percent:0;mso-height-percent:0;mso-width-relative:margin;mso-height-relative:margin;v-text-anchor:top" o:gfxdata="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" fillcolor="white [3201]" strokecolor="#e7e6e6 [3214]" strokeweight=".5pt">
+                <v:textbox>
+                  <w:txbxContent>
+                    <w:p>
+                      <w:pPr>
+                        <w:rPr>
+                          <w:b/>
+                          <w:bCs/>
+                          <w:sz w:val="44"/>
+                          <w:szCs w:val="44"/>
+                          <w:u w:val="single"/>
+                        </w:rPr>
+                      </w:pPr>
+                      <w:r>
+                        <w:rPr>
+                          <w:b/>
+                          <w:bCs/>
+                          <w:sz w:val="44"/>
+                          <w:szCs w:val="44"/>
+                          <w:u w:val="single"/>
+                        </w:rPr>
+                        <w:t>Request and Response</w:t>
+                      </w:r>
+                    </w:p>
+                  </w:txbxContent>
+                </v:textbox>
+              </v:shape>
+            </w:pict>
+          </mc:Fallback>
+        </mc:AlternateContent>
+      </w:r>
+    </w:p>
+    <w:p/>
+    <w:p/>
+    <w:tbl>
+      <w:tblPr>
+        <w:tblStyle w:val="TableGrid"/>
+        <w:tblW w:w="0" w:type="auto"/>
+        <w:tblLook w:val="04A0" w:firstRow="1" w:lastRow="0" w:firstColumn="1" w:lastColumn="0" w:noHBand="0" w:noVBand="1"/>
+      </w:tblPr>
+      <w:tblGrid>
+        <w:gridCol w:w="1670"/>
+        <w:gridCol w:w="2569"/>
+        <w:gridCol w:w="2468"/>
+        <w:gridCol w:w="2309"/>
+      </w:tblGrid>
+      <w:tr>
+        <w:tc>
+          <w:tcPr>
+            <w:tcW w:w="1670" w:type="dxa"/>
+          </w:tcPr>
+          <w:p>
+            <w:pPr>
+              <w:rPr>
+                <w:b/>
+                <w:bCs/>
+                <w:u w:val="single"/>
+              </w:rPr>
+            </w:pPr>
+            <w:r>
+              <w:rPr>
+                <w:b/>
+                <w:bCs/>
+                <w:u w:val="single"/>
+              </w:rPr>
+              <w:t>Client</w:t>
+            </w:r>
+          </w:p>
+        </w:tc>
+        <w:tc>
+          <w:tcPr>
+            <w:tcW w:w="2569" w:type="dxa"/>
+          </w:tcPr>
+          <w:p>
+            <w:pPr>
+              <w:rPr>
+                <w:b/>
+                <w:bCs/>
+                <w:u w:val="single"/>
+              </w:rPr>
+            </w:pPr>
+            <w:r>
+              <w:rPr>
+                <w:b/>
+                <w:bCs/>
+                <w:u w:val="single"/>
+              </w:rPr>
+              <w:t>Operation</w:t>
+            </w:r>
+          </w:p>
+        </w:tc>
+        <w:tc>
+          <w:tcPr>
+            <w:tcW w:w="2468" w:type="dxa"/>
+          </w:tcPr>
+          <w:p>
+            <w:pPr>
+              <w:rPr>
+                <w:b/>
+                <w:bCs/>
+                <w:u w:val="single"/>
+              </w:rPr>
+            </w:pPr>
+            <w:r>
+              <w:rPr>
+                <w:b/>
+                <w:bCs/>
+                <w:u w:val="single"/>
+              </w:rPr>
+              <w:t>RequestBody</w:t>
+            </w:r>
+          </w:p>
+        </w:tc>
+        <w:tc>
+          <w:tcPr>
+            <w:tcW w:w="2309" w:type="dxa"/>
+          </w:tcPr>
+          <w:p>
+            <w:pPr>
+              <w:rPr>
+                <w:b/>
+                <w:bCs/>
+                <w:u w:val="single"/>
+              </w:rPr>
+            </w:pPr>
+            <w:r>
+              <w:rPr>
+                <w:b/>
+                <w:bCs/>
+                <w:u w:val="single"/>
+              </w:rPr>
+              <w:t>ResponseBody</w:t>
+            </w:r>
+          </w:p>
+        </w:tc>
+      </w:tr>
+      <w:tr>
+        <w:tc>
+          <w:tcPr>
+            <w:tcW w:w="1670" w:type="dxa"/>
+          </w:tcPr>
+          <w:p>
+            <w:pPr>
+              <w:rPr>
+                <w:sz w:val="16"/>
+                <w:szCs w:val="16"/>
+              </w:rPr>
+            </w:pPr>
+            <w:r>
+              <w:rPr>
+                <w:sz w:val="16"/>
+                <w:szCs w:val="16"/>
+              </w:rPr>
+              <w:t>EventBuddy</w:t>
+            </w:r>
+          </w:p>
+        </w:tc>
+        <w:tc>
+          <w:tcPr>
+            <w:tcW w:w="2569" w:type="dxa"/>
+          </w:tcPr>
+          <w:p>
+            <w:pPr>
+              <w:rPr>
+                <w:sz w:val="16"/>
+                <w:szCs w:val="16"/>
+              </w:rPr>
+            </w:pPr>
+            <w:r>
+              <w:rPr>
+                <w:sz w:val="16"/>
+                <w:szCs w:val="16"/>
+              </w:rPr>
+              <w:t>AddAppUser</w:t>
+            </w:r>
+          </w:p>
+        </w:tc>
+        <w:tc>
+          <w:tcPr>
+            <w:tcW w:w="2468" w:type="dxa"/>
+          </w:tcPr>
+          <w:p>
+            <w:pPr>
+              <w:pStyle w:val="ListParagraph"/>
+              <w:numPr>
+                <w:ilvl w:val="0"/>
+                <w:numId w:val="2"/>
+              </w:numPr>
+              <w:rPr>
+                <w:sz w:val="16"/>
+                <w:szCs w:val="16"/>
+              </w:rPr>
+            </w:pPr>
+            <w:r>
+              <w:rPr>
+                <w:sz w:val="16"/>
+                <w:szCs w:val="16"/>
+              </w:rPr>
+              <w:t>EmailId</w:t>
+            </w:r>
+          </w:p>
+          <w:p>
+            <w:pPr>
+              <w:pStyle w:val="ListParagraph"/>
+              <w:numPr>
+                <w:ilvl w:val="0"/>
+                <w:numId w:val="2"/>
+              </w:numPr>
+              <w:rPr>
+                <w:sz w:val="16"/>
+                <w:szCs w:val="16"/>
+              </w:rPr>
+            </w:pPr>
+            <w:r>
+              <w:rPr>
+                <w:sz w:val="16"/>
+                <w:szCs w:val="16"/>
+              </w:rPr>
+              <w:t>Name</w:t>
+            </w:r>
+          </w:p>
+          <w:p>
+            <w:pPr>
+              <w:pStyle w:val="ListParagraph"/>
+              <w:numPr>
+                <w:ilvl w:val="0"/>
+                <w:numId w:val="2"/>
+              </w:numPr>
+              <w:rPr>
+                <w:sz w:val="16"/>
+                <w:szCs w:val="16"/>
+              </w:rPr>
+            </w:pPr>
+            <w:r>
+              <w:rPr>
+                <w:sz w:val="16"/>
+                <w:szCs w:val="16"/>
+              </w:rPr>
+              <w:t>PhoneNumber</w:t>
+            </w:r>
+          </w:p>
+        </w:tc>
+        <w:tc>
+          <w:tcPr>
+            <w:tcW w:w="2309" w:type="dxa"/>
+          </w:tcPr>
+          <w:p>
+            <w:pPr>
+              <w:rPr>
+                <w:b/>
+                <w:bCs/>
+                <w:u w:val="single"/>
+              </w:rPr>
+            </w:pPr>
+          </w:p>
+        </w:tc>
+      </w:tr>
+      <w:tr>
+        <w:tc>
+          <w:tcPr>
+            <w:tcW w:w="1670" w:type="dxa"/>
+          </w:tcPr>
+          <w:p>
+            <w:pPr>
+              <w:rPr>
+                <w:sz w:val="16"/>
+                <w:szCs w:val="16"/>
+              </w:rPr>
+            </w:pPr>
+            <w:r>
+              <w:rPr>
+                <w:sz w:val="16"/>
+                <w:szCs w:val="16"/>
+              </w:rPr>
+              <w:t>EventBuddy</w:t>
+            </w:r>
+          </w:p>
+        </w:tc>
+        <w:tc>
+          <w:tcPr>
+            <w:tcW w:w="2569" w:type="dxa"/>
+          </w:tcPr>
+          <w:p>
+            <w:pPr>
+              <w:rPr>
+                <w:sz w:val="16"/>
+                <w:szCs w:val="16"/>
+              </w:rPr>
+            </w:pPr>
+            <w:r>
+              <w:rPr>
+                <w:sz w:val="16"/>
+                <w:szCs w:val="16"/>
+              </w:rPr>
+              <w:t>AddAppUserRole</w:t>
+            </w:r>
+          </w:p>
+        </w:tc>
+        <w:tc>
+          <w:tcPr>
+            <w:tcW w:w="2468" w:type="dxa"/>
+          </w:tcPr>
+          <w:p>
+            <w:pPr>
+              <w:pStyle w:val="ListParagraph"/>
+              <w:numPr>
+                <w:ilvl w:val="0"/>
+                <w:numId w:val="2"/>
+              </w:numPr>
+              <w:rPr>
+                <w:sz w:val="16"/>
+                <w:szCs w:val="16"/>
+              </w:rPr>
+            </w:pPr>
+            <w:r>
+              <w:rPr>
+                <w:sz w:val="16"/>
+                <w:szCs w:val="16"/>
+              </w:rPr>
+              <w:t>EmailId</w:t>
+            </w:r>
+          </w:p>
+          <w:p>
+            <w:pPr>
+              <w:pStyle w:val="ListParagraph"/>
+              <w:numPr>
+                <w:ilvl w:val="0"/>
+                <w:numId w:val="2"/>
+              </w:numPr>
+              <w:rPr>
+                <w:sz w:val="16"/>
+                <w:szCs w:val="16"/>
+              </w:rPr>
+            </w:pPr>
+            <w:r>
+              <w:rPr>
+                <w:sz w:val="16"/>
+                <w:szCs w:val="16"/>
+              </w:rPr>
+              <w:t>RoleId</w:t>
+            </w:r>
+          </w:p>
+        </w:tc>
+        <w:tc>
+          <w:tcPr>
+            <w:tcW w:w="2309" w:type="dxa"/>
+          </w:tcPr>
+          <w:p>
+            <w:pPr>
+              <w:rPr>
+                <w:b/>
+                <w:bCs/>
+                <w:u w:val="single"/>
+              </w:rPr>
+            </w:pPr>
+          </w:p>
+        </w:tc>
+      </w:tr>
+      <w:tr>
+        <w:tc>
+          <w:tcPr>
+            <w:tcW w:w="1670" w:type="dxa"/>
+          </w:tcPr>
+          <w:p>
+            <w:pPr>
+              <w:rPr>
+                <w:sz w:val="16"/>
+                <w:szCs w:val="16"/>
+              </w:rPr>
+            </w:pPr>
+            <w:r>
+              <w:rPr>
+                <w:sz w:val="16"/>
+                <w:szCs w:val="16"/>
+              </w:rPr>
+              <w:t>EventBuddy</w:t>
+            </w:r>
+          </w:p>
+        </w:tc>
+        <w:tc>
+          <w:tcPr>
+            <w:tcW w:w="2569" w:type="dxa"/>
+          </w:tcPr>
+          <w:p>
+            <w:pPr>
+              <w:rPr>
+                <w:sz w:val="16"/>
+                <w:szCs w:val="16"/>
+              </w:rPr>
+            </w:pPr>
+            <w:r>
+              <w:rPr>
+                <w:sz w:val="16"/>
+                <w:szCs w:val="16"/>
+              </w:rPr>
+              <w:t>AddMovie</w:t>
+            </w:r>
+          </w:p>
+        </w:tc>
+        <w:tc>
+          <w:tcPr>
+            <w:tcW w:w="2468" w:type="dxa"/>
+          </w:tcPr>
+          <w:p>
+            <w:pPr>
+              <w:pStyle w:val="ListParagraph"/>
+              <w:numPr>
+                <w:ilvl w:val="0"/>
+                <w:numId w:val="2"/>
+              </w:numPr>
+              <w:rPr>
+                <w:sz w:val="16"/>
+                <w:szCs w:val="16"/>
+              </w:rPr>
+            </w:pPr>
+            <w:r>
+              <w:rPr>
+                <w:sz w:val="16"/>
+                <w:szCs w:val="16"/>
+              </w:rPr>
+              <w:t>MovieName</w:t>
+            </w:r>
+          </w:p>
+          <w:p>
+            <w:pPr>
+              <w:pStyle w:val="ListParagraph"/>
+              <w:numPr>
+                <w:ilvl w:val="0"/>
+                <w:numId w:val="2"/>
+              </w:numPr>
+              <w:rPr>
+                <w:sz w:val="16"/>
+                <w:szCs w:val="16"/>
+              </w:rPr>
+            </w:pPr>
+            <w:r>
+              <w:rPr>
+                <w:sz w:val="16"/>
+                <w:szCs w:val="16"/>
+              </w:rPr>
+              <w:t>Language</w:t>
+            </w:r>
+          </w:p>
+          <w:p>
+            <w:pPr>
+              <w:pStyle w:val="ListParagraph"/>
+              <w:numPr>
+                <w:ilvl w:val="0"/>
+                <w:numId w:val="2"/>
+              </w:numPr>
+              <w:rPr>
+                <w:sz w:val="16"/>
+                <w:szCs w:val="16"/>
+              </w:rPr>
+            </w:pPr>
+            <w:r>
+              <w:rPr>
+                <w:sz w:val="16"/>
+                <w:szCs w:val="16"/>
+              </w:rPr>
+              <w:t>Theme</w:t>
+            </w:r>
+          </w:p>
+          <w:p>
+            <w:pPr>
+              <w:pStyle w:val="ListParagraph"/>
+              <w:numPr>
+                <w:ilvl w:val="0"/>
+                <w:numId w:val="2"/>
+              </w:numPr>
+              <w:rPr>
+                <w:sz w:val="16"/>
+                <w:szCs w:val="16"/>
+              </w:rPr>
+            </w:pPr>
+            <w:r>
+              <w:rPr>
+                <w:sz w:val="16"/>
+                <w:szCs w:val="16"/>
+              </w:rPr>
+              <w:t>DistributorId</w:t>
+            </w:r>
+          </w:p>
+        </w:tc>
+        <w:tc>
+          <w:tcPr>
+            <w:tcW w:w="2309" w:type="dxa"/>
+          </w:tcPr>
+          <w:p>
+            <w:pPr>
+              <w:rPr>
+                <w:b/>
+                <w:bCs/>
+                <w:u w:val="single"/>
+              </w:rPr>
+            </w:pPr>
+          </w:p>
+        </w:tc>
+      </w:tr>
+      <w:tr>
+        <w:tc>
+          <w:tcPr>
+            <w:tcW w:w="1670" w:type="dxa"/>
+          </w:tcPr>
+          <w:p>
+            <w:pPr>
+              <w:rPr>
+                <w:sz w:val="16"/>
+                <w:szCs w:val="16"/>
+              </w:rPr>
+            </w:pPr>
+            <w:r>
+              <w:rPr>
+                <w:sz w:val="16"/>
+                <w:szCs w:val="16"/>
+              </w:rPr>
+              <w:t>EventBuddy</w:t>
+            </w:r>
+          </w:p>
+        </w:tc>
+        <w:tc>
+          <w:tcPr>
+            <w:tcW w:w="2569" w:type="dxa"/>
+          </w:tcPr>
+          <w:p>
+            <w:pPr>
+              <w:rPr>
+                <w:sz w:val="16"/>
+                <w:szCs w:val="16"/>
+              </w:rPr>
+            </w:pPr>
+            <w:r>
+              <w:rPr>
+                <w:sz w:val="16"/>
+                <w:szCs w:val="16"/>
+              </w:rPr>
+              <w:t>AddTheatre</w:t>
+            </w:r>
+          </w:p>
+        </w:tc>
+        <w:tc>
+          <w:tcPr>
+            <w:tcW w:w="2468" w:type="dxa"/>
+          </w:tcPr>
+          <w:p>
+            <w:pPr>
+              <w:pStyle w:val="ListParagraph"/>
+              <w:numPr>
+                <w:ilvl w:val="0"/>
+                <w:numId w:val="2"/>
+              </w:numPr>
+              <w:rPr>
+                <w:sz w:val="16"/>
+                <w:szCs w:val="16"/>
+              </w:rPr>
+            </w:pPr>
+            <w:r>
+              <w:rPr>
+                <w:sz w:val="16"/>
+                <w:szCs w:val="16"/>
+              </w:rPr>
+              <w:t>Name</w:t>
+            </w:r>
+          </w:p>
+          <w:p>
+            <w:pPr>
+              <w:pStyle w:val="ListParagraph"/>
+              <w:numPr>
+                <w:ilvl w:val="0"/>
+                <w:numId w:val="2"/>
+              </w:numPr>
+              <w:rPr>
+                <w:sz w:val="16"/>
+                <w:szCs w:val="16"/>
+              </w:rPr>
+            </w:pPr>
+            <w:r>
+              <w:rPr>
+                <w:sz w:val="16"/>
+                <w:szCs w:val="16"/>
+              </w:rPr>
+              <w:t>Location</w:t>
+            </w:r>
+          </w:p>
+          <w:p>
+            <w:pPr>
+              <w:pStyle w:val="ListParagraph"/>
+              <w:numPr>
+                <w:ilvl w:val="0"/>
+                <w:numId w:val="2"/>
+              </w:numPr>
+              <w:rPr>
+                <w:sz w:val="16"/>
+                <w:szCs w:val="16"/>
+              </w:rPr>
+            </w:pPr>
+            <w:r>
+              <w:rPr>
+                <w:sz w:val="16"/>
+                <w:szCs w:val="16"/>
+              </w:rPr>
+              <w:t>OwnerId</w:t>
+            </w:r>
+          </w:p>
+        </w:tc>
+        <w:tc>
+          <w:tcPr>
+            <w:tcW w:w="2309" w:type="dxa"/>
+          </w:tcPr>
+          <w:p>
+            <w:pPr>
+              <w:rPr>
+                <w:b/>
+                <w:bCs/>
+                <w:u w:val="single"/>
+              </w:rPr>
+            </w:pPr>
+          </w:p>
+        </w:tc>
+      </w:tr>
+      <w:tr>
+        <w:tc>
+          <w:tcPr>
+            <w:tcW w:w="1670" w:type="dxa"/>
+          </w:tcPr>
+          <w:p>
+            <w:pPr>
+              <w:rPr>
+                <w:sz w:val="16"/>
+                <w:szCs w:val="16"/>
+              </w:rPr>
+            </w:pPr>
+            <w:r>
+              <w:rPr>
+                <w:sz w:val="16"/>
+                <w:szCs w:val="16"/>
+              </w:rPr>
+              <w:t>EventBuddy</w:t>
+            </w:r>
+          </w:p>
+        </w:tc>
+        <w:tc>
+          <w:tcPr>
+            <w:tcW w:w="2569" w:type="dxa"/>
+          </w:tcPr>
+          <w:p>
+            <w:pPr>
+              <w:rPr>
+                <w:sz w:val="16"/>
+                <w:szCs w:val="16"/>
+              </w:rPr>
+            </w:pPr>
+            <w:r>
+              <w:rPr>
+                <w:sz w:val="16"/>
+                <w:szCs w:val="16"/>
+              </w:rPr>
+              <w:t>AddMovieToWatchlist</w:t>
+            </w:r>
+          </w:p>
+        </w:tc>
+        <w:tc>
+          <w:tcPr>
+            <w:tcW w:w="2468" w:type="dxa"/>
+          </w:tcPr>
+          <w:p>
+            <w:pPr>
+              <w:pStyle w:val="ListParagraph"/>
+              <w:numPr>
+                <w:ilvl w:val="0"/>
+                <w:numId w:val="2"/>
+              </w:numPr>
+              <w:rPr>
+                <w:sz w:val="16"/>
+                <w:szCs w:val="16"/>
+              </w:rPr>
+            </w:pPr>
+            <w:r>
+              <w:rPr>
+                <w:sz w:val="16"/>
+                <w:szCs w:val="16"/>
+              </w:rPr>
+              <w:t>MovieName</w:t>
+            </w:r>
+          </w:p>
+          <w:p>
+            <w:pPr>
+              <w:pStyle w:val="ListParagraph"/>
+              <w:numPr>
+                <w:ilvl w:val="0"/>
+                <w:numId w:val="2"/>
+              </w:numPr>
+              <w:rPr>
+                <w:sz w:val="16"/>
+                <w:szCs w:val="16"/>
+              </w:rPr>
+            </w:pPr>
+            <w:r>
+              <w:rPr>
+                <w:sz w:val="16"/>
+                <w:szCs w:val="16"/>
+              </w:rPr>
+              <w:t>ViewerId</w:t>
+            </w:r>
+          </w:p>
+        </w:tc>
+        <w:tc>
+          <w:tcPr>
+            <w:tcW w:w="2309" w:type="dxa"/>
+          </w:tcPr>
+          <w:p>
+            <w:pPr>
+              <w:rPr>
+                <w:b/>
+                <w:bCs/>
+                <w:u w:val="single"/>
+              </w:rPr>
+            </w:pPr>
+          </w:p>
+        </w:tc>
+      </w:tr>
+      <w:tr>
+        <w:tc>
+          <w:tcPr>
+            <w:tcW w:w="1670" w:type="dxa"/>
+          </w:tcPr>
+          <w:p>
+            <w:pPr>
+              <w:rPr>
+                <w:sz w:val="16"/>
+                <w:szCs w:val="16"/>
+              </w:rPr>
+            </w:pPr>
+            <w:r>
+              <w:rPr>
+                <w:sz w:val="16"/>
+                <w:szCs w:val="16"/>
+              </w:rPr>
+              <w:t>EventBuddy</w:t>
+            </w:r>
+          </w:p>
+        </w:tc>
+        <w:tc>
+          <w:tcPr>
+            <w:tcW w:w="2569" w:type="dxa"/>
+          </w:tcPr>
+          <w:p>
+            <w:pPr>
+              <w:rPr>
+                <w:sz w:val="16"/>
+                <w:szCs w:val="16"/>
+              </w:rPr>
+            </w:pPr>
+            <w:r>
+              <w:rPr>
+                <w:sz w:val="16"/>
+                <w:szCs w:val="16"/>
+              </w:rPr>
+              <w:t>AddScreenToTheatre</w:t>
+            </w:r>
+          </w:p>
+        </w:tc>
+        <w:tc>
+          <w:tcPr>
+            <w:tcW w:w="2468" w:type="dxa"/>
+          </w:tcPr>
+          <w:p>
+            <w:pPr>
+              <w:pStyle w:val="ListParagraph"/>
+              <w:numPr>
+                <w:ilvl w:val="0"/>
+                <w:numId w:val="2"/>
+              </w:numPr>
+              <w:rPr>
+                <w:sz w:val="16"/>
+                <w:szCs w:val="16"/>
+              </w:rPr>
+            </w:pPr>
+            <w:r>
+              <w:rPr>
+                <w:sz w:val="16"/>
+                <w:szCs w:val="16"/>
+              </w:rPr>
+              <w:t>ScreenName</w:t>
+            </w:r>
+          </w:p>
+          <w:p>
+            <w:pPr>
+              <w:pStyle w:val="ListParagraph"/>
+              <w:numPr>
+                <w:ilvl w:val="0"/>
+                <w:numId w:val="2"/>
+              </w:numPr>
+              <w:rPr>
+                <w:sz w:val="16"/>
+                <w:szCs w:val="16"/>
+              </w:rPr>
+            </w:pPr>
+            <w:r>
+              <w:rPr>
+                <w:sz w:val="16"/>
+                <w:szCs w:val="16"/>
+              </w:rPr>
+              <w:t>SeatCount</w:t>
+            </w:r>
+          </w:p>
+          <w:p>
+            <w:pPr>
+              <w:pStyle w:val="ListParagraph"/>
+              <w:numPr>
+                <w:ilvl w:val="0"/>
+                <w:numId w:val="2"/>
+              </w:numPr>
+              <w:rPr>
+                <w:sz w:val="16"/>
+                <w:szCs w:val="16"/>
+              </w:rPr>
+            </w:pPr>
+            <w:r>
+              <w:rPr>
+                <w:sz w:val="16"/>
+                <w:szCs w:val="16"/>
+              </w:rPr>
+              <w:t>TheatreId</w:t>
+            </w:r>
+          </w:p>
+          <w:p>
+            <w:pPr>
+              <w:pStyle w:val="ListParagraph"/>
+              <w:numPr>
+                <w:ilvl w:val="0"/>
+                <w:numId w:val="2"/>
+              </w:numPr>
+              <w:rPr>
+                <w:sz w:val="16"/>
+                <w:szCs w:val="16"/>
+              </w:rPr>
+            </w:pPr>
+            <w:r>
+              <w:rPr>
+                <w:sz w:val="16"/>
+                <w:szCs w:val="16"/>
+              </w:rPr>
+              <w:t>MovieName</w:t>
+            </w:r>
+          </w:p>
+        </w:tc>
+        <w:tc>
+          <w:tcPr>
+            <w:tcW w:w="2309" w:type="dxa"/>
+          </w:tcPr>
+          <w:p>
+            <w:pPr>
+              <w:rPr>
+                <w:b/>
+                <w:bCs/>
+                <w:u w:val="single"/>
+              </w:rPr>
+            </w:pPr>
+          </w:p>
+        </w:tc>
+      </w:tr>
+    </w:tbl>
+    <w:p>
+      <w:pPr>
+        <w:rPr>
+          <w:b/>
+          <w:bCs/>
+          <w:u w:val="single"/>
+        </w:rPr>
+      </w:pPr>
+    </w:p>
+    <w:p/>
     <w:sectPr>
       <w:pgSz w:w="11906" w:h="16838"/>
       <w:pgMar w:top="1440" w:right="1440" w:bottom="1440" w:left="1440" w:header="708" w:footer="708" w:gutter="0"/>
@@ -2531,6 +3542,243 @@
     </w:p>
   </w:footnote>
 </w:footnotes>
+</file>
+
+<file path=word/numbering.xml><?xml version="1.0" encoding="utf-8"?>
+<w:numbering xmlns:wpc="http://schemas.microsoft.com/office/word/2010/wordprocessingCanvas" xmlns:cx="http://schemas.microsoft.com/office/drawing/2014/chartex" xmlns:cx1="http://schemas.microsoft.com/office/drawing/2015/9/8/chartex" xmlns:cx2="http://schemas.microsoft.com/office/drawing/2015/10/21/chartex" xmlns:cx3="http://schemas.microsoft.com/office/drawing/2016/5/9/chartex" xmlns:cx4="http://schemas.microsoft.com/office/drawing/2016/5/10/chartex" xmlns:cx5="http://schemas.microsoft.com/office/drawing/2016/5/11/chartex" xmlns:cx6="http://schemas.microsoft.com/office/drawing/2016/5/12/chartex" xmlns:cx7="http://schemas.microsoft.com/office/drawing/2016/5/13/chartex" xmlns:cx8="http://schemas.microsoft.com/office/drawing/2016/5/14/chartex" xmlns:mc="http://schemas.openxmlformats.org/markup-compatibility/2006" xmlns:aink="http://schemas.microsoft.com/office/drawing/2016/ink" xmlns:am3d="http://schemas.microsoft.com/office/drawing/2017/model3d" xmlns:o="urn:schemas-microsoft-com:office:office" xmlns:oel="http://schemas.microsoft.com/office/2019/extlst" xmlns:r="http://schemas.openxmlformats.org/officeDocument/2006/relationships" xmlns:m="http://schemas.openxmlformats.org/officeDocument/2006/math" xmlns:v="urn:schemas-microsoft-com:vml" xmlns:wp14="http://schemas.microsoft.com/office/word/2010/wordprocessingDrawing" xmlns:wp="http://schemas.openxmlformats.org/drawingml/2006/wordprocessingDrawing" xmlns:w10="urn:schemas-microsoft-com:office:word" xmlns:w="http://schemas.openxmlformats.org/wordprocessingml/2006/main" xmlns:w14="http://schemas.microsoft.com/office/word/2010/wordml" xmlns:w15="http://schemas.microsoft.com/office/word/2012/wordml" xmlns:w16cex="http://schemas.microsoft.com/office/word/2018/wordml/cex" xmlns:w16cid="http://schemas.microsoft.com/office/word/2016/wordml/cid" xmlns:w16="http://schemas.microsoft.com/office/word/2018/wordml" xmlns:w16du="http://schemas.microsoft.com/office/word/2023/wordml/word16du" xmlns:w16sdtdh="http://schemas.microsoft.com/office/word/2020/wordml/sdtdatahash" xmlns:w16se="http://schemas.microsoft.com/office/word/2015/wordml/symex" xmlns:wpg="http://schemas.microsoft.com/office/word/2010/wordprocessingGroup" xmlns:wpi="http://schemas.microsoft.com/office/word/2010/wordprocessingInk" xmlns:wne="http://schemas.microsoft.com/office/word/2006/wordml" xmlns:wps="http://schemas.microsoft.com/office/word/2010/wordprocessingShape" mc:Ignorable="w14 w15 w16se w16cid w16 w16cex w16sdtdh w16du wp14">
+  <w:abstractNum w:abstractNumId="0" w15:restartNumberingAfterBreak="0">
+    <w:nsid w:val="08A30661"/>
+    <w:multiLevelType w:val="hybridMultilevel"/>
+    <w:tmpl w:val="C7105844"/>
+    <w:lvl w:ilvl="0" w:tplc="40090001">
+      <w:start w:val="1"/>
+      <w:numFmt w:val="bullet"/>
+      <w:lvlText w:val=""/>
+      <w:lvlJc w:val="left"/>
+      <w:pPr>
+        <w:ind w:left="720" w:hanging="360"/>
+      </w:pPr>
+      <w:rPr>
+        <w:rFonts w:ascii="Symbol" w:hAnsi="Symbol" w:hint="default"/>
+      </w:rPr>
+    </w:lvl>
+    <w:lvl w:ilvl="1" w:tplc="40090003" w:tentative="1">
+      <w:start w:val="1"/>
+      <w:numFmt w:val="bullet"/>
+      <w:lvlText w:val="o"/>
+      <w:lvlJc w:val="left"/>
+      <w:pPr>
+        <w:ind w:left="1440" w:hanging="360"/>
+      </w:pPr>
+      <w:rPr>
+        <w:rFonts w:ascii="Courier New" w:hAnsi="Courier New" w:cs="Courier New" w:hint="default"/>
+      </w:rPr>
+    </w:lvl>
+    <w:lvl w:ilvl="2" w:tplc="40090005" w:tentative="1">
+      <w:start w:val="1"/>
+      <w:numFmt w:val="bullet"/>
+      <w:lvlText w:val=""/>
+      <w:lvlJc w:val="left"/>
+      <w:pPr>
+        <w:ind w:left="2160" w:hanging="360"/>
+      </w:pPr>
+      <w:rPr>
+        <w:rFonts w:ascii="Wingdings" w:hAnsi="Wingdings" w:hint="default"/>
+      </w:rPr>
+    </w:lvl>
+    <w:lvl w:ilvl="3" w:tplc="40090001" w:tentative="1">
+      <w:start w:val="1"/>
+      <w:numFmt w:val="bullet"/>
+      <w:lvlText w:val=""/>
+      <w:lvlJc w:val="left"/>
+      <w:pPr>
+        <w:ind w:left="2880" w:hanging="360"/>
+      </w:pPr>
+      <w:rPr>
+        <w:rFonts w:ascii="Symbol" w:hAnsi="Symbol" w:hint="default"/>
+      </w:rPr>
+    </w:lvl>
+    <w:lvl w:ilvl="4" w:tplc="40090003" w:tentative="1">
+      <w:start w:val="1"/>
+      <w:numFmt w:val="bullet"/>
+      <w:lvlText w:val="o"/>
+      <w:lvlJc w:val="left"/>
+      <w:pPr>
+        <w:ind w:left="3600" w:hanging="360"/>
+      </w:pPr>
+      <w:rPr>
+        <w:rFonts w:ascii="Courier New" w:hAnsi="Courier New" w:cs="Courier New" w:hint="default"/>
+      </w:rPr>
+    </w:lvl>
+    <w:lvl w:ilvl="5" w:tplc="40090005" w:tentative="1">
+      <w:start w:val="1"/>
+      <w:numFmt w:val="bullet"/>
+      <w:lvlText w:val=""/>
+      <w:lvlJc w:val="left"/>
+      <w:pPr>
+        <w:ind w:left="4320" w:hanging="360"/>
+      </w:pPr>
+      <w:rPr>
+        <w:rFonts w:ascii="Wingdings" w:hAnsi="Wingdings" w:hint="default"/>
+      </w:rPr>
+    </w:lvl>
+    <w:lvl w:ilvl="6" w:tplc="40090001" w:tentative="1">
+      <w:start w:val="1"/>
+      <w:numFmt w:val="bullet"/>
+      <w:lvlText w:val=""/>
+      <w:lvlJc w:val="left"/>
+      <w:pPr>
+        <w:ind w:left="5040" w:hanging="360"/>
+      </w:pPr>
+      <w:rPr>
+        <w:rFonts w:ascii="Symbol" w:hAnsi="Symbol" w:hint="default"/>
+      </w:rPr>
+    </w:lvl>
+    <w:lvl w:ilvl="7" w:tplc="40090003" w:tentative="1">
+      <w:start w:val="1"/>
+      <w:numFmt w:val="bullet"/>
+      <w:lvlText w:val="o"/>
+      <w:lvlJc w:val="left"/>
+      <w:pPr>
+        <w:ind w:left="5760" w:hanging="360"/>
+      </w:pPr>
+      <w:rPr>
+        <w:rFonts w:ascii="Courier New" w:hAnsi="Courier New" w:cs="Courier New" w:hint="default"/>
+      </w:rPr>
+    </w:lvl>
+    <w:lvl w:ilvl="8" w:tplc="40090005" w:tentative="1">
+      <w:start w:val="1"/>
+      <w:numFmt w:val="bullet"/>
+      <w:lvlText w:val=""/>
+      <w:lvlJc w:val="left"/>
+      <w:pPr>
+        <w:ind w:left="6480" w:hanging="360"/>
+      </w:pPr>
+      <w:rPr>
+        <w:rFonts w:ascii="Wingdings" w:hAnsi="Wingdings" w:hint="default"/>
+      </w:rPr>
+    </w:lvl>
+  </w:abstractNum>
+  <w:abstractNum w:abstractNumId="1" w15:restartNumberingAfterBreak="0">
+    <w:nsid w:val="6CD6205E"/>
+    <w:multiLevelType w:val="hybridMultilevel"/>
+    <w:tmpl w:val="F7169AE2"/>
+    <w:lvl w:ilvl="0" w:tplc="40090001">
+      <w:start w:val="1"/>
+      <w:numFmt w:val="bullet"/>
+      <w:lvlText w:val=""/>
+      <w:lvlJc w:val="left"/>
+      <w:pPr>
+        <w:ind w:left="720" w:hanging="360"/>
+      </w:pPr>
+      <w:rPr>
+        <w:rFonts w:ascii="Symbol" w:hAnsi="Symbol" w:hint="default"/>
+      </w:rPr>
+    </w:lvl>
+    <w:lvl w:ilvl="1" w:tplc="40090003">
+      <w:start w:val="1"/>
+      <w:numFmt w:val="bullet"/>
+      <w:lvlText w:val="o"/>
+      <w:lvlJc w:val="left"/>
+      <w:pPr>
+        <w:ind w:left="1440" w:hanging="360"/>
+      </w:pPr>
+      <w:rPr>
+        <w:rFonts w:ascii="Courier New" w:hAnsi="Courier New" w:cs="Courier New" w:hint="default"/>
+      </w:rPr>
+    </w:lvl>
+    <w:lvl w:ilvl="2" w:tplc="40090005">
+      <w:start w:val="1"/>
+      <w:numFmt w:val="bullet"/>
+      <w:lvlText w:val=""/>
+      <w:lvlJc w:val="left"/>
+      <w:pPr>
+        <w:ind w:left="2160" w:hanging="360"/>
+      </w:pPr>
+      <w:rPr>
+        <w:rFonts w:ascii="Wingdings" w:hAnsi="Wingdings" w:hint="default"/>
+      </w:rPr>
+    </w:lvl>
+    <w:lvl w:ilvl="3" w:tplc="40090001">
+      <w:start w:val="1"/>
+      <w:numFmt w:val="bullet"/>
+      <w:lvlText w:val=""/>
+      <w:lvlJc w:val="left"/>
+      <w:pPr>
+        <w:ind w:left="2880" w:hanging="360"/>
+      </w:pPr>
+      <w:rPr>
+        <w:rFonts w:ascii="Symbol" w:hAnsi="Symbol" w:hint="default"/>
+      </w:rPr>
+    </w:lvl>
+    <w:lvl w:ilvl="4" w:tplc="40090003" w:tentative="1">
+      <w:start w:val="1"/>
+      <w:numFmt w:val="bullet"/>
+      <w:lvlText w:val="o"/>
+      <w:lvlJc w:val="left"/>
+      <w:pPr>
+        <w:ind w:left="3600" w:hanging="360"/>
+      </w:pPr>
+      <w:rPr>
+        <w:rFonts w:ascii="Courier New" w:hAnsi="Courier New" w:cs="Courier New" w:hint="default"/>
+      </w:rPr>
+    </w:lvl>
+    <w:lvl w:ilvl="5" w:tplc="40090005" w:tentative="1">
+      <w:start w:val="1"/>
+      <w:numFmt w:val="bullet"/>
+      <w:lvlText w:val=""/>
+      <w:lvlJc w:val="left"/>
+      <w:pPr>
+        <w:ind w:left="4320" w:hanging="360"/>
+      </w:pPr>
+      <w:rPr>
+        <w:rFonts w:ascii="Wingdings" w:hAnsi="Wingdings" w:hint="default"/>
+      </w:rPr>
+    </w:lvl>
+    <w:lvl w:ilvl="6" w:tplc="40090001" w:tentative="1">
+      <w:start w:val="1"/>
+      <w:numFmt w:val="bullet"/>
+      <w:lvlText w:val=""/>
+      <w:lvlJc w:val="left"/>
+      <w:pPr>
+        <w:ind w:left="5040" w:hanging="360"/>
+      </w:pPr>
+      <w:rPr>
+        <w:rFonts w:ascii="Symbol" w:hAnsi="Symbol" w:hint="default"/>
+      </w:rPr>
+    </w:lvl>
+    <w:lvl w:ilvl="7" w:tplc="40090003" w:tentative="1">
+      <w:start w:val="1"/>
+      <w:numFmt w:val="bullet"/>
+      <w:lvlText w:val="o"/>
+      <w:lvlJc w:val="left"/>
+      <w:pPr>
+        <w:ind w:left="5760" w:hanging="360"/>
+      </w:pPr>
+      <w:rPr>
+        <w:rFonts w:ascii="Courier New" w:hAnsi="Courier New" w:cs="Courier New" w:hint="default"/>
+      </w:rPr>
+    </w:lvl>
+    <w:lvl w:ilvl="8" w:tplc="40090005" w:tentative="1">
+      <w:start w:val="1"/>
+      <w:numFmt w:val="bullet"/>
+      <w:lvlText w:val=""/>
+      <w:lvlJc w:val="left"/>
+      <w:pPr>
+        <w:ind w:left="6480" w:hanging="360"/>
+      </w:pPr>
+      <w:rPr>
+        <w:rFonts w:ascii="Wingdings" w:hAnsi="Wingdings" w:hint="default"/>
+      </w:rPr>
+    </w:lvl>
+  </w:abstractNum>
+  <w:num w:numId="1" w16cid:durableId="1690715002">
+    <w:abstractNumId w:val="1"/>
+  </w:num>
+  <w:num w:numId="2" w16cid:durableId="1126462992">
+    <w:abstractNumId w:val="0"/>
+  </w:num>
+</w:numbering>
 </file>
 
 <file path=word/styles.xml><?xml version="1.0" encoding="utf-8"?>
@@ -2999,6 +4247,33 @@
     <w:uiPriority w:val="99"/>
     <w:rsid w:val="005E3483"/>
   </w:style>
+  <w:style w:type="paragraph" w:styleId="ListParagraph">
+    <w:name w:val="List Paragraph"/>
+    <w:basedOn w:val="Normal"/>
+    <w:uiPriority w:val="34"/>
+    <w:qFormat/>
+    <w:rsid w:val="00D718B8"/>
+    <w:pPr>
+      <w:ind w:left="720"/>
+      <w:contextualSpacing/>
+    </w:pPr>
+  </w:style>
+  <w:style w:type="table" w:styleId="TableGrid">
+    <w:name w:val="Table Grid"/>
+    <w:basedOn w:val="TableNormal"/>
+    <w:uiPriority w:val="39"/>
+    <w:rsid w:val="00D718B8"/>
+    <w:tblPr>
+      <w:tblBorders>
+        <w:top w:val="single" w:sz="4" w:space="0" w:color="auto"/>
+        <w:left w:val="single" w:sz="4" w:space="0" w:color="auto"/>
+        <w:bottom w:val="single" w:sz="4" w:space="0" w:color="auto"/>
+        <w:right w:val="single" w:sz="4" w:space="0" w:color="auto"/>
+        <w:insideH w:val="single" w:sz="4" w:space="0" w:color="auto"/>
+        <w:insideV w:val="single" w:sz="4" w:space="0" w:color="auto"/>
+      </w:tblBorders>
+    </w:tblPr>
+  </w:style>
 </w:styles>
 </file>
 

</xml_diff>

<commit_message>
FIX: Updated DDL and DML sql files and Design Document
</commit_message>
<xml_diff>
--- a/ProfileManager/Design/Design_Document.docx
+++ b/ProfileManager/Design/Design_Document.docx
@@ -58,8 +58,13 @@
                             <w:pPr>
                               <w:jc w:val="center"/>
                             </w:pPr>
+                            <w:proofErr w:type="spellStart"/>
                             <w:r>
-                              <w:t xml:space="preserve">EventBuddy </w:t>
+                              <w:t>EventBuddy</w:t>
+                            </w:r>
+                            <w:proofErr w:type="spellEnd"/>
+                            <w:r>
+                              <w:t xml:space="preserve"> </w:t>
                             </w:r>
                             <w:r>
                               <w:t>App</w:t>
@@ -94,8 +99,13 @@
                       <w:pPr>
                         <w:jc w:val="center"/>
                       </w:pPr>
+                      <w:proofErr w:type="spellStart"/>
                       <w:r>
-                        <w:t xml:space="preserve">EventBuddy </w:t>
+                        <w:t>EventBuddy</w:t>
+                      </w:r>
+                      <w:proofErr w:type="spellEnd"/>
+                      <w:r>
+                        <w:t xml:space="preserve"> </w:t>
                       </w:r>
                       <w:r>
                         <w:t>App</w:t>
@@ -350,13 +360,23 @@
                                 <w:u w:val="single"/>
                               </w:rPr>
                             </w:pPr>
+                            <w:proofErr w:type="spellStart"/>
                             <w:r>
                               <w:rPr>
                                 <w:b/>
                                 <w:bCs/>
                                 <w:u w:val="single"/>
                               </w:rPr>
-                              <w:t>Reponse:</w:t>
+                              <w:t>Reponse</w:t>
+                            </w:r>
+                            <w:proofErr w:type="spellEnd"/>
+                            <w:r>
+                              <w:rPr>
+                                <w:b/>
+                                <w:bCs/>
+                                <w:u w:val="single"/>
+                              </w:rPr>
+                              <w:t>:</w:t>
                             </w:r>
                           </w:p>
                           <w:p>
@@ -391,13 +411,23 @@
                           <w:u w:val="single"/>
                         </w:rPr>
                       </w:pPr>
+                      <w:proofErr w:type="spellStart"/>
                       <w:r>
                         <w:rPr>
                           <w:b/>
                           <w:bCs/>
                           <w:u w:val="single"/>
                         </w:rPr>
-                        <w:t>Reponse:</w:t>
+                        <w:t>Reponse</w:t>
+                      </w:r>
+                      <w:proofErr w:type="spellEnd"/>
+                      <w:r>
+                        <w:rPr>
+                          <w:b/>
+                          <w:bCs/>
+                          <w:u w:val="single"/>
+                        </w:rPr>
+                        <w:t>:</w:t>
                       </w:r>
                     </w:p>
                     <w:p>
@@ -2299,64 +2329,10 @@
           <w:noProof/>
         </w:rPr>
         <w:lastRenderedPageBreak/>
-        <w:drawing>
-          <wp:anchor distT="0" distB="0" distL="114300" distR="114300" simplePos="0" relativeHeight="251722752" behindDoc="1" locked="0" layoutInCell="1" allowOverlap="1" wp14:anchorId="0CEBF983" wp14:editId="7547A9F1">
-            <wp:simplePos x="0" y="0"/>
-            <wp:positionH relativeFrom="column">
-              <wp:posOffset>110837</wp:posOffset>
-            </wp:positionH>
-            <wp:positionV relativeFrom="paragraph">
-              <wp:posOffset>1295400</wp:posOffset>
-            </wp:positionV>
-            <wp:extent cx="5731510" cy="3894455"/>
-            <wp:effectExtent l="0" t="0" r="2540" b="0"/>
-            <wp:wrapNone/>
-            <wp:docPr id="1591327882" name="Picture 1"/>
-            <wp:cNvGraphicFramePr>
-              <a:graphicFrameLocks xmlns:a="http://schemas.openxmlformats.org/drawingml/2006/main" noChangeAspect="1"/>
-            </wp:cNvGraphicFramePr>
-            <a:graphic xmlns:a="http://schemas.openxmlformats.org/drawingml/2006/main">
-              <a:graphicData uri="http://schemas.openxmlformats.org/drawingml/2006/picture">
-                <pic:pic xmlns:pic="http://schemas.openxmlformats.org/drawingml/2006/picture">
-                  <pic:nvPicPr>
-                    <pic:cNvPr id="1591327882" name=""/>
-                    <pic:cNvPicPr/>
-                  </pic:nvPicPr>
-                  <pic:blipFill>
-                    <a:blip r:embed="rId9">
-                      <a:extLst>
-                        <a:ext uri="{28A0092B-C50C-407E-A947-70E740481C1C}">
-                          <a14:useLocalDpi xmlns:a14="http://schemas.microsoft.com/office/drawing/2010/main" val="0"/>
-                        </a:ext>
-                      </a:extLst>
-                    </a:blip>
-                    <a:stretch>
-                      <a:fillRect/>
-                    </a:stretch>
-                  </pic:blipFill>
-                  <pic:spPr>
-                    <a:xfrm>
-                      <a:off x="0" y="0"/>
-                      <a:ext cx="5731510" cy="3894455"/>
-                    </a:xfrm>
-                    <a:prstGeom prst="rect">
-                      <a:avLst/>
-                    </a:prstGeom>
-                  </pic:spPr>
-                </pic:pic>
-              </a:graphicData>
-            </a:graphic>
-          </wp:anchor>
-        </w:drawing>
-      </w:r>
-      <w:r>
-        <w:rPr>
-          <w:noProof/>
-        </w:rPr>
         <mc:AlternateContent>
           <mc:Choice Requires="wps">
             <w:drawing>
-              <wp:anchor distT="0" distB="0" distL="114300" distR="114300" simplePos="0" relativeHeight="251676672" behindDoc="1" locked="0" layoutInCell="1" allowOverlap="1" wp14:anchorId="4E53BD58" wp14:editId="654CBA4B">
+              <wp:anchor distT="0" distB="0" distL="114300" distR="114300" simplePos="0" relativeHeight="251676672" behindDoc="1" locked="0" layoutInCell="1" allowOverlap="1" wp14:anchorId="4E53BD58" wp14:editId="753739D2">
                 <wp:simplePos x="0" y="0"/>
                 <wp:positionH relativeFrom="margin">
                   <wp:posOffset>-602095</wp:posOffset>
@@ -2489,10 +2465,173 @@
     <w:p/>
     <w:p/>
     <w:p/>
-    <w:p/>
-    <w:p/>
-    <w:p/>
-    <w:p/>
+    <w:p>
+      <w:r>
+        <w:rPr>
+          <w:noProof/>
+        </w:rPr>
+        <mc:AlternateContent>
+          <mc:Choice Requires="wps">
+            <w:drawing>
+              <wp:anchor distT="0" distB="0" distL="114300" distR="114300" simplePos="0" relativeHeight="251724800" behindDoc="0" locked="0" layoutInCell="1" allowOverlap="1" wp14:anchorId="312C589C" wp14:editId="201BBE95">
+                <wp:simplePos x="0" y="0"/>
+                <wp:positionH relativeFrom="column">
+                  <wp:posOffset>105834</wp:posOffset>
+                </wp:positionH>
+                <wp:positionV relativeFrom="paragraph">
+                  <wp:posOffset>120861</wp:posOffset>
+                </wp:positionV>
+                <wp:extent cx="2146300" cy="258233"/>
+                <wp:effectExtent l="0" t="0" r="25400" b="27940"/>
+                <wp:wrapNone/>
+                <wp:docPr id="100713296" name="Text Box 26"/>
+                <wp:cNvGraphicFramePr/>
+                <a:graphic xmlns:a="http://schemas.openxmlformats.org/drawingml/2006/main">
+                  <a:graphicData uri="http://schemas.microsoft.com/office/word/2010/wordprocessingShape">
+                    <wps:wsp>
+                      <wps:cNvSpPr txBox="1"/>
+                      <wps:spPr>
+                        <a:xfrm>
+                          <a:off x="0" y="0"/>
+                          <a:ext cx="2146300" cy="258233"/>
+                        </a:xfrm>
+                        <a:prstGeom prst="rect">
+                          <a:avLst/>
+                        </a:prstGeom>
+                        <a:solidFill>
+                          <a:schemeClr val="lt1"/>
+                        </a:solidFill>
+                        <a:ln w="6350">
+                          <a:solidFill>
+                            <a:schemeClr val="bg2"/>
+                          </a:solidFill>
+                        </a:ln>
+                      </wps:spPr>
+                      <wps:txbx>
+                        <w:txbxContent>
+                          <w:p>
+                            <w:pPr>
+                              <w:rPr>
+                                <w:b/>
+                                <w:bCs/>
+                                <w:u w:val="single"/>
+                              </w:rPr>
+                            </w:pPr>
+                            <w:proofErr w:type="spellStart"/>
+                            <w:r>
+                              <w:rPr>
+                                <w:b/>
+                                <w:bCs/>
+                                <w:u w:val="single"/>
+                              </w:rPr>
+                              <w:t>EventBuddy_DB</w:t>
+                            </w:r>
+                            <w:proofErr w:type="spellEnd"/>
+                          </w:p>
+                        </w:txbxContent>
+                      </wps:txbx>
+                      <wps:bodyPr rot="0" spcFirstLastPara="0" vertOverflow="overflow" horzOverflow="overflow" vert="horz" wrap="square" lIns="91440" tIns="45720" rIns="91440" bIns="45720" numCol="1" spcCol="0" rtlCol="0" fromWordArt="0" anchor="t" anchorCtr="0" forceAA="0" compatLnSpc="1">
+                        <a:prstTxWarp prst="textNoShape">
+                          <a:avLst/>
+                        </a:prstTxWarp>
+                        <a:noAutofit/>
+                      </wps:bodyPr>
+                    </wps:wsp>
+                  </a:graphicData>
+                </a:graphic>
+              </wp:anchor>
+            </w:drawing>
+          </mc:Choice>
+          <mc:Fallback>
+            <w:pict>
+              <v:shape w14:anchorId="312C589C" id="Text Box 26" o:spid="_x0000_s1040" type="#_x0000_t202" style="position:absolute;margin-left:8.35pt;margin-top:9.5pt;width:169pt;height:20.35pt;z-index:251724800;visibility:visible;mso-wrap-style:square;mso-wrap-distance-left:9pt;mso-wrap-distance-top:0;mso-wrap-distance-right:9pt;mso-wrap-distance-bottom:0;mso-position-horizontal:absolute;mso-position-horizontal-relative:text;mso-position-vertical:absolute;mso-position-vertical-relative:text;v-text-anchor:top" o:gfxdata="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" fillcolor="white [3201]" strokecolor="#e7e6e6 [3214]" strokeweight=".5pt">
+                <v:textbox>
+                  <w:txbxContent>
+                    <w:p>
+                      <w:pPr>
+                        <w:rPr>
+                          <w:b/>
+                          <w:bCs/>
+                          <w:u w:val="single"/>
+                        </w:rPr>
+                      </w:pPr>
+                      <w:proofErr w:type="spellStart"/>
+                      <w:r>
+                        <w:rPr>
+                          <w:b/>
+                          <w:bCs/>
+                          <w:u w:val="single"/>
+                        </w:rPr>
+                        <w:t>EventBuddy_DB</w:t>
+                      </w:r>
+                      <w:proofErr w:type="spellEnd"/>
+                    </w:p>
+                  </w:txbxContent>
+                </v:textbox>
+              </v:shape>
+            </w:pict>
+          </mc:Fallback>
+        </mc:AlternateContent>
+      </w:r>
+    </w:p>
+    <w:p/>
+    <w:p/>
+    <w:p>
+      <w:r>
+        <w:rPr>
+          <w:noProof/>
+        </w:rPr>
+        <w:drawing>
+          <wp:anchor distT="0" distB="0" distL="114300" distR="114300" simplePos="0" relativeHeight="251725824" behindDoc="1" locked="0" layoutInCell="1" allowOverlap="1" wp14:anchorId="299B6F98" wp14:editId="6A3E4D36">
+            <wp:simplePos x="0" y="0"/>
+            <wp:positionH relativeFrom="column">
+              <wp:posOffset>122766</wp:posOffset>
+            </wp:positionH>
+            <wp:positionV relativeFrom="paragraph">
+              <wp:posOffset>41487</wp:posOffset>
+            </wp:positionV>
+            <wp:extent cx="5731510" cy="3726815"/>
+            <wp:effectExtent l="0" t="0" r="2540" b="6985"/>
+            <wp:wrapNone/>
+            <wp:docPr id="637690980" name="Picture 1"/>
+            <wp:cNvGraphicFramePr>
+              <a:graphicFrameLocks xmlns:a="http://schemas.openxmlformats.org/drawingml/2006/main" noChangeAspect="1"/>
+            </wp:cNvGraphicFramePr>
+            <a:graphic xmlns:a="http://schemas.openxmlformats.org/drawingml/2006/main">
+              <a:graphicData uri="http://schemas.openxmlformats.org/drawingml/2006/picture">
+                <pic:pic xmlns:pic="http://schemas.openxmlformats.org/drawingml/2006/picture">
+                  <pic:nvPicPr>
+                    <pic:cNvPr id="637690980" name=""/>
+                    <pic:cNvPicPr/>
+                  </pic:nvPicPr>
+                  <pic:blipFill>
+                    <a:blip r:embed="rId9">
+                      <a:extLst>
+                        <a:ext uri="{28A0092B-C50C-407E-A947-70E740481C1C}">
+                          <a14:useLocalDpi xmlns:a14="http://schemas.microsoft.com/office/drawing/2010/main" val="0"/>
+                        </a:ext>
+                      </a:extLst>
+                    </a:blip>
+                    <a:stretch>
+                      <a:fillRect/>
+                    </a:stretch>
+                  </pic:blipFill>
+                  <pic:spPr>
+                    <a:xfrm>
+                      <a:off x="0" y="0"/>
+                      <a:ext cx="5731510" cy="3726815"/>
+                    </a:xfrm>
+                    <a:prstGeom prst="rect">
+                      <a:avLst/>
+                    </a:prstGeom>
+                  </pic:spPr>
+                </pic:pic>
+              </a:graphicData>
+            </a:graphic>
+          </wp:anchor>
+        </w:drawing>
+      </w:r>
+    </w:p>
     <w:p/>
     <w:p/>
     <w:p/>
@@ -2623,7 +2762,7 @@
           </mc:Choice>
           <mc:Fallback>
             <w:pict>
-              <v:shape w14:anchorId="5E58A986" id="Text Box 25" o:spid="_x0000_s1040" type="#_x0000_t202" style="position:absolute;margin-left:-38pt;margin-top:-47pt;width:129.35pt;height:71.35pt;z-index:251723776;visibility:visible;mso-wrap-style:square;mso-width-percent:0;mso-height-percent:0;mso-wrap-distance-left:9pt;mso-wrap-distance-top:0;mso-wrap-distance-right:9pt;mso-wrap-distance-bottom:0;mso-position-horizontal:absolute;mso-position-horizontal-relative:text;mso-position-vertical:absolute;mso-position-vertical-relative:text;mso-width-percent:0;mso-height-percent:0;mso-width-relative:margin;mso-height-relative:margin;v-text-anchor:top" o:gfxdata="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" fillcolor="white [3201]" strokecolor="#e7e6e6 [3214]" strokeweight=".5pt">
+              <v:shape w14:anchorId="5E58A986" id="Text Box 25" o:spid="_x0000_s1041" type="#_x0000_t202" style="position:absolute;margin-left:-38pt;margin-top:-47pt;width:129.35pt;height:71.35pt;z-index:251723776;visibility:visible;mso-wrap-style:square;mso-width-percent:0;mso-height-percent:0;mso-wrap-distance-left:9pt;mso-wrap-distance-top:0;mso-wrap-distance-right:9pt;mso-wrap-distance-bottom:0;mso-position-horizontal:absolute;mso-position-horizontal-relative:text;mso-position-vertical:absolute;mso-position-vertical-relative:text;mso-width-percent:0;mso-height-percent:0;mso-width-relative:margin;mso-height-relative:margin;v-text-anchor:top" o:gfxdata="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" fillcolor="white [3201]" strokecolor="#e7e6e6 [3214]" strokeweight=".5pt">
                 <v:textbox>
                   <w:txbxContent>
                     <w:p>
@@ -2726,6 +2865,7 @@
                 <w:u w:val="single"/>
               </w:rPr>
             </w:pPr>
+            <w:proofErr w:type="spellStart"/>
             <w:r>
               <w:rPr>
                 <w:b/>
@@ -2734,6 +2874,7 @@
               </w:rPr>
               <w:t>RequestBody</w:t>
             </w:r>
+            <w:proofErr w:type="spellEnd"/>
           </w:p>
         </w:tc>
         <w:tc>
@@ -2748,6 +2889,7 @@
                 <w:u w:val="single"/>
               </w:rPr>
             </w:pPr>
+            <w:proofErr w:type="spellStart"/>
             <w:r>
               <w:rPr>
                 <w:b/>
@@ -2756,6 +2898,7 @@
               </w:rPr>
               <w:t>ResponseBody</w:t>
             </w:r>
+            <w:proofErr w:type="spellEnd"/>
           </w:p>
         </w:tc>
       </w:tr>
@@ -2771,6 +2914,7 @@
                 <w:szCs w:val="16"/>
               </w:rPr>
             </w:pPr>
+            <w:proofErr w:type="spellStart"/>
             <w:r>
               <w:rPr>
                 <w:sz w:val="16"/>
@@ -2778,6 +2922,7 @@
               </w:rPr>
               <w:t>EventBuddy</w:t>
             </w:r>
+            <w:proofErr w:type="spellEnd"/>
           </w:p>
         </w:tc>
         <w:tc>
@@ -2791,6 +2936,7 @@
                 <w:szCs w:val="16"/>
               </w:rPr>
             </w:pPr>
+            <w:proofErr w:type="spellStart"/>
             <w:r>
               <w:rPr>
                 <w:sz w:val="16"/>
@@ -2798,6 +2944,7 @@
               </w:rPr>
               <w:t>AddAppUser</w:t>
             </w:r>
+            <w:proofErr w:type="spellEnd"/>
           </w:p>
         </w:tc>
         <w:tc>
@@ -2816,6 +2963,7 @@
                 <w:szCs w:val="16"/>
               </w:rPr>
             </w:pPr>
+            <w:proofErr w:type="spellStart"/>
             <w:r>
               <w:rPr>
                 <w:sz w:val="16"/>
@@ -2823,6 +2971,7 @@
               </w:rPr>
               <w:t>EmailId</w:t>
             </w:r>
+            <w:proofErr w:type="spellEnd"/>
           </w:p>
           <w:p>
             <w:pPr>
@@ -2856,6 +3005,7 @@
                 <w:szCs w:val="16"/>
               </w:rPr>
             </w:pPr>
+            <w:proofErr w:type="spellStart"/>
             <w:r>
               <w:rPr>
                 <w:sz w:val="16"/>
@@ -2863,6 +3013,7 @@
               </w:rPr>
               <w:t>PhoneNumber</w:t>
             </w:r>
+            <w:proofErr w:type="spellEnd"/>
           </w:p>
         </w:tc>
         <w:tc>
@@ -2892,6 +3043,7 @@
                 <w:szCs w:val="16"/>
               </w:rPr>
             </w:pPr>
+            <w:proofErr w:type="spellStart"/>
             <w:r>
               <w:rPr>
                 <w:sz w:val="16"/>
@@ -2899,6 +3051,7 @@
               </w:rPr>
               <w:t>EventBuddy</w:t>
             </w:r>
+            <w:proofErr w:type="spellEnd"/>
           </w:p>
         </w:tc>
         <w:tc>
@@ -2912,6 +3065,7 @@
                 <w:szCs w:val="16"/>
               </w:rPr>
             </w:pPr>
+            <w:proofErr w:type="spellStart"/>
             <w:r>
               <w:rPr>
                 <w:sz w:val="16"/>
@@ -2919,6 +3073,7 @@
               </w:rPr>
               <w:t>AddAppUserRole</w:t>
             </w:r>
+            <w:proofErr w:type="spellEnd"/>
           </w:p>
         </w:tc>
         <w:tc>
@@ -2937,6 +3092,7 @@
                 <w:szCs w:val="16"/>
               </w:rPr>
             </w:pPr>
+            <w:proofErr w:type="spellStart"/>
             <w:r>
               <w:rPr>
                 <w:sz w:val="16"/>
@@ -2944,6 +3100,7 @@
               </w:rPr>
               <w:t>EmailId</w:t>
             </w:r>
+            <w:proofErr w:type="spellEnd"/>
           </w:p>
           <w:p>
             <w:pPr>
@@ -2957,6 +3114,7 @@
                 <w:szCs w:val="16"/>
               </w:rPr>
             </w:pPr>
+            <w:proofErr w:type="spellStart"/>
             <w:r>
               <w:rPr>
                 <w:sz w:val="16"/>
@@ -2964,6 +3122,7 @@
               </w:rPr>
               <w:t>RoleId</w:t>
             </w:r>
+            <w:proofErr w:type="spellEnd"/>
           </w:p>
         </w:tc>
         <w:tc>
@@ -2993,6 +3152,7 @@
                 <w:szCs w:val="16"/>
               </w:rPr>
             </w:pPr>
+            <w:proofErr w:type="spellStart"/>
             <w:r>
               <w:rPr>
                 <w:sz w:val="16"/>
@@ -3000,6 +3160,7 @@
               </w:rPr>
               <w:t>EventBuddy</w:t>
             </w:r>
+            <w:proofErr w:type="spellEnd"/>
           </w:p>
         </w:tc>
         <w:tc>
@@ -3013,6 +3174,7 @@
                 <w:szCs w:val="16"/>
               </w:rPr>
             </w:pPr>
+            <w:proofErr w:type="spellStart"/>
             <w:r>
               <w:rPr>
                 <w:sz w:val="16"/>
@@ -3020,6 +3182,7 @@
               </w:rPr>
               <w:t>AddMovie</w:t>
             </w:r>
+            <w:proofErr w:type="spellEnd"/>
           </w:p>
         </w:tc>
         <w:tc>
@@ -3038,6 +3201,7 @@
                 <w:szCs w:val="16"/>
               </w:rPr>
             </w:pPr>
+            <w:proofErr w:type="spellStart"/>
             <w:r>
               <w:rPr>
                 <w:sz w:val="16"/>
@@ -3045,6 +3209,7 @@
               </w:rPr>
               <w:t>MovieName</w:t>
             </w:r>
+            <w:proofErr w:type="spellEnd"/>
           </w:p>
           <w:p>
             <w:pPr>
@@ -3098,6 +3263,7 @@
                 <w:szCs w:val="16"/>
               </w:rPr>
             </w:pPr>
+            <w:proofErr w:type="spellStart"/>
             <w:r>
               <w:rPr>
                 <w:sz w:val="16"/>
@@ -3105,6 +3271,7 @@
               </w:rPr>
               <w:t>DistributorId</w:t>
             </w:r>
+            <w:proofErr w:type="spellEnd"/>
           </w:p>
         </w:tc>
         <w:tc>
@@ -3134,6 +3301,7 @@
                 <w:szCs w:val="16"/>
               </w:rPr>
             </w:pPr>
+            <w:proofErr w:type="spellStart"/>
             <w:r>
               <w:rPr>
                 <w:sz w:val="16"/>
@@ -3141,6 +3309,7 @@
               </w:rPr>
               <w:t>EventBuddy</w:t>
             </w:r>
+            <w:proofErr w:type="spellEnd"/>
           </w:p>
         </w:tc>
         <w:tc>
@@ -3154,6 +3323,7 @@
                 <w:szCs w:val="16"/>
               </w:rPr>
             </w:pPr>
+            <w:proofErr w:type="spellStart"/>
             <w:r>
               <w:rPr>
                 <w:sz w:val="16"/>
@@ -3161,6 +3331,7 @@
               </w:rPr>
               <w:t>AddTheatre</w:t>
             </w:r>
+            <w:proofErr w:type="spellEnd"/>
           </w:p>
         </w:tc>
         <w:tc>
@@ -3219,6 +3390,7 @@
                 <w:szCs w:val="16"/>
               </w:rPr>
             </w:pPr>
+            <w:proofErr w:type="spellStart"/>
             <w:r>
               <w:rPr>
                 <w:sz w:val="16"/>
@@ -3226,6 +3398,7 @@
               </w:rPr>
               <w:t>OwnerId</w:t>
             </w:r>
+            <w:proofErr w:type="spellEnd"/>
           </w:p>
         </w:tc>
         <w:tc>
@@ -3255,6 +3428,7 @@
                 <w:szCs w:val="16"/>
               </w:rPr>
             </w:pPr>
+            <w:proofErr w:type="spellStart"/>
             <w:r>
               <w:rPr>
                 <w:sz w:val="16"/>
@@ -3262,6 +3436,7 @@
               </w:rPr>
               <w:t>EventBuddy</w:t>
             </w:r>
+            <w:proofErr w:type="spellEnd"/>
           </w:p>
         </w:tc>
         <w:tc>
@@ -3275,6 +3450,7 @@
                 <w:szCs w:val="16"/>
               </w:rPr>
             </w:pPr>
+            <w:proofErr w:type="spellStart"/>
             <w:r>
               <w:rPr>
                 <w:sz w:val="16"/>
@@ -3282,6 +3458,7 @@
               </w:rPr>
               <w:t>AddMovieToWatchlist</w:t>
             </w:r>
+            <w:proofErr w:type="spellEnd"/>
           </w:p>
         </w:tc>
         <w:tc>
@@ -3300,6 +3477,7 @@
                 <w:szCs w:val="16"/>
               </w:rPr>
             </w:pPr>
+            <w:proofErr w:type="spellStart"/>
             <w:r>
               <w:rPr>
                 <w:sz w:val="16"/>
@@ -3307,6 +3485,7 @@
               </w:rPr>
               <w:t>MovieName</w:t>
             </w:r>
+            <w:proofErr w:type="spellEnd"/>
           </w:p>
           <w:p>
             <w:pPr>
@@ -3320,6 +3499,7 @@
                 <w:szCs w:val="16"/>
               </w:rPr>
             </w:pPr>
+            <w:proofErr w:type="spellStart"/>
             <w:r>
               <w:rPr>
                 <w:sz w:val="16"/>
@@ -3327,6 +3507,7 @@
               </w:rPr>
               <w:t>ViewerId</w:t>
             </w:r>
+            <w:proofErr w:type="spellEnd"/>
           </w:p>
         </w:tc>
         <w:tc>
@@ -3356,6 +3537,7 @@
                 <w:szCs w:val="16"/>
               </w:rPr>
             </w:pPr>
+            <w:proofErr w:type="spellStart"/>
             <w:r>
               <w:rPr>
                 <w:sz w:val="16"/>
@@ -3363,6 +3545,7 @@
               </w:rPr>
               <w:t>EventBuddy</w:t>
             </w:r>
+            <w:proofErr w:type="spellEnd"/>
           </w:p>
         </w:tc>
         <w:tc>
@@ -3376,6 +3559,7 @@
                 <w:szCs w:val="16"/>
               </w:rPr>
             </w:pPr>
+            <w:proofErr w:type="spellStart"/>
             <w:r>
               <w:rPr>
                 <w:sz w:val="16"/>
@@ -3383,6 +3567,7 @@
               </w:rPr>
               <w:t>AddScreenToTheatre</w:t>
             </w:r>
+            <w:proofErr w:type="spellEnd"/>
           </w:p>
         </w:tc>
         <w:tc>
@@ -3401,6 +3586,7 @@
                 <w:szCs w:val="16"/>
               </w:rPr>
             </w:pPr>
+            <w:proofErr w:type="spellStart"/>
             <w:r>
               <w:rPr>
                 <w:sz w:val="16"/>
@@ -3408,6 +3594,7 @@
               </w:rPr>
               <w:t>ScreenName</w:t>
             </w:r>
+            <w:proofErr w:type="spellEnd"/>
           </w:p>
           <w:p>
             <w:pPr>
@@ -3421,6 +3608,7 @@
                 <w:szCs w:val="16"/>
               </w:rPr>
             </w:pPr>
+            <w:proofErr w:type="spellStart"/>
             <w:r>
               <w:rPr>
                 <w:sz w:val="16"/>
@@ -3428,6 +3616,7 @@
               </w:rPr>
               <w:t>SeatCount</w:t>
             </w:r>
+            <w:proofErr w:type="spellEnd"/>
           </w:p>
           <w:p>
             <w:pPr>
@@ -3441,6 +3630,7 @@
                 <w:szCs w:val="16"/>
               </w:rPr>
             </w:pPr>
+            <w:proofErr w:type="spellStart"/>
             <w:r>
               <w:rPr>
                 <w:sz w:val="16"/>
@@ -3448,6 +3638,7 @@
               </w:rPr>
               <w:t>TheatreId</w:t>
             </w:r>
+            <w:proofErr w:type="spellEnd"/>
           </w:p>
           <w:p>
             <w:pPr>
@@ -3461,6 +3652,7 @@
                 <w:szCs w:val="16"/>
               </w:rPr>
             </w:pPr>
+            <w:proofErr w:type="spellStart"/>
             <w:r>
               <w:rPr>
                 <w:sz w:val="16"/>
@@ -3468,6 +3660,269 @@
               </w:rPr>
               <w:t>MovieName</w:t>
             </w:r>
+            <w:proofErr w:type="spellEnd"/>
+          </w:p>
+        </w:tc>
+        <w:tc>
+          <w:tcPr>
+            <w:tcW w:w="2309" w:type="dxa"/>
+          </w:tcPr>
+          <w:p>
+            <w:pPr>
+              <w:rPr>
+                <w:b/>
+                <w:bCs/>
+                <w:u w:val="single"/>
+              </w:rPr>
+            </w:pPr>
+          </w:p>
+        </w:tc>
+      </w:tr>
+      <w:tr>
+        <w:tc>
+          <w:tcPr>
+            <w:tcW w:w="1670" w:type="dxa"/>
+          </w:tcPr>
+          <w:p>
+            <w:pPr>
+              <w:rPr>
+                <w:sz w:val="16"/>
+                <w:szCs w:val="16"/>
+              </w:rPr>
+            </w:pPr>
+            <w:proofErr w:type="spellStart"/>
+            <w:r>
+              <w:rPr>
+                <w:sz w:val="16"/>
+                <w:szCs w:val="16"/>
+              </w:rPr>
+              <w:t>EventBuddy</w:t>
+            </w:r>
+            <w:proofErr w:type="spellEnd"/>
+          </w:p>
+        </w:tc>
+        <w:tc>
+          <w:tcPr>
+            <w:tcW w:w="2569" w:type="dxa"/>
+          </w:tcPr>
+          <w:p>
+            <w:pPr>
+              <w:rPr>
+                <w:sz w:val="16"/>
+                <w:szCs w:val="16"/>
+              </w:rPr>
+            </w:pPr>
+            <w:proofErr w:type="spellStart"/>
+            <w:r>
+              <w:rPr>
+                <w:sz w:val="16"/>
+                <w:szCs w:val="16"/>
+              </w:rPr>
+              <w:t>AddSessionToScreen</w:t>
+            </w:r>
+            <w:proofErr w:type="spellEnd"/>
+          </w:p>
+        </w:tc>
+        <w:tc>
+          <w:tcPr>
+            <w:tcW w:w="2468" w:type="dxa"/>
+          </w:tcPr>
+          <w:p>
+            <w:pPr>
+              <w:pStyle w:val="ListParagraph"/>
+              <w:numPr>
+                <w:ilvl w:val="0"/>
+                <w:numId w:val="2"/>
+              </w:numPr>
+              <w:rPr>
+                <w:sz w:val="16"/>
+                <w:szCs w:val="16"/>
+              </w:rPr>
+            </w:pPr>
+            <w:proofErr w:type="spellStart"/>
+            <w:r>
+              <w:rPr>
+                <w:sz w:val="16"/>
+                <w:szCs w:val="16"/>
+              </w:rPr>
+              <w:t>SeatCount</w:t>
+            </w:r>
+            <w:proofErr w:type="spellEnd"/>
+          </w:p>
+          <w:p>
+            <w:pPr>
+              <w:pStyle w:val="ListParagraph"/>
+              <w:numPr>
+                <w:ilvl w:val="0"/>
+                <w:numId w:val="2"/>
+              </w:numPr>
+              <w:rPr>
+                <w:sz w:val="16"/>
+                <w:szCs w:val="16"/>
+              </w:rPr>
+            </w:pPr>
+            <w:proofErr w:type="spellStart"/>
+            <w:r>
+              <w:rPr>
+                <w:sz w:val="16"/>
+                <w:szCs w:val="16"/>
+              </w:rPr>
+              <w:t>StartTime</w:t>
+            </w:r>
+            <w:proofErr w:type="spellEnd"/>
+          </w:p>
+          <w:p>
+            <w:pPr>
+              <w:pStyle w:val="ListParagraph"/>
+              <w:numPr>
+                <w:ilvl w:val="0"/>
+                <w:numId w:val="2"/>
+              </w:numPr>
+              <w:rPr>
+                <w:sz w:val="16"/>
+                <w:szCs w:val="16"/>
+              </w:rPr>
+            </w:pPr>
+            <w:proofErr w:type="spellStart"/>
+            <w:r>
+              <w:rPr>
+                <w:sz w:val="16"/>
+                <w:szCs w:val="16"/>
+              </w:rPr>
+              <w:t>EndTime</w:t>
+            </w:r>
+            <w:proofErr w:type="spellEnd"/>
+          </w:p>
+          <w:p>
+            <w:pPr>
+              <w:pStyle w:val="ListParagraph"/>
+              <w:numPr>
+                <w:ilvl w:val="0"/>
+                <w:numId w:val="2"/>
+              </w:numPr>
+              <w:rPr>
+                <w:sz w:val="16"/>
+                <w:szCs w:val="16"/>
+              </w:rPr>
+            </w:pPr>
+            <w:proofErr w:type="spellStart"/>
+            <w:r>
+              <w:rPr>
+                <w:sz w:val="16"/>
+                <w:szCs w:val="16"/>
+              </w:rPr>
+              <w:t>ScreenId</w:t>
+            </w:r>
+            <w:proofErr w:type="spellEnd"/>
+          </w:p>
+        </w:tc>
+        <w:tc>
+          <w:tcPr>
+            <w:tcW w:w="2309" w:type="dxa"/>
+          </w:tcPr>
+          <w:p>
+            <w:pPr>
+              <w:rPr>
+                <w:b/>
+                <w:bCs/>
+                <w:u w:val="single"/>
+              </w:rPr>
+            </w:pPr>
+          </w:p>
+        </w:tc>
+      </w:tr>
+      <w:tr>
+        <w:tc>
+          <w:tcPr>
+            <w:tcW w:w="1670" w:type="dxa"/>
+          </w:tcPr>
+          <w:p>
+            <w:pPr>
+              <w:rPr>
+                <w:sz w:val="16"/>
+                <w:szCs w:val="16"/>
+              </w:rPr>
+            </w:pPr>
+            <w:proofErr w:type="spellStart"/>
+            <w:r>
+              <w:rPr>
+                <w:sz w:val="16"/>
+                <w:szCs w:val="16"/>
+              </w:rPr>
+              <w:t>EventBuddy</w:t>
+            </w:r>
+            <w:proofErr w:type="spellEnd"/>
+          </w:p>
+        </w:tc>
+        <w:tc>
+          <w:tcPr>
+            <w:tcW w:w="2569" w:type="dxa"/>
+          </w:tcPr>
+          <w:p>
+            <w:pPr>
+              <w:rPr>
+                <w:sz w:val="16"/>
+                <w:szCs w:val="16"/>
+              </w:rPr>
+            </w:pPr>
+            <w:proofErr w:type="spellStart"/>
+            <w:r>
+              <w:rPr>
+                <w:sz w:val="16"/>
+                <w:szCs w:val="16"/>
+              </w:rPr>
+              <w:t>AddTicket</w:t>
+            </w:r>
+            <w:proofErr w:type="spellEnd"/>
+          </w:p>
+        </w:tc>
+        <w:tc>
+          <w:tcPr>
+            <w:tcW w:w="2468" w:type="dxa"/>
+          </w:tcPr>
+          <w:p>
+            <w:pPr>
+              <w:pStyle w:val="ListParagraph"/>
+              <w:numPr>
+                <w:ilvl w:val="0"/>
+                <w:numId w:val="2"/>
+              </w:numPr>
+              <w:rPr>
+                <w:sz w:val="16"/>
+                <w:szCs w:val="16"/>
+              </w:rPr>
+            </w:pPr>
+            <w:proofErr w:type="spellStart"/>
+            <w:r>
+              <w:rPr>
+                <w:sz w:val="16"/>
+                <w:szCs w:val="16"/>
+              </w:rPr>
+              <w:t>SessionId</w:t>
+            </w:r>
+            <w:proofErr w:type="spellEnd"/>
+          </w:p>
+          <w:p>
+            <w:pPr>
+              <w:pStyle w:val="ListParagraph"/>
+              <w:numPr>
+                <w:ilvl w:val="0"/>
+                <w:numId w:val="2"/>
+              </w:numPr>
+              <w:rPr>
+                <w:sz w:val="16"/>
+                <w:szCs w:val="16"/>
+              </w:rPr>
+            </w:pPr>
+            <w:proofErr w:type="spellStart"/>
+            <w:r>
+              <w:rPr>
+                <w:sz w:val="16"/>
+                <w:szCs w:val="16"/>
+              </w:rPr>
+              <w:t>ViewerId</w:t>
+            </w:r>
+            <w:proofErr w:type="spellEnd"/>
           </w:p>
         </w:tc>
         <w:tc>

</xml_diff>

<commit_message>
FEAT: Repository, Service and Controller layers for ROLE,APPUSER
</commit_message>
<xml_diff>
--- a/ProfileManager/Design/Design_Document.docx
+++ b/ProfileManager/Design/Design_Document.docx
@@ -1,6 +1,6 @@
 
 <file path=word/document.xml><?xml version="1.0" encoding="utf-8"?>
-<w:document xmlns:wpc="http://schemas.microsoft.com/office/word/2010/wordprocessingCanvas" xmlns:cx="http://schemas.microsoft.com/office/drawing/2014/chartex" xmlns:cx1="http://schemas.microsoft.com/office/drawing/2015/9/8/chartex" xmlns:cx2="http://schemas.microsoft.com/office/drawing/2015/10/21/chartex" xmlns:cx3="http://schemas.microsoft.com/office/drawing/2016/5/9/chartex" xmlns:cx4="http://schemas.microsoft.com/office/drawing/2016/5/10/chartex" xmlns:cx5="http://schemas.microsoft.com/office/drawing/2016/5/11/chartex" xmlns:cx6="http://schemas.microsoft.com/office/drawing/2016/5/12/chartex" xmlns:cx7="http://schemas.microsoft.com/office/drawing/2016/5/13/chartex" xmlns:cx8="http://schemas.microsoft.com/office/drawing/2016/5/14/chartex" xmlns:mc="http://schemas.openxmlformats.org/markup-compatibility/2006" xmlns:aink="http://schemas.microsoft.com/office/drawing/2016/ink" xmlns:am3d="http://schemas.microsoft.com/office/drawing/2017/model3d" xmlns:o="urn:schemas-microsoft-com:office:office" xmlns:oel="http://schemas.microsoft.com/office/2019/extlst" xmlns:r="http://schemas.openxmlformats.org/officeDocument/2006/relationships" xmlns:m="http://schemas.openxmlformats.org/officeDocument/2006/math" xmlns:v="urn:schemas-microsoft-com:vml" xmlns:wp14="http://schemas.microsoft.com/office/word/2010/wordprocessingDrawing" xmlns:wp="http://schemas.openxmlformats.org/drawingml/2006/wordprocessingDrawing" xmlns:w10="urn:schemas-microsoft-com:office:word" xmlns:w="http://schemas.openxmlformats.org/wordprocessingml/2006/main" xmlns:w14="http://schemas.microsoft.com/office/word/2010/wordml" xmlns:w15="http://schemas.microsoft.com/office/word/2012/wordml" xmlns:w16cex="http://schemas.microsoft.com/office/word/2018/wordml/cex" xmlns:w16cid="http://schemas.microsoft.com/office/word/2016/wordml/cid" xmlns:w16="http://schemas.microsoft.com/office/word/2018/wordml" xmlns:w16du="http://schemas.microsoft.com/office/word/2023/wordml/word16du" xmlns:w16sdtdh="http://schemas.microsoft.com/office/word/2020/wordml/sdtdatahash" xmlns:w16se="http://schemas.microsoft.com/office/word/2015/wordml/symex" xmlns:wpg="http://schemas.microsoft.com/office/word/2010/wordprocessingGroup" xmlns:wpi="http://schemas.microsoft.com/office/word/2010/wordprocessingInk" xmlns:wne="http://schemas.microsoft.com/office/word/2006/wordml" xmlns:wps="http://schemas.microsoft.com/office/word/2010/wordprocessingShape" mc:Ignorable="w14 w15 w16se w16cid w16 w16cex w16sdtdh w16du wp14">
+<w:document xmlns:wpc="http://schemas.microsoft.com/office/word/2010/wordprocessingCanvas" xmlns:cx="http://schemas.microsoft.com/office/drawing/2014/chartex" xmlns:cx1="http://schemas.microsoft.com/office/drawing/2015/9/8/chartex" xmlns:cx2="http://schemas.microsoft.com/office/drawing/2015/10/21/chartex" xmlns:cx3="http://schemas.microsoft.com/office/drawing/2016/5/9/chartex" xmlns:cx4="http://schemas.microsoft.com/office/drawing/2016/5/10/chartex" xmlns:cx5="http://schemas.microsoft.com/office/drawing/2016/5/11/chartex" xmlns:cx6="http://schemas.microsoft.com/office/drawing/2016/5/12/chartex" xmlns:cx7="http://schemas.microsoft.com/office/drawing/2016/5/13/chartex" xmlns:cx8="http://schemas.microsoft.com/office/drawing/2016/5/14/chartex" xmlns:mc="http://schemas.openxmlformats.org/markup-compatibility/2006" xmlns:aink="http://schemas.microsoft.com/office/drawing/2016/ink" xmlns:am3d="http://schemas.microsoft.com/office/drawing/2017/model3d" xmlns:o="urn:schemas-microsoft-com:office:office" xmlns:oel="http://schemas.microsoft.com/office/2019/extlst" xmlns:r="http://schemas.openxmlformats.org/officeDocument/2006/relationships" xmlns:m="http://schemas.openxmlformats.org/officeDocument/2006/math" xmlns:v="urn:schemas-microsoft-com:vml" xmlns:wp14="http://schemas.microsoft.com/office/word/2010/wordprocessingDrawing" xmlns:wp="http://schemas.openxmlformats.org/drawingml/2006/wordprocessingDrawing" xmlns:w10="urn:schemas-microsoft-com:office:word" xmlns:w="http://schemas.openxmlformats.org/wordprocessingml/2006/main" xmlns:w14="http://schemas.microsoft.com/office/word/2010/wordml" xmlns:w15="http://schemas.microsoft.com/office/word/2012/wordml" xmlns:w16cex="http://schemas.microsoft.com/office/word/2018/wordml/cex" xmlns:w16cid="http://schemas.microsoft.com/office/word/2016/wordml/cid" xmlns:w16="http://schemas.microsoft.com/office/word/2018/wordml" xmlns:w16du="http://schemas.microsoft.com/office/word/2023/wordml/word16du" xmlns:w16sdtdh="http://schemas.microsoft.com/office/word/2020/wordml/sdtdatahash" xmlns:w16sdtfl="http://schemas.microsoft.com/office/word/2024/wordml/sdtformatlock" xmlns:w16se="http://schemas.microsoft.com/office/word/2015/wordml/symex" xmlns:wpg="http://schemas.microsoft.com/office/word/2010/wordprocessingGroup" xmlns:wpi="http://schemas.microsoft.com/office/word/2010/wordprocessingInk" xmlns:wne="http://schemas.microsoft.com/office/word/2006/wordml" xmlns:wps="http://schemas.microsoft.com/office/word/2010/wordprocessingShape" mc:Ignorable="w14 w15 w16se w16cid w16 w16cex w16sdtdh w16sdtfl w16du wp14">
   <w:body>
     <w:p>
       <w:r>
@@ -2936,15 +2936,20 @@
                 <w:szCs w:val="16"/>
               </w:rPr>
             </w:pPr>
-            <w:proofErr w:type="spellStart"/>
-            <w:r>
-              <w:rPr>
-                <w:sz w:val="16"/>
-                <w:szCs w:val="16"/>
-              </w:rPr>
-              <w:t>AddAppUser</w:t>
-            </w:r>
-            <w:proofErr w:type="spellEnd"/>
+            <w:r>
+              <w:rPr>
+                <w:sz w:val="16"/>
+                <w:szCs w:val="16"/>
+              </w:rPr>
+              <w:t>r</w:t>
+            </w:r>
+            <w:r>
+              <w:rPr>
+                <w:sz w:val="16"/>
+                <w:szCs w:val="16"/>
+              </w:rPr>
+              <w:t>ole/add</w:t>
+            </w:r>
           </w:p>
         </w:tc>
         <w:tc>
@@ -2969,10 +2974,29 @@
                 <w:sz w:val="16"/>
                 <w:szCs w:val="16"/>
               </w:rPr>
-              <w:t>EmailId</w:t>
+              <w:t>r</w:t>
+            </w:r>
+            <w:r>
+              <w:rPr>
+                <w:sz w:val="16"/>
+                <w:szCs w:val="16"/>
+              </w:rPr>
+              <w:t>ole</w:t>
+            </w:r>
+            <w:r>
+              <w:rPr>
+                <w:sz w:val="16"/>
+                <w:szCs w:val="16"/>
+              </w:rPr>
+              <w:t>Name</w:t>
             </w:r>
             <w:proofErr w:type="spellEnd"/>
           </w:p>
+        </w:tc>
+        <w:tc>
+          <w:tcPr>
+            <w:tcW w:w="2309" w:type="dxa"/>
+          </w:tcPr>
           <w:p>
             <w:pPr>
               <w:pStyle w:val="ListParagraph"/>
@@ -2990,7 +3014,14 @@
                 <w:sz w:val="16"/>
                 <w:szCs w:val="16"/>
               </w:rPr>
-              <w:t>Name</w:t>
+              <w:t>s</w:t>
+            </w:r>
+            <w:r>
+              <w:rPr>
+                <w:sz w:val="16"/>
+                <w:szCs w:val="16"/>
+              </w:rPr>
+              <w:t>tatus</w:t>
             </w:r>
           </w:p>
           <w:p>
@@ -3005,29 +3036,47 @@
                 <w:szCs w:val="16"/>
               </w:rPr>
             </w:pPr>
-            <w:proofErr w:type="spellStart"/>
-            <w:r>
-              <w:rPr>
-                <w:sz w:val="16"/>
-                <w:szCs w:val="16"/>
-              </w:rPr>
-              <w:t>PhoneNumber</w:t>
-            </w:r>
-            <w:proofErr w:type="spellEnd"/>
-          </w:p>
-        </w:tc>
-        <w:tc>
-          <w:tcPr>
-            <w:tcW w:w="2309" w:type="dxa"/>
-          </w:tcPr>
-          <w:p>
-            <w:pPr>
-              <w:rPr>
-                <w:b/>
-                <w:bCs/>
-                <w:u w:val="single"/>
-              </w:rPr>
-            </w:pPr>
+            <w:r>
+              <w:rPr>
+                <w:sz w:val="16"/>
+                <w:szCs w:val="16"/>
+              </w:rPr>
+              <w:t>m</w:t>
+            </w:r>
+            <w:r>
+              <w:rPr>
+                <w:sz w:val="16"/>
+                <w:szCs w:val="16"/>
+              </w:rPr>
+              <w:t>essage</w:t>
+            </w:r>
+          </w:p>
+          <w:p>
+            <w:pPr>
+              <w:pStyle w:val="ListParagraph"/>
+              <w:numPr>
+                <w:ilvl w:val="0"/>
+                <w:numId w:val="2"/>
+              </w:numPr>
+              <w:rPr>
+                <w:sz w:val="16"/>
+                <w:szCs w:val="16"/>
+              </w:rPr>
+            </w:pPr>
+            <w:r>
+              <w:rPr>
+                <w:sz w:val="16"/>
+                <w:szCs w:val="16"/>
+              </w:rPr>
+              <w:t>d</w:t>
+            </w:r>
+            <w:r>
+              <w:rPr>
+                <w:sz w:val="16"/>
+                <w:szCs w:val="16"/>
+              </w:rPr>
+              <w:t>ata</w:t>
+            </w:r>
           </w:p>
         </w:tc>
       </w:tr>
@@ -3065,15 +3114,13 @@
                 <w:szCs w:val="16"/>
               </w:rPr>
             </w:pPr>
-            <w:proofErr w:type="spellStart"/>
-            <w:r>
-              <w:rPr>
-                <w:sz w:val="16"/>
-                <w:szCs w:val="16"/>
-              </w:rPr>
-              <w:t>AddAppUserRole</w:t>
-            </w:r>
-            <w:proofErr w:type="spellEnd"/>
+            <w:r>
+              <w:rPr>
+                <w:sz w:val="16"/>
+                <w:szCs w:val="16"/>
+              </w:rPr>
+              <w:t>role/get</w:t>
+            </w:r>
           </w:p>
         </w:tc>
         <w:tc>
@@ -3098,10 +3145,15 @@
                 <w:sz w:val="16"/>
                 <w:szCs w:val="16"/>
               </w:rPr>
-              <w:t>EmailId</w:t>
+              <w:t>roleName</w:t>
             </w:r>
             <w:proofErr w:type="spellEnd"/>
           </w:p>
+        </w:tc>
+        <w:tc>
+          <w:tcPr>
+            <w:tcW w:w="2309" w:type="dxa"/>
+          </w:tcPr>
           <w:p>
             <w:pPr>
               <w:pStyle w:val="ListParagraph"/>
@@ -3114,29 +3166,53 @@
                 <w:szCs w:val="16"/>
               </w:rPr>
             </w:pPr>
-            <w:proofErr w:type="spellStart"/>
-            <w:r>
-              <w:rPr>
-                <w:sz w:val="16"/>
-                <w:szCs w:val="16"/>
-              </w:rPr>
-              <w:t>RoleId</w:t>
-            </w:r>
-            <w:proofErr w:type="spellEnd"/>
-          </w:p>
-        </w:tc>
-        <w:tc>
-          <w:tcPr>
-            <w:tcW w:w="2309" w:type="dxa"/>
-          </w:tcPr>
-          <w:p>
-            <w:pPr>
-              <w:rPr>
-                <w:b/>
-                <w:bCs/>
-                <w:u w:val="single"/>
-              </w:rPr>
-            </w:pPr>
+            <w:r>
+              <w:rPr>
+                <w:sz w:val="16"/>
+                <w:szCs w:val="16"/>
+              </w:rPr>
+              <w:t>status</w:t>
+            </w:r>
+          </w:p>
+          <w:p>
+            <w:pPr>
+              <w:pStyle w:val="ListParagraph"/>
+              <w:numPr>
+                <w:ilvl w:val="0"/>
+                <w:numId w:val="2"/>
+              </w:numPr>
+              <w:rPr>
+                <w:sz w:val="16"/>
+                <w:szCs w:val="16"/>
+              </w:rPr>
+            </w:pPr>
+            <w:r>
+              <w:rPr>
+                <w:sz w:val="16"/>
+                <w:szCs w:val="16"/>
+              </w:rPr>
+              <w:t>message</w:t>
+            </w:r>
+          </w:p>
+          <w:p>
+            <w:pPr>
+              <w:pStyle w:val="ListParagraph"/>
+              <w:numPr>
+                <w:ilvl w:val="0"/>
+                <w:numId w:val="2"/>
+              </w:numPr>
+              <w:rPr>
+                <w:sz w:val="16"/>
+                <w:szCs w:val="16"/>
+              </w:rPr>
+            </w:pPr>
+            <w:r>
+              <w:rPr>
+                <w:sz w:val="16"/>
+                <w:szCs w:val="16"/>
+              </w:rPr>
+              <w:t>data</w:t>
+            </w:r>
           </w:p>
         </w:tc>
       </w:tr>
@@ -3174,15 +3250,13 @@
                 <w:szCs w:val="16"/>
               </w:rPr>
             </w:pPr>
-            <w:proofErr w:type="spellStart"/>
-            <w:r>
-              <w:rPr>
-                <w:sz w:val="16"/>
-                <w:szCs w:val="16"/>
-              </w:rPr>
-              <w:t>AddMovie</w:t>
-            </w:r>
-            <w:proofErr w:type="spellEnd"/>
+            <w:r>
+              <w:rPr>
+                <w:sz w:val="16"/>
+                <w:szCs w:val="16"/>
+              </w:rPr>
+              <w:t>role/get/all</w:t>
+            </w:r>
           </w:p>
         </w:tc>
         <w:tc>
@@ -3192,25 +3266,17 @@
           <w:p>
             <w:pPr>
               <w:pStyle w:val="ListParagraph"/>
-              <w:numPr>
-                <w:ilvl w:val="0"/>
-                <w:numId w:val="2"/>
-              </w:numPr>
-              <w:rPr>
-                <w:sz w:val="16"/>
-                <w:szCs w:val="16"/>
-              </w:rPr>
-            </w:pPr>
-            <w:proofErr w:type="spellStart"/>
-            <w:r>
-              <w:rPr>
-                <w:sz w:val="16"/>
-                <w:szCs w:val="16"/>
-              </w:rPr>
-              <w:t>MovieName</w:t>
-            </w:r>
-            <w:proofErr w:type="spellEnd"/>
-          </w:p>
+              <w:rPr>
+                <w:sz w:val="16"/>
+                <w:szCs w:val="16"/>
+              </w:rPr>
+            </w:pPr>
+          </w:p>
+        </w:tc>
+        <w:tc>
+          <w:tcPr>
+            <w:tcW w:w="2309" w:type="dxa"/>
+          </w:tcPr>
           <w:p>
             <w:pPr>
               <w:pStyle w:val="ListParagraph"/>
@@ -3228,64 +3294,8 @@
                 <w:sz w:val="16"/>
                 <w:szCs w:val="16"/>
               </w:rPr>
-              <w:t>Language</w:t>
-            </w:r>
-          </w:p>
-          <w:p>
-            <w:pPr>
-              <w:pStyle w:val="ListParagraph"/>
-              <w:numPr>
-                <w:ilvl w:val="0"/>
-                <w:numId w:val="2"/>
-              </w:numPr>
-              <w:rPr>
-                <w:sz w:val="16"/>
-                <w:szCs w:val="16"/>
-              </w:rPr>
-            </w:pPr>
-            <w:r>
-              <w:rPr>
-                <w:sz w:val="16"/>
-                <w:szCs w:val="16"/>
-              </w:rPr>
-              <w:t>Theme</w:t>
-            </w:r>
-          </w:p>
-          <w:p>
-            <w:pPr>
-              <w:pStyle w:val="ListParagraph"/>
-              <w:numPr>
-                <w:ilvl w:val="0"/>
-                <w:numId w:val="2"/>
-              </w:numPr>
-              <w:rPr>
-                <w:sz w:val="16"/>
-                <w:szCs w:val="16"/>
-              </w:rPr>
-            </w:pPr>
-            <w:proofErr w:type="spellStart"/>
-            <w:r>
-              <w:rPr>
-                <w:sz w:val="16"/>
-                <w:szCs w:val="16"/>
-              </w:rPr>
-              <w:t>DistributorId</w:t>
-            </w:r>
-            <w:proofErr w:type="spellEnd"/>
-          </w:p>
-        </w:tc>
-        <w:tc>
-          <w:tcPr>
-            <w:tcW w:w="2309" w:type="dxa"/>
-          </w:tcPr>
-          <w:p>
-            <w:pPr>
-              <w:rPr>
-                <w:b/>
-                <w:bCs/>
-                <w:u w:val="single"/>
-              </w:rPr>
-            </w:pPr>
+              <w:t>List&lt;Role&gt;</w:t>
+            </w:r>
           </w:p>
         </w:tc>
       </w:tr>
@@ -3323,15 +3333,13 @@
                 <w:szCs w:val="16"/>
               </w:rPr>
             </w:pPr>
-            <w:proofErr w:type="spellStart"/>
-            <w:r>
-              <w:rPr>
-                <w:sz w:val="16"/>
-                <w:szCs w:val="16"/>
-              </w:rPr>
-              <w:t>AddTheatre</w:t>
-            </w:r>
-            <w:proofErr w:type="spellEnd"/>
+            <w:r>
+              <w:rPr>
+                <w:sz w:val="16"/>
+                <w:szCs w:val="16"/>
+              </w:rPr>
+              <w:t>role/update</w:t>
+            </w:r>
           </w:p>
         </w:tc>
         <w:tc>
@@ -3355,7 +3363,23 @@
                 <w:sz w:val="16"/>
                 <w:szCs w:val="16"/>
               </w:rPr>
-              <w:t>Name</w:t>
+              <w:t>purpose=”</w:t>
+            </w:r>
+            <w:proofErr w:type="spellStart"/>
+            <w:r>
+              <w:rPr>
+                <w:sz w:val="16"/>
+                <w:szCs w:val="16"/>
+              </w:rPr>
+              <w:t>RoleName</w:t>
+            </w:r>
+            <w:proofErr w:type="spellEnd"/>
+            <w:r>
+              <w:rPr>
+                <w:sz w:val="16"/>
+                <w:szCs w:val="16"/>
+              </w:rPr>
+              <w:t>”</w:t>
             </w:r>
           </w:p>
           <w:p>
@@ -3370,13 +3394,22 @@
                 <w:szCs w:val="16"/>
               </w:rPr>
             </w:pPr>
-            <w:r>
-              <w:rPr>
-                <w:sz w:val="16"/>
-                <w:szCs w:val="16"/>
-              </w:rPr>
-              <w:t>Location</w:t>
-            </w:r>
+            <w:proofErr w:type="spellStart"/>
+            <w:r>
+              <w:rPr>
+                <w:sz w:val="16"/>
+                <w:szCs w:val="16"/>
+              </w:rPr>
+              <w:t>r</w:t>
+            </w:r>
+            <w:r>
+              <w:rPr>
+                <w:sz w:val="16"/>
+                <w:szCs w:val="16"/>
+              </w:rPr>
+              <w:t>oleName</w:t>
+            </w:r>
+            <w:proofErr w:type="spellEnd"/>
           </w:p>
           <w:p>
             <w:pPr>
@@ -3396,7 +3429,14 @@
                 <w:sz w:val="16"/>
                 <w:szCs w:val="16"/>
               </w:rPr>
-              <w:t>OwnerId</w:t>
+              <w:t>newR</w:t>
+            </w:r>
+            <w:r>
+              <w:rPr>
+                <w:sz w:val="16"/>
+                <w:szCs w:val="16"/>
+              </w:rPr>
+              <w:t>oleName</w:t>
             </w:r>
             <w:proofErr w:type="spellEnd"/>
           </w:p>
@@ -3407,12 +3447,63 @@
           </w:tcPr>
           <w:p>
             <w:pPr>
-              <w:rPr>
-                <w:b/>
-                <w:bCs/>
-                <w:u w:val="single"/>
-              </w:rPr>
-            </w:pPr>
+              <w:pStyle w:val="ListParagraph"/>
+              <w:numPr>
+                <w:ilvl w:val="0"/>
+                <w:numId w:val="2"/>
+              </w:numPr>
+              <w:rPr>
+                <w:sz w:val="16"/>
+                <w:szCs w:val="16"/>
+              </w:rPr>
+            </w:pPr>
+            <w:r>
+              <w:rPr>
+                <w:sz w:val="16"/>
+                <w:szCs w:val="16"/>
+              </w:rPr>
+              <w:t>status</w:t>
+            </w:r>
+          </w:p>
+          <w:p>
+            <w:pPr>
+              <w:pStyle w:val="ListParagraph"/>
+              <w:numPr>
+                <w:ilvl w:val="0"/>
+                <w:numId w:val="2"/>
+              </w:numPr>
+              <w:rPr>
+                <w:sz w:val="16"/>
+                <w:szCs w:val="16"/>
+              </w:rPr>
+            </w:pPr>
+            <w:r>
+              <w:rPr>
+                <w:sz w:val="16"/>
+                <w:szCs w:val="16"/>
+              </w:rPr>
+              <w:t>message</w:t>
+            </w:r>
+          </w:p>
+          <w:p>
+            <w:pPr>
+              <w:pStyle w:val="ListParagraph"/>
+              <w:numPr>
+                <w:ilvl w:val="0"/>
+                <w:numId w:val="2"/>
+              </w:numPr>
+              <w:rPr>
+                <w:sz w:val="16"/>
+                <w:szCs w:val="16"/>
+              </w:rPr>
+            </w:pPr>
+            <w:r>
+              <w:rPr>
+                <w:sz w:val="16"/>
+                <w:szCs w:val="16"/>
+              </w:rPr>
+              <w:t>data</w:t>
+            </w:r>
           </w:p>
         </w:tc>
       </w:tr>
@@ -3450,15 +3541,13 @@
                 <w:szCs w:val="16"/>
               </w:rPr>
             </w:pPr>
-            <w:proofErr w:type="spellStart"/>
-            <w:r>
-              <w:rPr>
-                <w:sz w:val="16"/>
-                <w:szCs w:val="16"/>
-              </w:rPr>
-              <w:t>AddMovieToWatchlist</w:t>
-            </w:r>
-            <w:proofErr w:type="spellEnd"/>
+            <w:r>
+              <w:rPr>
+                <w:sz w:val="16"/>
+                <w:szCs w:val="16"/>
+              </w:rPr>
+              <w:t>role/delete</w:t>
+            </w:r>
           </w:p>
         </w:tc>
         <w:tc>
@@ -3483,10 +3572,15 @@
                 <w:sz w:val="16"/>
                 <w:szCs w:val="16"/>
               </w:rPr>
-              <w:t>MovieName</w:t>
+              <w:t>roleName</w:t>
             </w:r>
             <w:proofErr w:type="spellEnd"/>
           </w:p>
+        </w:tc>
+        <w:tc>
+          <w:tcPr>
+            <w:tcW w:w="2309" w:type="dxa"/>
+          </w:tcPr>
           <w:p>
             <w:pPr>
               <w:pStyle w:val="ListParagraph"/>
@@ -3499,13 +3593,201 @@
                 <w:szCs w:val="16"/>
               </w:rPr>
             </w:pPr>
+            <w:r>
+              <w:rPr>
+                <w:sz w:val="16"/>
+                <w:szCs w:val="16"/>
+              </w:rPr>
+              <w:t>status</w:t>
+            </w:r>
+          </w:p>
+          <w:p>
+            <w:pPr>
+              <w:pStyle w:val="ListParagraph"/>
+              <w:numPr>
+                <w:ilvl w:val="0"/>
+                <w:numId w:val="2"/>
+              </w:numPr>
+              <w:rPr>
+                <w:sz w:val="16"/>
+                <w:szCs w:val="16"/>
+              </w:rPr>
+            </w:pPr>
+            <w:r>
+              <w:rPr>
+                <w:sz w:val="16"/>
+                <w:szCs w:val="16"/>
+              </w:rPr>
+              <w:t>message</w:t>
+            </w:r>
+          </w:p>
+          <w:p>
+            <w:pPr>
+              <w:pStyle w:val="ListParagraph"/>
+              <w:numPr>
+                <w:ilvl w:val="0"/>
+                <w:numId w:val="2"/>
+              </w:numPr>
+              <w:rPr>
+                <w:sz w:val="16"/>
+                <w:szCs w:val="16"/>
+              </w:rPr>
+            </w:pPr>
+            <w:r>
+              <w:rPr>
+                <w:sz w:val="16"/>
+                <w:szCs w:val="16"/>
+              </w:rPr>
+              <w:t>data</w:t>
+            </w:r>
+          </w:p>
+        </w:tc>
+      </w:tr>
+      <w:tr>
+        <w:tc>
+          <w:tcPr>
+            <w:tcW w:w="1670" w:type="dxa"/>
+          </w:tcPr>
+          <w:p>
+            <w:pPr>
+              <w:rPr>
+                <w:sz w:val="16"/>
+                <w:szCs w:val="16"/>
+              </w:rPr>
+            </w:pPr>
             <w:proofErr w:type="spellStart"/>
             <w:r>
               <w:rPr>
                 <w:sz w:val="16"/>
                 <w:szCs w:val="16"/>
               </w:rPr>
-              <w:t>ViewerId</w:t>
+              <w:t>EventBuddy</w:t>
+            </w:r>
+            <w:proofErr w:type="spellEnd"/>
+          </w:p>
+        </w:tc>
+        <w:tc>
+          <w:tcPr>
+            <w:tcW w:w="2569" w:type="dxa"/>
+          </w:tcPr>
+          <w:p>
+            <w:pPr>
+              <w:rPr>
+                <w:sz w:val="16"/>
+                <w:szCs w:val="16"/>
+              </w:rPr>
+            </w:pPr>
+            <w:proofErr w:type="spellStart"/>
+            <w:r>
+              <w:rPr>
+                <w:sz w:val="16"/>
+                <w:szCs w:val="16"/>
+              </w:rPr>
+              <w:t>a</w:t>
+            </w:r>
+            <w:r>
+              <w:rPr>
+                <w:sz w:val="16"/>
+                <w:szCs w:val="16"/>
+              </w:rPr>
+              <w:t>ppuser</w:t>
+            </w:r>
+            <w:proofErr w:type="spellEnd"/>
+            <w:r>
+              <w:rPr>
+                <w:sz w:val="16"/>
+                <w:szCs w:val="16"/>
+              </w:rPr>
+              <w:t>/add</w:t>
+            </w:r>
+          </w:p>
+        </w:tc>
+        <w:tc>
+          <w:tcPr>
+            <w:tcW w:w="2468" w:type="dxa"/>
+          </w:tcPr>
+          <w:p>
+            <w:pPr>
+              <w:pStyle w:val="ListParagraph"/>
+              <w:numPr>
+                <w:ilvl w:val="0"/>
+                <w:numId w:val="2"/>
+              </w:numPr>
+              <w:rPr>
+                <w:sz w:val="16"/>
+                <w:szCs w:val="16"/>
+              </w:rPr>
+            </w:pPr>
+            <w:proofErr w:type="spellStart"/>
+            <w:r>
+              <w:rPr>
+                <w:sz w:val="16"/>
+                <w:szCs w:val="16"/>
+              </w:rPr>
+              <w:t>e</w:t>
+            </w:r>
+            <w:r>
+              <w:rPr>
+                <w:sz w:val="16"/>
+                <w:szCs w:val="16"/>
+              </w:rPr>
+              <w:t>mailId</w:t>
+            </w:r>
+            <w:proofErr w:type="spellEnd"/>
+          </w:p>
+          <w:p>
+            <w:pPr>
+              <w:pStyle w:val="ListParagraph"/>
+              <w:numPr>
+                <w:ilvl w:val="0"/>
+                <w:numId w:val="2"/>
+              </w:numPr>
+              <w:rPr>
+                <w:sz w:val="16"/>
+                <w:szCs w:val="16"/>
+              </w:rPr>
+            </w:pPr>
+            <w:r>
+              <w:rPr>
+                <w:sz w:val="16"/>
+                <w:szCs w:val="16"/>
+              </w:rPr>
+              <w:t>n</w:t>
+            </w:r>
+            <w:r>
+              <w:rPr>
+                <w:sz w:val="16"/>
+                <w:szCs w:val="16"/>
+              </w:rPr>
+              <w:t>ame</w:t>
+            </w:r>
+          </w:p>
+          <w:p>
+            <w:pPr>
+              <w:pStyle w:val="ListParagraph"/>
+              <w:numPr>
+                <w:ilvl w:val="0"/>
+                <w:numId w:val="2"/>
+              </w:numPr>
+              <w:rPr>
+                <w:sz w:val="16"/>
+                <w:szCs w:val="16"/>
+              </w:rPr>
+            </w:pPr>
+            <w:proofErr w:type="spellStart"/>
+            <w:r>
+              <w:rPr>
+                <w:sz w:val="16"/>
+                <w:szCs w:val="16"/>
+              </w:rPr>
+              <w:t>p</w:t>
+            </w:r>
+            <w:r>
+              <w:rPr>
+                <w:sz w:val="16"/>
+                <w:szCs w:val="16"/>
+              </w:rPr>
+              <w:t>honeNumber</w:t>
             </w:r>
             <w:proofErr w:type="spellEnd"/>
           </w:p>
@@ -3516,12 +3798,917 @@
           </w:tcPr>
           <w:p>
             <w:pPr>
-              <w:rPr>
-                <w:b/>
-                <w:bCs/>
-                <w:u w:val="single"/>
-              </w:rPr>
-            </w:pPr>
+              <w:pStyle w:val="ListParagraph"/>
+              <w:numPr>
+                <w:ilvl w:val="0"/>
+                <w:numId w:val="2"/>
+              </w:numPr>
+              <w:rPr>
+                <w:sz w:val="16"/>
+                <w:szCs w:val="16"/>
+              </w:rPr>
+            </w:pPr>
+            <w:r>
+              <w:rPr>
+                <w:sz w:val="16"/>
+                <w:szCs w:val="16"/>
+              </w:rPr>
+              <w:t>stat</w:t>
+            </w:r>
+            <w:r>
+              <w:rPr>
+                <w:sz w:val="16"/>
+                <w:szCs w:val="16"/>
+              </w:rPr>
+              <w:t>us</w:t>
+            </w:r>
+          </w:p>
+          <w:p>
+            <w:pPr>
+              <w:pStyle w:val="ListParagraph"/>
+              <w:numPr>
+                <w:ilvl w:val="0"/>
+                <w:numId w:val="2"/>
+              </w:numPr>
+              <w:rPr>
+                <w:sz w:val="16"/>
+                <w:szCs w:val="16"/>
+              </w:rPr>
+            </w:pPr>
+            <w:r>
+              <w:rPr>
+                <w:sz w:val="16"/>
+                <w:szCs w:val="16"/>
+              </w:rPr>
+              <w:t>message</w:t>
+            </w:r>
+          </w:p>
+          <w:p>
+            <w:pPr>
+              <w:pStyle w:val="ListParagraph"/>
+              <w:numPr>
+                <w:ilvl w:val="0"/>
+                <w:numId w:val="2"/>
+              </w:numPr>
+              <w:rPr>
+                <w:sz w:val="16"/>
+                <w:szCs w:val="16"/>
+              </w:rPr>
+            </w:pPr>
+            <w:r>
+              <w:rPr>
+                <w:sz w:val="16"/>
+                <w:szCs w:val="16"/>
+              </w:rPr>
+              <w:t>data</w:t>
+            </w:r>
+          </w:p>
+        </w:tc>
+      </w:tr>
+      <w:tr>
+        <w:tc>
+          <w:tcPr>
+            <w:tcW w:w="1670" w:type="dxa"/>
+          </w:tcPr>
+          <w:p>
+            <w:pPr>
+              <w:rPr>
+                <w:sz w:val="16"/>
+                <w:szCs w:val="16"/>
+              </w:rPr>
+            </w:pPr>
+            <w:proofErr w:type="spellStart"/>
+            <w:r>
+              <w:rPr>
+                <w:sz w:val="16"/>
+                <w:szCs w:val="16"/>
+              </w:rPr>
+              <w:t>EventBuddy</w:t>
+            </w:r>
+            <w:proofErr w:type="spellEnd"/>
+          </w:p>
+        </w:tc>
+        <w:tc>
+          <w:tcPr>
+            <w:tcW w:w="2569" w:type="dxa"/>
+          </w:tcPr>
+          <w:p>
+            <w:pPr>
+              <w:rPr>
+                <w:sz w:val="16"/>
+                <w:szCs w:val="16"/>
+              </w:rPr>
+            </w:pPr>
+            <w:proofErr w:type="spellStart"/>
+            <w:r>
+              <w:rPr>
+                <w:sz w:val="16"/>
+                <w:szCs w:val="16"/>
+              </w:rPr>
+              <w:t>a</w:t>
+            </w:r>
+            <w:r>
+              <w:rPr>
+                <w:sz w:val="16"/>
+                <w:szCs w:val="16"/>
+              </w:rPr>
+              <w:t>ppuser</w:t>
+            </w:r>
+            <w:proofErr w:type="spellEnd"/>
+            <w:r>
+              <w:rPr>
+                <w:sz w:val="16"/>
+                <w:szCs w:val="16"/>
+              </w:rPr>
+              <w:t>/get</w:t>
+            </w:r>
+          </w:p>
+        </w:tc>
+        <w:tc>
+          <w:tcPr>
+            <w:tcW w:w="2468" w:type="dxa"/>
+          </w:tcPr>
+          <w:p>
+            <w:pPr>
+              <w:pStyle w:val="ListParagraph"/>
+              <w:numPr>
+                <w:ilvl w:val="0"/>
+                <w:numId w:val="2"/>
+              </w:numPr>
+              <w:rPr>
+                <w:sz w:val="16"/>
+                <w:szCs w:val="16"/>
+              </w:rPr>
+            </w:pPr>
+            <w:proofErr w:type="spellStart"/>
+            <w:r>
+              <w:rPr>
+                <w:sz w:val="16"/>
+                <w:szCs w:val="16"/>
+              </w:rPr>
+              <w:t>e</w:t>
+            </w:r>
+            <w:r>
+              <w:rPr>
+                <w:sz w:val="16"/>
+                <w:szCs w:val="16"/>
+              </w:rPr>
+              <w:t>mailId</w:t>
+            </w:r>
+            <w:proofErr w:type="spellEnd"/>
+          </w:p>
+        </w:tc>
+        <w:tc>
+          <w:tcPr>
+            <w:tcW w:w="2309" w:type="dxa"/>
+          </w:tcPr>
+          <w:p>
+            <w:pPr>
+              <w:pStyle w:val="ListParagraph"/>
+              <w:numPr>
+                <w:ilvl w:val="0"/>
+                <w:numId w:val="2"/>
+              </w:numPr>
+              <w:rPr>
+                <w:sz w:val="16"/>
+                <w:szCs w:val="16"/>
+              </w:rPr>
+            </w:pPr>
+            <w:r>
+              <w:rPr>
+                <w:sz w:val="16"/>
+                <w:szCs w:val="16"/>
+              </w:rPr>
+              <w:t>status</w:t>
+            </w:r>
+          </w:p>
+          <w:p>
+            <w:pPr>
+              <w:pStyle w:val="ListParagraph"/>
+              <w:numPr>
+                <w:ilvl w:val="0"/>
+                <w:numId w:val="2"/>
+              </w:numPr>
+              <w:rPr>
+                <w:sz w:val="16"/>
+                <w:szCs w:val="16"/>
+              </w:rPr>
+            </w:pPr>
+            <w:r>
+              <w:rPr>
+                <w:sz w:val="16"/>
+                <w:szCs w:val="16"/>
+              </w:rPr>
+              <w:t>message</w:t>
+            </w:r>
+          </w:p>
+          <w:p>
+            <w:pPr>
+              <w:pStyle w:val="ListParagraph"/>
+              <w:numPr>
+                <w:ilvl w:val="0"/>
+                <w:numId w:val="2"/>
+              </w:numPr>
+              <w:rPr>
+                <w:sz w:val="16"/>
+                <w:szCs w:val="16"/>
+              </w:rPr>
+            </w:pPr>
+            <w:r>
+              <w:rPr>
+                <w:sz w:val="16"/>
+                <w:szCs w:val="16"/>
+              </w:rPr>
+              <w:t>data</w:t>
+            </w:r>
+          </w:p>
+        </w:tc>
+      </w:tr>
+      <w:tr>
+        <w:tc>
+          <w:tcPr>
+            <w:tcW w:w="1670" w:type="dxa"/>
+          </w:tcPr>
+          <w:p>
+            <w:pPr>
+              <w:rPr>
+                <w:sz w:val="16"/>
+                <w:szCs w:val="16"/>
+              </w:rPr>
+            </w:pPr>
+            <w:proofErr w:type="spellStart"/>
+            <w:r>
+              <w:rPr>
+                <w:sz w:val="16"/>
+                <w:szCs w:val="16"/>
+              </w:rPr>
+              <w:t>EventBuddy</w:t>
+            </w:r>
+            <w:proofErr w:type="spellEnd"/>
+          </w:p>
+        </w:tc>
+        <w:tc>
+          <w:tcPr>
+            <w:tcW w:w="2569" w:type="dxa"/>
+          </w:tcPr>
+          <w:p>
+            <w:pPr>
+              <w:rPr>
+                <w:sz w:val="16"/>
+                <w:szCs w:val="16"/>
+              </w:rPr>
+            </w:pPr>
+            <w:proofErr w:type="spellStart"/>
+            <w:r>
+              <w:rPr>
+                <w:sz w:val="16"/>
+                <w:szCs w:val="16"/>
+              </w:rPr>
+              <w:t>a</w:t>
+            </w:r>
+            <w:r>
+              <w:rPr>
+                <w:sz w:val="16"/>
+                <w:szCs w:val="16"/>
+              </w:rPr>
+              <w:t>ppuser</w:t>
+            </w:r>
+            <w:proofErr w:type="spellEnd"/>
+            <w:r>
+              <w:rPr>
+                <w:sz w:val="16"/>
+                <w:szCs w:val="16"/>
+              </w:rPr>
+              <w:t>/get/all</w:t>
+            </w:r>
+          </w:p>
+        </w:tc>
+        <w:tc>
+          <w:tcPr>
+            <w:tcW w:w="2468" w:type="dxa"/>
+          </w:tcPr>
+          <w:p>
+            <w:pPr>
+              <w:rPr>
+                <w:sz w:val="16"/>
+                <w:szCs w:val="16"/>
+              </w:rPr>
+            </w:pPr>
+          </w:p>
+        </w:tc>
+        <w:tc>
+          <w:tcPr>
+            <w:tcW w:w="2309" w:type="dxa"/>
+          </w:tcPr>
+          <w:p>
+            <w:pPr>
+              <w:pStyle w:val="ListParagraph"/>
+              <w:numPr>
+                <w:ilvl w:val="0"/>
+                <w:numId w:val="2"/>
+              </w:numPr>
+              <w:rPr>
+                <w:sz w:val="16"/>
+                <w:szCs w:val="16"/>
+              </w:rPr>
+            </w:pPr>
+            <w:r>
+              <w:rPr>
+                <w:sz w:val="16"/>
+                <w:szCs w:val="16"/>
+              </w:rPr>
+              <w:t>List&lt;</w:t>
+            </w:r>
+            <w:proofErr w:type="spellStart"/>
+            <w:r>
+              <w:rPr>
+                <w:sz w:val="16"/>
+                <w:szCs w:val="16"/>
+              </w:rPr>
+              <w:t>AppUser</w:t>
+            </w:r>
+            <w:proofErr w:type="spellEnd"/>
+            <w:r>
+              <w:rPr>
+                <w:sz w:val="16"/>
+                <w:szCs w:val="16"/>
+              </w:rPr>
+              <w:t>&gt;</w:t>
+            </w:r>
+          </w:p>
+        </w:tc>
+      </w:tr>
+      <w:tr>
+        <w:tc>
+          <w:tcPr>
+            <w:tcW w:w="1670" w:type="dxa"/>
+          </w:tcPr>
+          <w:p>
+            <w:pPr>
+              <w:rPr>
+                <w:sz w:val="16"/>
+                <w:szCs w:val="16"/>
+              </w:rPr>
+            </w:pPr>
+            <w:proofErr w:type="spellStart"/>
+            <w:r>
+              <w:rPr>
+                <w:sz w:val="16"/>
+                <w:szCs w:val="16"/>
+              </w:rPr>
+              <w:t>EventBuddy</w:t>
+            </w:r>
+            <w:proofErr w:type="spellEnd"/>
+          </w:p>
+        </w:tc>
+        <w:tc>
+          <w:tcPr>
+            <w:tcW w:w="2569" w:type="dxa"/>
+          </w:tcPr>
+          <w:p>
+            <w:pPr>
+              <w:rPr>
+                <w:sz w:val="16"/>
+                <w:szCs w:val="16"/>
+              </w:rPr>
+            </w:pPr>
+            <w:proofErr w:type="spellStart"/>
+            <w:r>
+              <w:rPr>
+                <w:sz w:val="16"/>
+                <w:szCs w:val="16"/>
+              </w:rPr>
+              <w:t>a</w:t>
+            </w:r>
+            <w:r>
+              <w:rPr>
+                <w:sz w:val="16"/>
+                <w:szCs w:val="16"/>
+              </w:rPr>
+              <w:t>ppuser</w:t>
+            </w:r>
+            <w:proofErr w:type="spellEnd"/>
+            <w:r>
+              <w:rPr>
+                <w:sz w:val="16"/>
+                <w:szCs w:val="16"/>
+              </w:rPr>
+              <w:t>/update</w:t>
+            </w:r>
+          </w:p>
+        </w:tc>
+        <w:tc>
+          <w:tcPr>
+            <w:tcW w:w="2468" w:type="dxa"/>
+          </w:tcPr>
+          <w:p>
+            <w:pPr>
+              <w:pStyle w:val="ListParagraph"/>
+              <w:numPr>
+                <w:ilvl w:val="0"/>
+                <w:numId w:val="2"/>
+              </w:numPr>
+              <w:rPr>
+                <w:sz w:val="16"/>
+                <w:szCs w:val="16"/>
+              </w:rPr>
+            </w:pPr>
+            <w:r>
+              <w:rPr>
+                <w:sz w:val="16"/>
+                <w:szCs w:val="16"/>
+              </w:rPr>
+              <w:t>purpose=”Profile”</w:t>
+            </w:r>
+          </w:p>
+          <w:p>
+            <w:pPr>
+              <w:pStyle w:val="ListParagraph"/>
+              <w:numPr>
+                <w:ilvl w:val="0"/>
+                <w:numId w:val="2"/>
+              </w:numPr>
+              <w:rPr>
+                <w:sz w:val="16"/>
+                <w:szCs w:val="16"/>
+              </w:rPr>
+            </w:pPr>
+            <w:proofErr w:type="spellStart"/>
+            <w:r>
+              <w:rPr>
+                <w:sz w:val="16"/>
+                <w:szCs w:val="16"/>
+              </w:rPr>
+              <w:t>emailId</w:t>
+            </w:r>
+            <w:proofErr w:type="spellEnd"/>
+          </w:p>
+          <w:p>
+            <w:pPr>
+              <w:pStyle w:val="ListParagraph"/>
+              <w:numPr>
+                <w:ilvl w:val="0"/>
+                <w:numId w:val="2"/>
+              </w:numPr>
+              <w:rPr>
+                <w:sz w:val="16"/>
+                <w:szCs w:val="16"/>
+              </w:rPr>
+            </w:pPr>
+            <w:r>
+              <w:rPr>
+                <w:sz w:val="16"/>
+                <w:szCs w:val="16"/>
+              </w:rPr>
+              <w:t>n</w:t>
+            </w:r>
+            <w:r>
+              <w:rPr>
+                <w:sz w:val="16"/>
+                <w:szCs w:val="16"/>
+              </w:rPr>
+              <w:t>ame</w:t>
+            </w:r>
+          </w:p>
+          <w:p>
+            <w:pPr>
+              <w:pStyle w:val="ListParagraph"/>
+              <w:numPr>
+                <w:ilvl w:val="0"/>
+                <w:numId w:val="2"/>
+              </w:numPr>
+              <w:rPr>
+                <w:sz w:val="16"/>
+                <w:szCs w:val="16"/>
+              </w:rPr>
+            </w:pPr>
+            <w:proofErr w:type="spellStart"/>
+            <w:r>
+              <w:rPr>
+                <w:sz w:val="16"/>
+                <w:szCs w:val="16"/>
+              </w:rPr>
+              <w:t>phoneNumber</w:t>
+            </w:r>
+            <w:proofErr w:type="spellEnd"/>
+          </w:p>
+        </w:tc>
+        <w:tc>
+          <w:tcPr>
+            <w:tcW w:w="2309" w:type="dxa"/>
+          </w:tcPr>
+          <w:p>
+            <w:pPr>
+              <w:pStyle w:val="ListParagraph"/>
+              <w:numPr>
+                <w:ilvl w:val="0"/>
+                <w:numId w:val="2"/>
+              </w:numPr>
+              <w:rPr>
+                <w:sz w:val="16"/>
+                <w:szCs w:val="16"/>
+              </w:rPr>
+            </w:pPr>
+            <w:r>
+              <w:rPr>
+                <w:sz w:val="16"/>
+                <w:szCs w:val="16"/>
+              </w:rPr>
+              <w:t>status</w:t>
+            </w:r>
+          </w:p>
+          <w:p>
+            <w:pPr>
+              <w:pStyle w:val="ListParagraph"/>
+              <w:numPr>
+                <w:ilvl w:val="0"/>
+                <w:numId w:val="2"/>
+              </w:numPr>
+              <w:rPr>
+                <w:sz w:val="16"/>
+                <w:szCs w:val="16"/>
+              </w:rPr>
+            </w:pPr>
+            <w:r>
+              <w:rPr>
+                <w:sz w:val="16"/>
+                <w:szCs w:val="16"/>
+              </w:rPr>
+              <w:t>message</w:t>
+            </w:r>
+          </w:p>
+          <w:p>
+            <w:pPr>
+              <w:pStyle w:val="ListParagraph"/>
+              <w:numPr>
+                <w:ilvl w:val="0"/>
+                <w:numId w:val="2"/>
+              </w:numPr>
+              <w:rPr>
+                <w:sz w:val="16"/>
+                <w:szCs w:val="16"/>
+              </w:rPr>
+            </w:pPr>
+            <w:r>
+              <w:rPr>
+                <w:sz w:val="16"/>
+                <w:szCs w:val="16"/>
+              </w:rPr>
+              <w:t>data</w:t>
+            </w:r>
+          </w:p>
+        </w:tc>
+      </w:tr>
+      <w:tr>
+        <w:tc>
+          <w:tcPr>
+            <w:tcW w:w="1670" w:type="dxa"/>
+          </w:tcPr>
+          <w:p>
+            <w:pPr>
+              <w:rPr>
+                <w:sz w:val="16"/>
+                <w:szCs w:val="16"/>
+              </w:rPr>
+            </w:pPr>
+            <w:proofErr w:type="spellStart"/>
+            <w:r>
+              <w:rPr>
+                <w:sz w:val="16"/>
+                <w:szCs w:val="16"/>
+              </w:rPr>
+              <w:t>EventBuddy</w:t>
+            </w:r>
+            <w:proofErr w:type="spellEnd"/>
+          </w:p>
+        </w:tc>
+        <w:tc>
+          <w:tcPr>
+            <w:tcW w:w="2569" w:type="dxa"/>
+          </w:tcPr>
+          <w:p>
+            <w:pPr>
+              <w:rPr>
+                <w:sz w:val="16"/>
+                <w:szCs w:val="16"/>
+              </w:rPr>
+            </w:pPr>
+            <w:proofErr w:type="spellStart"/>
+            <w:r>
+              <w:rPr>
+                <w:sz w:val="16"/>
+                <w:szCs w:val="16"/>
+              </w:rPr>
+              <w:t>appuser</w:t>
+            </w:r>
+            <w:proofErr w:type="spellEnd"/>
+            <w:r>
+              <w:rPr>
+                <w:sz w:val="16"/>
+                <w:szCs w:val="16"/>
+              </w:rPr>
+              <w:t>/update</w:t>
+            </w:r>
+          </w:p>
+        </w:tc>
+        <w:tc>
+          <w:tcPr>
+            <w:tcW w:w="2468" w:type="dxa"/>
+          </w:tcPr>
+          <w:p>
+            <w:pPr>
+              <w:pStyle w:val="ListParagraph"/>
+              <w:numPr>
+                <w:ilvl w:val="0"/>
+                <w:numId w:val="2"/>
+              </w:numPr>
+              <w:rPr>
+                <w:sz w:val="16"/>
+                <w:szCs w:val="16"/>
+              </w:rPr>
+            </w:pPr>
+            <w:r>
+              <w:rPr>
+                <w:sz w:val="16"/>
+                <w:szCs w:val="16"/>
+              </w:rPr>
+              <w:t>purpose=”</w:t>
+            </w:r>
+            <w:r>
+              <w:rPr>
+                <w:sz w:val="16"/>
+                <w:szCs w:val="16"/>
+              </w:rPr>
+              <w:t>Role</w:t>
+            </w:r>
+            <w:r>
+              <w:rPr>
+                <w:sz w:val="16"/>
+                <w:szCs w:val="16"/>
+              </w:rPr>
+              <w:t>”</w:t>
+            </w:r>
+          </w:p>
+          <w:p>
+            <w:pPr>
+              <w:pStyle w:val="ListParagraph"/>
+              <w:numPr>
+                <w:ilvl w:val="0"/>
+                <w:numId w:val="2"/>
+              </w:numPr>
+              <w:rPr>
+                <w:sz w:val="16"/>
+                <w:szCs w:val="16"/>
+              </w:rPr>
+            </w:pPr>
+            <w:proofErr w:type="spellStart"/>
+            <w:r>
+              <w:rPr>
+                <w:sz w:val="16"/>
+                <w:szCs w:val="16"/>
+              </w:rPr>
+              <w:t>emailId</w:t>
+            </w:r>
+            <w:proofErr w:type="spellEnd"/>
+          </w:p>
+          <w:p>
+            <w:pPr>
+              <w:pStyle w:val="ListParagraph"/>
+              <w:numPr>
+                <w:ilvl w:val="0"/>
+                <w:numId w:val="2"/>
+              </w:numPr>
+              <w:rPr>
+                <w:sz w:val="16"/>
+                <w:szCs w:val="16"/>
+              </w:rPr>
+            </w:pPr>
+            <w:proofErr w:type="spellStart"/>
+            <w:r>
+              <w:rPr>
+                <w:sz w:val="16"/>
+                <w:szCs w:val="16"/>
+              </w:rPr>
+              <w:t>roleName</w:t>
+            </w:r>
+            <w:proofErr w:type="spellEnd"/>
+          </w:p>
+        </w:tc>
+        <w:tc>
+          <w:tcPr>
+            <w:tcW w:w="2309" w:type="dxa"/>
+          </w:tcPr>
+          <w:p>
+            <w:pPr>
+              <w:pStyle w:val="ListParagraph"/>
+              <w:numPr>
+                <w:ilvl w:val="0"/>
+                <w:numId w:val="2"/>
+              </w:numPr>
+              <w:rPr>
+                <w:sz w:val="16"/>
+                <w:szCs w:val="16"/>
+              </w:rPr>
+            </w:pPr>
+            <w:r>
+              <w:rPr>
+                <w:sz w:val="16"/>
+                <w:szCs w:val="16"/>
+              </w:rPr>
+              <w:t>status</w:t>
+            </w:r>
+          </w:p>
+          <w:p>
+            <w:pPr>
+              <w:pStyle w:val="ListParagraph"/>
+              <w:numPr>
+                <w:ilvl w:val="0"/>
+                <w:numId w:val="2"/>
+              </w:numPr>
+              <w:rPr>
+                <w:sz w:val="16"/>
+                <w:szCs w:val="16"/>
+              </w:rPr>
+            </w:pPr>
+            <w:r>
+              <w:rPr>
+                <w:sz w:val="16"/>
+                <w:szCs w:val="16"/>
+              </w:rPr>
+              <w:t>message</w:t>
+            </w:r>
+          </w:p>
+          <w:p>
+            <w:pPr>
+              <w:pStyle w:val="ListParagraph"/>
+              <w:numPr>
+                <w:ilvl w:val="0"/>
+                <w:numId w:val="2"/>
+              </w:numPr>
+              <w:rPr>
+                <w:sz w:val="16"/>
+                <w:szCs w:val="16"/>
+              </w:rPr>
+            </w:pPr>
+            <w:r>
+              <w:rPr>
+                <w:sz w:val="16"/>
+                <w:szCs w:val="16"/>
+              </w:rPr>
+              <w:t>data</w:t>
+            </w:r>
+          </w:p>
+        </w:tc>
+      </w:tr>
+      <w:tr>
+        <w:tc>
+          <w:tcPr>
+            <w:tcW w:w="1670" w:type="dxa"/>
+          </w:tcPr>
+          <w:p>
+            <w:pPr>
+              <w:rPr>
+                <w:sz w:val="16"/>
+                <w:szCs w:val="16"/>
+              </w:rPr>
+            </w:pPr>
+            <w:proofErr w:type="spellStart"/>
+            <w:r>
+              <w:rPr>
+                <w:sz w:val="16"/>
+                <w:szCs w:val="16"/>
+              </w:rPr>
+              <w:t>EventBuddy</w:t>
+            </w:r>
+            <w:proofErr w:type="spellEnd"/>
+          </w:p>
+        </w:tc>
+        <w:tc>
+          <w:tcPr>
+            <w:tcW w:w="2569" w:type="dxa"/>
+          </w:tcPr>
+          <w:p>
+            <w:pPr>
+              <w:rPr>
+                <w:sz w:val="16"/>
+                <w:szCs w:val="16"/>
+              </w:rPr>
+            </w:pPr>
+            <w:proofErr w:type="spellStart"/>
+            <w:r>
+              <w:rPr>
+                <w:sz w:val="16"/>
+                <w:szCs w:val="16"/>
+              </w:rPr>
+              <w:t>a</w:t>
+            </w:r>
+            <w:r>
+              <w:rPr>
+                <w:sz w:val="16"/>
+                <w:szCs w:val="16"/>
+              </w:rPr>
+              <w:t>ppuser</w:t>
+            </w:r>
+            <w:proofErr w:type="spellEnd"/>
+            <w:r>
+              <w:rPr>
+                <w:sz w:val="16"/>
+                <w:szCs w:val="16"/>
+              </w:rPr>
+              <w:t>/delete</w:t>
+            </w:r>
+          </w:p>
+        </w:tc>
+        <w:tc>
+          <w:tcPr>
+            <w:tcW w:w="2468" w:type="dxa"/>
+          </w:tcPr>
+          <w:p>
+            <w:pPr>
+              <w:pStyle w:val="ListParagraph"/>
+              <w:numPr>
+                <w:ilvl w:val="0"/>
+                <w:numId w:val="2"/>
+              </w:numPr>
+              <w:rPr>
+                <w:sz w:val="16"/>
+                <w:szCs w:val="16"/>
+              </w:rPr>
+            </w:pPr>
+            <w:proofErr w:type="spellStart"/>
+            <w:r>
+              <w:rPr>
+                <w:sz w:val="16"/>
+                <w:szCs w:val="16"/>
+              </w:rPr>
+              <w:t>emailId</w:t>
+            </w:r>
+            <w:proofErr w:type="spellEnd"/>
+          </w:p>
+        </w:tc>
+        <w:tc>
+          <w:tcPr>
+            <w:tcW w:w="2309" w:type="dxa"/>
+          </w:tcPr>
+          <w:p>
+            <w:pPr>
+              <w:pStyle w:val="ListParagraph"/>
+              <w:numPr>
+                <w:ilvl w:val="0"/>
+                <w:numId w:val="2"/>
+              </w:numPr>
+              <w:rPr>
+                <w:sz w:val="16"/>
+                <w:szCs w:val="16"/>
+              </w:rPr>
+            </w:pPr>
+            <w:r>
+              <w:rPr>
+                <w:sz w:val="16"/>
+                <w:szCs w:val="16"/>
+              </w:rPr>
+              <w:t>status</w:t>
+            </w:r>
+          </w:p>
+          <w:p>
+            <w:pPr>
+              <w:pStyle w:val="ListParagraph"/>
+              <w:numPr>
+                <w:ilvl w:val="0"/>
+                <w:numId w:val="2"/>
+              </w:numPr>
+              <w:rPr>
+                <w:sz w:val="16"/>
+                <w:szCs w:val="16"/>
+              </w:rPr>
+            </w:pPr>
+            <w:r>
+              <w:rPr>
+                <w:sz w:val="16"/>
+                <w:szCs w:val="16"/>
+              </w:rPr>
+              <w:t>message</w:t>
+            </w:r>
+          </w:p>
+          <w:p>
+            <w:pPr>
+              <w:pStyle w:val="ListParagraph"/>
+              <w:numPr>
+                <w:ilvl w:val="0"/>
+                <w:numId w:val="2"/>
+              </w:numPr>
+              <w:rPr>
+                <w:sz w:val="16"/>
+                <w:szCs w:val="16"/>
+              </w:rPr>
+            </w:pPr>
+            <w:r>
+              <w:rPr>
+                <w:sz w:val="16"/>
+                <w:szCs w:val="16"/>
+              </w:rPr>
+              <w:t>data</w:t>
+            </w:r>
           </w:p>
         </w:tc>
       </w:tr>
@@ -3962,7 +5149,7 @@
 </file>
 
 <file path=word/endnotes.xml><?xml version="1.0" encoding="utf-8"?>
-<w:endnotes xmlns:wpc="http://schemas.microsoft.com/office/word/2010/wordprocessingCanvas" xmlns:cx="http://schemas.microsoft.com/office/drawing/2014/chartex" xmlns:cx1="http://schemas.microsoft.com/office/drawing/2015/9/8/chartex" xmlns:cx2="http://schemas.microsoft.com/office/drawing/2015/10/21/chartex" xmlns:cx3="http://schemas.microsoft.com/office/drawing/2016/5/9/chartex" xmlns:cx4="http://schemas.microsoft.com/office/drawing/2016/5/10/chartex" xmlns:cx5="http://schemas.microsoft.com/office/drawing/2016/5/11/chartex" xmlns:cx6="http://schemas.microsoft.com/office/drawing/2016/5/12/chartex" xmlns:cx7="http://schemas.microsoft.com/office/drawing/2016/5/13/chartex" xmlns:cx8="http://schemas.microsoft.com/office/drawing/2016/5/14/chartex" xmlns:mc="http://schemas.openxmlformats.org/markup-compatibility/2006" xmlns:aink="http://schemas.microsoft.com/office/drawing/2016/ink" xmlns:am3d="http://schemas.microsoft.com/office/drawing/2017/model3d" xmlns:o="urn:schemas-microsoft-com:office:office" xmlns:oel="http://schemas.microsoft.com/office/2019/extlst" xmlns:r="http://schemas.openxmlformats.org/officeDocument/2006/relationships" xmlns:m="http://schemas.openxmlformats.org/officeDocument/2006/math" xmlns:v="urn:schemas-microsoft-com:vml" xmlns:wp14="http://schemas.microsoft.com/office/word/2010/wordprocessingDrawing" xmlns:wp="http://schemas.openxmlformats.org/drawingml/2006/wordprocessingDrawing" xmlns:w10="urn:schemas-microsoft-com:office:word" xmlns:w="http://schemas.openxmlformats.org/wordprocessingml/2006/main" xmlns:w14="http://schemas.microsoft.com/office/word/2010/wordml" xmlns:w15="http://schemas.microsoft.com/office/word/2012/wordml" xmlns:w16cex="http://schemas.microsoft.com/office/word/2018/wordml/cex" xmlns:w16cid="http://schemas.microsoft.com/office/word/2016/wordml/cid" xmlns:w16="http://schemas.microsoft.com/office/word/2018/wordml" xmlns:w16du="http://schemas.microsoft.com/office/word/2023/wordml/word16du" xmlns:w16sdtdh="http://schemas.microsoft.com/office/word/2020/wordml/sdtdatahash" xmlns:w16se="http://schemas.microsoft.com/office/word/2015/wordml/symex" xmlns:wpg="http://schemas.microsoft.com/office/word/2010/wordprocessingGroup" xmlns:wpi="http://schemas.microsoft.com/office/word/2010/wordprocessingInk" xmlns:wne="http://schemas.microsoft.com/office/word/2006/wordml" xmlns:wps="http://schemas.microsoft.com/office/word/2010/wordprocessingShape" mc:Ignorable="w14 w15 w16se w16cid w16 w16cex w16sdtdh w16du wp14">
+<w:endnotes xmlns:wpc="http://schemas.microsoft.com/office/word/2010/wordprocessingCanvas" xmlns:cx="http://schemas.microsoft.com/office/drawing/2014/chartex" xmlns:cx1="http://schemas.microsoft.com/office/drawing/2015/9/8/chartex" xmlns:cx2="http://schemas.microsoft.com/office/drawing/2015/10/21/chartex" xmlns:cx3="http://schemas.microsoft.com/office/drawing/2016/5/9/chartex" xmlns:cx4="http://schemas.microsoft.com/office/drawing/2016/5/10/chartex" xmlns:cx5="http://schemas.microsoft.com/office/drawing/2016/5/11/chartex" xmlns:cx6="http://schemas.microsoft.com/office/drawing/2016/5/12/chartex" xmlns:cx7="http://schemas.microsoft.com/office/drawing/2016/5/13/chartex" xmlns:cx8="http://schemas.microsoft.com/office/drawing/2016/5/14/chartex" xmlns:mc="http://schemas.openxmlformats.org/markup-compatibility/2006" xmlns:aink="http://schemas.microsoft.com/office/drawing/2016/ink" xmlns:am3d="http://schemas.microsoft.com/office/drawing/2017/model3d" xmlns:o="urn:schemas-microsoft-com:office:office" xmlns:oel="http://schemas.microsoft.com/office/2019/extlst" xmlns:r="http://schemas.openxmlformats.org/officeDocument/2006/relationships" xmlns:m="http://schemas.openxmlformats.org/officeDocument/2006/math" xmlns:v="urn:schemas-microsoft-com:vml" xmlns:wp14="http://schemas.microsoft.com/office/word/2010/wordprocessingDrawing" xmlns:wp="http://schemas.openxmlformats.org/drawingml/2006/wordprocessingDrawing" xmlns:w10="urn:schemas-microsoft-com:office:word" xmlns:w="http://schemas.openxmlformats.org/wordprocessingml/2006/main" xmlns:w14="http://schemas.microsoft.com/office/word/2010/wordml" xmlns:w15="http://schemas.microsoft.com/office/word/2012/wordml" xmlns:w16cex="http://schemas.microsoft.com/office/word/2018/wordml/cex" xmlns:w16cid="http://schemas.microsoft.com/office/word/2016/wordml/cid" xmlns:w16="http://schemas.microsoft.com/office/word/2018/wordml" xmlns:w16du="http://schemas.microsoft.com/office/word/2023/wordml/word16du" xmlns:w16sdtdh="http://schemas.microsoft.com/office/word/2020/wordml/sdtdatahash" xmlns:w16sdtfl="http://schemas.microsoft.com/office/word/2024/wordml/sdtformatlock" xmlns:w16se="http://schemas.microsoft.com/office/word/2015/wordml/symex" xmlns:wpg="http://schemas.microsoft.com/office/word/2010/wordprocessingGroup" xmlns:wpi="http://schemas.microsoft.com/office/word/2010/wordprocessingInk" xmlns:wne="http://schemas.microsoft.com/office/word/2006/wordml" xmlns:wps="http://schemas.microsoft.com/office/word/2010/wordprocessingShape" mc:Ignorable="w14 w15 w16se w16cid w16 w16cex w16sdtdh w16sdtfl w16du wp14">
   <w:endnote w:type="separator" w:id="-1">
     <w:p>
       <w:r>
@@ -3981,7 +5168,7 @@
 </file>
 
 <file path=word/footnotes.xml><?xml version="1.0" encoding="utf-8"?>
-<w:footnotes xmlns:wpc="http://schemas.microsoft.com/office/word/2010/wordprocessingCanvas" xmlns:cx="http://schemas.microsoft.com/office/drawing/2014/chartex" xmlns:cx1="http://schemas.microsoft.com/office/drawing/2015/9/8/chartex" xmlns:cx2="http://schemas.microsoft.com/office/drawing/2015/10/21/chartex" xmlns:cx3="http://schemas.microsoft.com/office/drawing/2016/5/9/chartex" xmlns:cx4="http://schemas.microsoft.com/office/drawing/2016/5/10/chartex" xmlns:cx5="http://schemas.microsoft.com/office/drawing/2016/5/11/chartex" xmlns:cx6="http://schemas.microsoft.com/office/drawing/2016/5/12/chartex" xmlns:cx7="http://schemas.microsoft.com/office/drawing/2016/5/13/chartex" xmlns:cx8="http://schemas.microsoft.com/office/drawing/2016/5/14/chartex" xmlns:mc="http://schemas.openxmlformats.org/markup-compatibility/2006" xmlns:aink="http://schemas.microsoft.com/office/drawing/2016/ink" xmlns:am3d="http://schemas.microsoft.com/office/drawing/2017/model3d" xmlns:o="urn:schemas-microsoft-com:office:office" xmlns:oel="http://schemas.microsoft.com/office/2019/extlst" xmlns:r="http://schemas.openxmlformats.org/officeDocument/2006/relationships" xmlns:m="http://schemas.openxmlformats.org/officeDocument/2006/math" xmlns:v="urn:schemas-microsoft-com:vml" xmlns:wp14="http://schemas.microsoft.com/office/word/2010/wordprocessingDrawing" xmlns:wp="http://schemas.openxmlformats.org/drawingml/2006/wordprocessingDrawing" xmlns:w10="urn:schemas-microsoft-com:office:word" xmlns:w="http://schemas.openxmlformats.org/wordprocessingml/2006/main" xmlns:w14="http://schemas.microsoft.com/office/word/2010/wordml" xmlns:w15="http://schemas.microsoft.com/office/word/2012/wordml" xmlns:w16cex="http://schemas.microsoft.com/office/word/2018/wordml/cex" xmlns:w16cid="http://schemas.microsoft.com/office/word/2016/wordml/cid" xmlns:w16="http://schemas.microsoft.com/office/word/2018/wordml" xmlns:w16du="http://schemas.microsoft.com/office/word/2023/wordml/word16du" xmlns:w16sdtdh="http://schemas.microsoft.com/office/word/2020/wordml/sdtdatahash" xmlns:w16se="http://schemas.microsoft.com/office/word/2015/wordml/symex" xmlns:wpg="http://schemas.microsoft.com/office/word/2010/wordprocessingGroup" xmlns:wpi="http://schemas.microsoft.com/office/word/2010/wordprocessingInk" xmlns:wne="http://schemas.microsoft.com/office/word/2006/wordml" xmlns:wps="http://schemas.microsoft.com/office/word/2010/wordprocessingShape" mc:Ignorable="w14 w15 w16se w16cid w16 w16cex w16sdtdh w16du wp14">
+<w:footnotes xmlns:wpc="http://schemas.microsoft.com/office/word/2010/wordprocessingCanvas" xmlns:cx="http://schemas.microsoft.com/office/drawing/2014/chartex" xmlns:cx1="http://schemas.microsoft.com/office/drawing/2015/9/8/chartex" xmlns:cx2="http://schemas.microsoft.com/office/drawing/2015/10/21/chartex" xmlns:cx3="http://schemas.microsoft.com/office/drawing/2016/5/9/chartex" xmlns:cx4="http://schemas.microsoft.com/office/drawing/2016/5/10/chartex" xmlns:cx5="http://schemas.microsoft.com/office/drawing/2016/5/11/chartex" xmlns:cx6="http://schemas.microsoft.com/office/drawing/2016/5/12/chartex" xmlns:cx7="http://schemas.microsoft.com/office/drawing/2016/5/13/chartex" xmlns:cx8="http://schemas.microsoft.com/office/drawing/2016/5/14/chartex" xmlns:mc="http://schemas.openxmlformats.org/markup-compatibility/2006" xmlns:aink="http://schemas.microsoft.com/office/drawing/2016/ink" xmlns:am3d="http://schemas.microsoft.com/office/drawing/2017/model3d" xmlns:o="urn:schemas-microsoft-com:office:office" xmlns:oel="http://schemas.microsoft.com/office/2019/extlst" xmlns:r="http://schemas.openxmlformats.org/officeDocument/2006/relationships" xmlns:m="http://schemas.openxmlformats.org/officeDocument/2006/math" xmlns:v="urn:schemas-microsoft-com:vml" xmlns:wp14="http://schemas.microsoft.com/office/word/2010/wordprocessingDrawing" xmlns:wp="http://schemas.openxmlformats.org/drawingml/2006/wordprocessingDrawing" xmlns:w10="urn:schemas-microsoft-com:office:word" xmlns:w="http://schemas.openxmlformats.org/wordprocessingml/2006/main" xmlns:w14="http://schemas.microsoft.com/office/word/2010/wordml" xmlns:w15="http://schemas.microsoft.com/office/word/2012/wordml" xmlns:w16cex="http://schemas.microsoft.com/office/word/2018/wordml/cex" xmlns:w16cid="http://schemas.microsoft.com/office/word/2016/wordml/cid" xmlns:w16="http://schemas.microsoft.com/office/word/2018/wordml" xmlns:w16du="http://schemas.microsoft.com/office/word/2023/wordml/word16du" xmlns:w16sdtdh="http://schemas.microsoft.com/office/word/2020/wordml/sdtdatahash" xmlns:w16sdtfl="http://schemas.microsoft.com/office/word/2024/wordml/sdtformatlock" xmlns:w16se="http://schemas.microsoft.com/office/word/2015/wordml/symex" xmlns:wpg="http://schemas.microsoft.com/office/word/2010/wordprocessingGroup" xmlns:wpi="http://schemas.microsoft.com/office/word/2010/wordprocessingInk" xmlns:wne="http://schemas.microsoft.com/office/word/2006/wordml" xmlns:wps="http://schemas.microsoft.com/office/word/2010/wordprocessingShape" mc:Ignorable="w14 w15 w16se w16cid w16 w16cex w16sdtdh w16sdtfl w16du wp14">
   <w:footnote w:type="separator" w:id="-1">
     <w:p>
       <w:r>
@@ -4000,7 +5187,7 @@
 </file>
 
 <file path=word/numbering.xml><?xml version="1.0" encoding="utf-8"?>
-<w:numbering xmlns:wpc="http://schemas.microsoft.com/office/word/2010/wordprocessingCanvas" xmlns:cx="http://schemas.microsoft.com/office/drawing/2014/chartex" xmlns:cx1="http://schemas.microsoft.com/office/drawing/2015/9/8/chartex" xmlns:cx2="http://schemas.microsoft.com/office/drawing/2015/10/21/chartex" xmlns:cx3="http://schemas.microsoft.com/office/drawing/2016/5/9/chartex" xmlns:cx4="http://schemas.microsoft.com/office/drawing/2016/5/10/chartex" xmlns:cx5="http://schemas.microsoft.com/office/drawing/2016/5/11/chartex" xmlns:cx6="http://schemas.microsoft.com/office/drawing/2016/5/12/chartex" xmlns:cx7="http://schemas.microsoft.com/office/drawing/2016/5/13/chartex" xmlns:cx8="http://schemas.microsoft.com/office/drawing/2016/5/14/chartex" xmlns:mc="http://schemas.openxmlformats.org/markup-compatibility/2006" xmlns:aink="http://schemas.microsoft.com/office/drawing/2016/ink" xmlns:am3d="http://schemas.microsoft.com/office/drawing/2017/model3d" xmlns:o="urn:schemas-microsoft-com:office:office" xmlns:oel="http://schemas.microsoft.com/office/2019/extlst" xmlns:r="http://schemas.openxmlformats.org/officeDocument/2006/relationships" xmlns:m="http://schemas.openxmlformats.org/officeDocument/2006/math" xmlns:v="urn:schemas-microsoft-com:vml" xmlns:wp14="http://schemas.microsoft.com/office/word/2010/wordprocessingDrawing" xmlns:wp="http://schemas.openxmlformats.org/drawingml/2006/wordprocessingDrawing" xmlns:w10="urn:schemas-microsoft-com:office:word" xmlns:w="http://schemas.openxmlformats.org/wordprocessingml/2006/main" xmlns:w14="http://schemas.microsoft.com/office/word/2010/wordml" xmlns:w15="http://schemas.microsoft.com/office/word/2012/wordml" xmlns:w16cex="http://schemas.microsoft.com/office/word/2018/wordml/cex" xmlns:w16cid="http://schemas.microsoft.com/office/word/2016/wordml/cid" xmlns:w16="http://schemas.microsoft.com/office/word/2018/wordml" xmlns:w16du="http://schemas.microsoft.com/office/word/2023/wordml/word16du" xmlns:w16sdtdh="http://schemas.microsoft.com/office/word/2020/wordml/sdtdatahash" xmlns:w16se="http://schemas.microsoft.com/office/word/2015/wordml/symex" xmlns:wpg="http://schemas.microsoft.com/office/word/2010/wordprocessingGroup" xmlns:wpi="http://schemas.microsoft.com/office/word/2010/wordprocessingInk" xmlns:wne="http://schemas.microsoft.com/office/word/2006/wordml" xmlns:wps="http://schemas.microsoft.com/office/word/2010/wordprocessingShape" mc:Ignorable="w14 w15 w16se w16cid w16 w16cex w16sdtdh w16du wp14">
+<w:numbering xmlns:wpc="http://schemas.microsoft.com/office/word/2010/wordprocessingCanvas" xmlns:cx="http://schemas.microsoft.com/office/drawing/2014/chartex" xmlns:cx1="http://schemas.microsoft.com/office/drawing/2015/9/8/chartex" xmlns:cx2="http://schemas.microsoft.com/office/drawing/2015/10/21/chartex" xmlns:cx3="http://schemas.microsoft.com/office/drawing/2016/5/9/chartex" xmlns:cx4="http://schemas.microsoft.com/office/drawing/2016/5/10/chartex" xmlns:cx5="http://schemas.microsoft.com/office/drawing/2016/5/11/chartex" xmlns:cx6="http://schemas.microsoft.com/office/drawing/2016/5/12/chartex" xmlns:cx7="http://schemas.microsoft.com/office/drawing/2016/5/13/chartex" xmlns:cx8="http://schemas.microsoft.com/office/drawing/2016/5/14/chartex" xmlns:mc="http://schemas.openxmlformats.org/markup-compatibility/2006" xmlns:aink="http://schemas.microsoft.com/office/drawing/2016/ink" xmlns:am3d="http://schemas.microsoft.com/office/drawing/2017/model3d" xmlns:o="urn:schemas-microsoft-com:office:office" xmlns:oel="http://schemas.microsoft.com/office/2019/extlst" xmlns:r="http://schemas.openxmlformats.org/officeDocument/2006/relationships" xmlns:m="http://schemas.openxmlformats.org/officeDocument/2006/math" xmlns:v="urn:schemas-microsoft-com:vml" xmlns:wp14="http://schemas.microsoft.com/office/word/2010/wordprocessingDrawing" xmlns:wp="http://schemas.openxmlformats.org/drawingml/2006/wordprocessingDrawing" xmlns:w10="urn:schemas-microsoft-com:office:word" xmlns:w="http://schemas.openxmlformats.org/wordprocessingml/2006/main" xmlns:w14="http://schemas.microsoft.com/office/word/2010/wordml" xmlns:w15="http://schemas.microsoft.com/office/word/2012/wordml" xmlns:w16cex="http://schemas.microsoft.com/office/word/2018/wordml/cex" xmlns:w16cid="http://schemas.microsoft.com/office/word/2016/wordml/cid" xmlns:w16="http://schemas.microsoft.com/office/word/2018/wordml" xmlns:w16du="http://schemas.microsoft.com/office/word/2023/wordml/word16du" xmlns:w16sdtdh="http://schemas.microsoft.com/office/word/2020/wordml/sdtdatahash" xmlns:w16sdtfl="http://schemas.microsoft.com/office/word/2024/wordml/sdtformatlock" xmlns:w16se="http://schemas.microsoft.com/office/word/2015/wordml/symex" xmlns:wpg="http://schemas.microsoft.com/office/word/2010/wordprocessingGroup" xmlns:wpi="http://schemas.microsoft.com/office/word/2010/wordprocessingInk" xmlns:wne="http://schemas.microsoft.com/office/word/2006/wordml" xmlns:wps="http://schemas.microsoft.com/office/word/2010/wordprocessingShape" mc:Ignorable="w14 w15 w16se w16cid w16 w16cex w16sdtdh w16sdtfl w16du wp14">
   <w:abstractNum w:abstractNumId="0" w15:restartNumberingAfterBreak="0">
     <w:nsid w:val="08A30661"/>
     <w:multiLevelType w:val="hybridMultilevel"/>
@@ -4237,7 +5424,7 @@
 </file>
 
 <file path=word/styles.xml><?xml version="1.0" encoding="utf-8"?>
-<w:styles xmlns:mc="http://schemas.openxmlformats.org/markup-compatibility/2006" xmlns:r="http://schemas.openxmlformats.org/officeDocument/2006/relationships" xmlns:w="http://schemas.openxmlformats.org/wordprocessingml/2006/main" xmlns:w14="http://schemas.microsoft.com/office/word/2010/wordml" xmlns:w15="http://schemas.microsoft.com/office/word/2012/wordml" xmlns:w16cex="http://schemas.microsoft.com/office/word/2018/wordml/cex" xmlns:w16cid="http://schemas.microsoft.com/office/word/2016/wordml/cid" xmlns:w16="http://schemas.microsoft.com/office/word/2018/wordml" xmlns:w16du="http://schemas.microsoft.com/office/word/2023/wordml/word16du" xmlns:w16sdtdh="http://schemas.microsoft.com/office/word/2020/wordml/sdtdatahash" xmlns:w16se="http://schemas.microsoft.com/office/word/2015/wordml/symex" mc:Ignorable="w14 w15 w16se w16cid w16 w16cex w16sdtdh w16du">
+<w:styles xmlns:mc="http://schemas.openxmlformats.org/markup-compatibility/2006" xmlns:r="http://schemas.openxmlformats.org/officeDocument/2006/relationships" xmlns:w="http://schemas.openxmlformats.org/wordprocessingml/2006/main" xmlns:w14="http://schemas.microsoft.com/office/word/2010/wordml" xmlns:w15="http://schemas.microsoft.com/office/word/2012/wordml" xmlns:w16cex="http://schemas.microsoft.com/office/word/2018/wordml/cex" xmlns:w16cid="http://schemas.microsoft.com/office/word/2016/wordml/cid" xmlns:w16="http://schemas.microsoft.com/office/word/2018/wordml" xmlns:w16du="http://schemas.microsoft.com/office/word/2023/wordml/word16du" xmlns:w16sdtdh="http://schemas.microsoft.com/office/word/2020/wordml/sdtdatahash" xmlns:w16sdtfl="http://schemas.microsoft.com/office/word/2024/wordml/sdtformatlock" xmlns:w16se="http://schemas.microsoft.com/office/word/2015/wordml/symex" mc:Ignorable="w14 w15 w16se w16cid w16 w16cex w16sdtdh w16sdtfl w16du">
   <w:docDefaults>
     <w:rPrDefault>
       <w:rPr>

</xml_diff>

<commit_message>
FEAT: Repository, Service and Controller layers for Movie,Theatre
</commit_message>
<xml_diff>
--- a/ProfileManager/Design/Design_Document.docx
+++ b/ProfileManager/Design/Design_Document.docx
@@ -58,13 +58,8 @@
                             <w:pPr>
                               <w:jc w:val="center"/>
                             </w:pPr>
-                            <w:proofErr w:type="spellStart"/>
                             <w:r>
-                              <w:t>EventBuddy</w:t>
-                            </w:r>
-                            <w:proofErr w:type="spellEnd"/>
-                            <w:r>
-                              <w:t xml:space="preserve"> </w:t>
+                              <w:t xml:space="preserve">EventBuddy </w:t>
                             </w:r>
                             <w:r>
                               <w:t>App</w:t>
@@ -99,13 +94,8 @@
                       <w:pPr>
                         <w:jc w:val="center"/>
                       </w:pPr>
-                      <w:proofErr w:type="spellStart"/>
                       <w:r>
-                        <w:t>EventBuddy</w:t>
-                      </w:r>
-                      <w:proofErr w:type="spellEnd"/>
-                      <w:r>
-                        <w:t xml:space="preserve"> </w:t>
+                        <w:t xml:space="preserve">EventBuddy </w:t>
                       </w:r>
                       <w:r>
                         <w:t>App</w:t>
@@ -360,23 +350,13 @@
                                 <w:u w:val="single"/>
                               </w:rPr>
                             </w:pPr>
-                            <w:proofErr w:type="spellStart"/>
                             <w:r>
                               <w:rPr>
                                 <w:b/>
                                 <w:bCs/>
                                 <w:u w:val="single"/>
                               </w:rPr>
-                              <w:t>Reponse</w:t>
-                            </w:r>
-                            <w:proofErr w:type="spellEnd"/>
-                            <w:r>
-                              <w:rPr>
-                                <w:b/>
-                                <w:bCs/>
-                                <w:u w:val="single"/>
-                              </w:rPr>
-                              <w:t>:</w:t>
+                              <w:t>Reponse:</w:t>
                             </w:r>
                           </w:p>
                           <w:p>
@@ -411,23 +391,13 @@
                           <w:u w:val="single"/>
                         </w:rPr>
                       </w:pPr>
-                      <w:proofErr w:type="spellStart"/>
                       <w:r>
                         <w:rPr>
                           <w:b/>
                           <w:bCs/>
                           <w:u w:val="single"/>
                         </w:rPr>
-                        <w:t>Reponse</w:t>
-                      </w:r>
-                      <w:proofErr w:type="spellEnd"/>
-                      <w:r>
-                        <w:rPr>
-                          <w:b/>
-                          <w:bCs/>
-                          <w:u w:val="single"/>
-                        </w:rPr>
-                        <w:t>:</w:t>
+                        <w:t>Reponse:</w:t>
                       </w:r>
                     </w:p>
                     <w:p>
@@ -2517,7 +2487,6 @@
                                 <w:u w:val="single"/>
                               </w:rPr>
                             </w:pPr>
-                            <w:proofErr w:type="spellStart"/>
                             <w:r>
                               <w:rPr>
                                 <w:b/>
@@ -2526,7 +2495,6 @@
                               </w:rPr>
                               <w:t>EventBuddy_DB</w:t>
                             </w:r>
-                            <w:proofErr w:type="spellEnd"/>
                           </w:p>
                         </w:txbxContent>
                       </wps:txbx>
@@ -2555,7 +2523,6 @@
                           <w:u w:val="single"/>
                         </w:rPr>
                       </w:pPr>
-                      <w:proofErr w:type="spellStart"/>
                       <w:r>
                         <w:rPr>
                           <w:b/>
@@ -2564,7 +2531,6 @@
                         </w:rPr>
                         <w:t>EventBuddy_DB</w:t>
                       </w:r>
-                      <w:proofErr w:type="spellEnd"/>
                     </w:p>
                   </w:txbxContent>
                 </v:textbox>
@@ -2865,7 +2831,6 @@
                 <w:u w:val="single"/>
               </w:rPr>
             </w:pPr>
-            <w:proofErr w:type="spellStart"/>
             <w:r>
               <w:rPr>
                 <w:b/>
@@ -2874,7 +2839,6 @@
               </w:rPr>
               <w:t>RequestBody</w:t>
             </w:r>
-            <w:proofErr w:type="spellEnd"/>
           </w:p>
         </w:tc>
         <w:tc>
@@ -2889,7 +2853,6 @@
                 <w:u w:val="single"/>
               </w:rPr>
             </w:pPr>
-            <w:proofErr w:type="spellStart"/>
             <w:r>
               <w:rPr>
                 <w:b/>
@@ -2898,7 +2861,6 @@
               </w:rPr>
               <w:t>ResponseBody</w:t>
             </w:r>
-            <w:proofErr w:type="spellEnd"/>
           </w:p>
         </w:tc>
       </w:tr>
@@ -2914,7 +2876,6 @@
                 <w:szCs w:val="16"/>
               </w:rPr>
             </w:pPr>
-            <w:proofErr w:type="spellStart"/>
             <w:r>
               <w:rPr>
                 <w:sz w:val="16"/>
@@ -2922,7 +2883,6 @@
               </w:rPr>
               <w:t>EventBuddy</w:t>
             </w:r>
-            <w:proofErr w:type="spellEnd"/>
           </w:p>
         </w:tc>
         <w:tc>
@@ -2968,7 +2928,6 @@
                 <w:szCs w:val="16"/>
               </w:rPr>
             </w:pPr>
-            <w:proofErr w:type="spellStart"/>
             <w:r>
               <w:rPr>
                 <w:sz w:val="16"/>
@@ -2990,7 +2949,6 @@
               </w:rPr>
               <w:t>Name</w:t>
             </w:r>
-            <w:proofErr w:type="spellEnd"/>
           </w:p>
         </w:tc>
         <w:tc>
@@ -3092,7 +3050,6 @@
                 <w:szCs w:val="16"/>
               </w:rPr>
             </w:pPr>
-            <w:proofErr w:type="spellStart"/>
             <w:r>
               <w:rPr>
                 <w:sz w:val="16"/>
@@ -3100,7 +3057,6 @@
               </w:rPr>
               <w:t>EventBuddy</w:t>
             </w:r>
-            <w:proofErr w:type="spellEnd"/>
           </w:p>
         </w:tc>
         <w:tc>
@@ -3139,7 +3095,6 @@
                 <w:szCs w:val="16"/>
               </w:rPr>
             </w:pPr>
-            <w:proofErr w:type="spellStart"/>
             <w:r>
               <w:rPr>
                 <w:sz w:val="16"/>
@@ -3147,7 +3102,6 @@
               </w:rPr>
               <w:t>roleName</w:t>
             </w:r>
-            <w:proofErr w:type="spellEnd"/>
           </w:p>
         </w:tc>
         <w:tc>
@@ -3228,7 +3182,6 @@
                 <w:szCs w:val="16"/>
               </w:rPr>
             </w:pPr>
-            <w:proofErr w:type="spellStart"/>
             <w:r>
               <w:rPr>
                 <w:sz w:val="16"/>
@@ -3236,7 +3189,6 @@
               </w:rPr>
               <w:t>EventBuddy</w:t>
             </w:r>
-            <w:proofErr w:type="spellEnd"/>
           </w:p>
         </w:tc>
         <w:tc>
@@ -3311,7 +3263,6 @@
                 <w:szCs w:val="16"/>
               </w:rPr>
             </w:pPr>
-            <w:proofErr w:type="spellStart"/>
             <w:r>
               <w:rPr>
                 <w:sz w:val="16"/>
@@ -3319,7 +3270,6 @@
               </w:rPr>
               <w:t>EventBuddy</w:t>
             </w:r>
-            <w:proofErr w:type="spellEnd"/>
           </w:p>
         </w:tc>
         <w:tc>
@@ -3363,38 +3313,21 @@
                 <w:sz w:val="16"/>
                 <w:szCs w:val="16"/>
               </w:rPr>
-              <w:t>purpose=”</w:t>
-            </w:r>
-            <w:proofErr w:type="spellStart"/>
-            <w:r>
-              <w:rPr>
-                <w:sz w:val="16"/>
-                <w:szCs w:val="16"/>
-              </w:rPr>
-              <w:t>RoleName</w:t>
-            </w:r>
-            <w:proofErr w:type="spellEnd"/>
-            <w:r>
-              <w:rPr>
-                <w:sz w:val="16"/>
-                <w:szCs w:val="16"/>
-              </w:rPr>
-              <w:t>”</w:t>
-            </w:r>
-          </w:p>
-          <w:p>
-            <w:pPr>
-              <w:pStyle w:val="ListParagraph"/>
-              <w:numPr>
-                <w:ilvl w:val="0"/>
-                <w:numId w:val="2"/>
-              </w:numPr>
-              <w:rPr>
-                <w:sz w:val="16"/>
-                <w:szCs w:val="16"/>
-              </w:rPr>
-            </w:pPr>
-            <w:proofErr w:type="spellStart"/>
+              <w:t>purpose=”RoleName”</w:t>
+            </w:r>
+          </w:p>
+          <w:p>
+            <w:pPr>
+              <w:pStyle w:val="ListParagraph"/>
+              <w:numPr>
+                <w:ilvl w:val="0"/>
+                <w:numId w:val="2"/>
+              </w:numPr>
+              <w:rPr>
+                <w:sz w:val="16"/>
+                <w:szCs w:val="16"/>
+              </w:rPr>
+            </w:pPr>
             <w:r>
               <w:rPr>
                 <w:sz w:val="16"/>
@@ -3409,21 +3342,19 @@
               </w:rPr>
               <w:t>oleName</w:t>
             </w:r>
-            <w:proofErr w:type="spellEnd"/>
-          </w:p>
-          <w:p>
-            <w:pPr>
-              <w:pStyle w:val="ListParagraph"/>
-              <w:numPr>
-                <w:ilvl w:val="0"/>
-                <w:numId w:val="2"/>
-              </w:numPr>
-              <w:rPr>
-                <w:sz w:val="16"/>
-                <w:szCs w:val="16"/>
-              </w:rPr>
-            </w:pPr>
-            <w:proofErr w:type="spellStart"/>
+          </w:p>
+          <w:p>
+            <w:pPr>
+              <w:pStyle w:val="ListParagraph"/>
+              <w:numPr>
+                <w:ilvl w:val="0"/>
+                <w:numId w:val="2"/>
+              </w:numPr>
+              <w:rPr>
+                <w:sz w:val="16"/>
+                <w:szCs w:val="16"/>
+              </w:rPr>
+            </w:pPr>
             <w:r>
               <w:rPr>
                 <w:sz w:val="16"/>
@@ -3438,7 +3369,6 @@
               </w:rPr>
               <w:t>oleName</w:t>
             </w:r>
-            <w:proofErr w:type="spellEnd"/>
           </w:p>
         </w:tc>
         <w:tc>
@@ -3519,7 +3449,6 @@
                 <w:szCs w:val="16"/>
               </w:rPr>
             </w:pPr>
-            <w:proofErr w:type="spellStart"/>
             <w:r>
               <w:rPr>
                 <w:sz w:val="16"/>
@@ -3527,7 +3456,6 @@
               </w:rPr>
               <w:t>EventBuddy</w:t>
             </w:r>
-            <w:proofErr w:type="spellEnd"/>
           </w:p>
         </w:tc>
         <w:tc>
@@ -3566,7 +3494,6 @@
                 <w:szCs w:val="16"/>
               </w:rPr>
             </w:pPr>
-            <w:proofErr w:type="spellStart"/>
             <w:r>
               <w:rPr>
                 <w:sz w:val="16"/>
@@ -3574,7 +3501,6 @@
               </w:rPr>
               <w:t>roleName</w:t>
             </w:r>
-            <w:proofErr w:type="spellEnd"/>
           </w:p>
         </w:tc>
         <w:tc>
@@ -3655,7 +3581,6 @@
                 <w:szCs w:val="16"/>
               </w:rPr>
             </w:pPr>
-            <w:proofErr w:type="spellStart"/>
             <w:r>
               <w:rPr>
                 <w:sz w:val="16"/>
@@ -3663,7 +3588,6 @@
               </w:rPr>
               <w:t>EventBuddy</w:t>
             </w:r>
-            <w:proofErr w:type="spellEnd"/>
           </w:p>
         </w:tc>
         <w:tc>
@@ -3677,7 +3601,6 @@
                 <w:szCs w:val="16"/>
               </w:rPr>
             </w:pPr>
-            <w:proofErr w:type="spellStart"/>
             <w:r>
               <w:rPr>
                 <w:sz w:val="16"/>
@@ -3690,15 +3613,7 @@
                 <w:sz w:val="16"/>
                 <w:szCs w:val="16"/>
               </w:rPr>
-              <w:t>ppuser</w:t>
-            </w:r>
-            <w:proofErr w:type="spellEnd"/>
-            <w:r>
-              <w:rPr>
-                <w:sz w:val="16"/>
-                <w:szCs w:val="16"/>
-              </w:rPr>
-              <w:t>/add</w:t>
+              <w:t>ppuser/add</w:t>
             </w:r>
           </w:p>
         </w:tc>
@@ -3718,7 +3633,6 @@
                 <w:szCs w:val="16"/>
               </w:rPr>
             </w:pPr>
-            <w:proofErr w:type="spellStart"/>
             <w:r>
               <w:rPr>
                 <w:sz w:val="16"/>
@@ -3733,7 +3647,6 @@
               </w:rPr>
               <w:t>mailId</w:t>
             </w:r>
-            <w:proofErr w:type="spellEnd"/>
           </w:p>
           <w:p>
             <w:pPr>
@@ -3774,7 +3687,6 @@
                 <w:szCs w:val="16"/>
               </w:rPr>
             </w:pPr>
-            <w:proofErr w:type="spellStart"/>
             <w:r>
               <w:rPr>
                 <w:sz w:val="16"/>
@@ -3789,7 +3701,6 @@
               </w:rPr>
               <w:t>honeNumber</w:t>
             </w:r>
-            <w:proofErr w:type="spellEnd"/>
           </w:p>
         </w:tc>
         <w:tc>
@@ -3877,7 +3788,6 @@
                 <w:szCs w:val="16"/>
               </w:rPr>
             </w:pPr>
-            <w:proofErr w:type="spellStart"/>
             <w:r>
               <w:rPr>
                 <w:sz w:val="16"/>
@@ -3885,7 +3795,6 @@
               </w:rPr>
               <w:t>EventBuddy</w:t>
             </w:r>
-            <w:proofErr w:type="spellEnd"/>
           </w:p>
         </w:tc>
         <w:tc>
@@ -3899,7 +3808,6 @@
                 <w:szCs w:val="16"/>
               </w:rPr>
             </w:pPr>
-            <w:proofErr w:type="spellStart"/>
             <w:r>
               <w:rPr>
                 <w:sz w:val="16"/>
@@ -3912,15 +3820,7 @@
                 <w:sz w:val="16"/>
                 <w:szCs w:val="16"/>
               </w:rPr>
-              <w:t>ppuser</w:t>
-            </w:r>
-            <w:proofErr w:type="spellEnd"/>
-            <w:r>
-              <w:rPr>
-                <w:sz w:val="16"/>
-                <w:szCs w:val="16"/>
-              </w:rPr>
-              <w:t>/get</w:t>
+              <w:t>ppuser/get</w:t>
             </w:r>
           </w:p>
         </w:tc>
@@ -3940,7 +3840,6 @@
                 <w:szCs w:val="16"/>
               </w:rPr>
             </w:pPr>
-            <w:proofErr w:type="spellStart"/>
             <w:r>
               <w:rPr>
                 <w:sz w:val="16"/>
@@ -3955,7 +3854,6 @@
               </w:rPr>
               <w:t>mailId</w:t>
             </w:r>
-            <w:proofErr w:type="spellEnd"/>
           </w:p>
         </w:tc>
         <w:tc>
@@ -4036,7 +3934,6 @@
                 <w:szCs w:val="16"/>
               </w:rPr>
             </w:pPr>
-            <w:proofErr w:type="spellStart"/>
             <w:r>
               <w:rPr>
                 <w:sz w:val="16"/>
@@ -4044,7 +3941,6 @@
               </w:rPr>
               <w:t>EventBuddy</w:t>
             </w:r>
-            <w:proofErr w:type="spellEnd"/>
           </w:p>
         </w:tc>
         <w:tc>
@@ -4058,7 +3954,6 @@
                 <w:szCs w:val="16"/>
               </w:rPr>
             </w:pPr>
-            <w:proofErr w:type="spellStart"/>
             <w:r>
               <w:rPr>
                 <w:sz w:val="16"/>
@@ -4071,15 +3966,7 @@
                 <w:sz w:val="16"/>
                 <w:szCs w:val="16"/>
               </w:rPr>
-              <w:t>ppuser</w:t>
-            </w:r>
-            <w:proofErr w:type="spellEnd"/>
-            <w:r>
-              <w:rPr>
-                <w:sz w:val="16"/>
-                <w:szCs w:val="16"/>
-              </w:rPr>
-              <w:t>/get/all</w:t>
+              <w:t>ppuser/get/all</w:t>
             </w:r>
           </w:p>
         </w:tc>
@@ -4119,7 +4006,6 @@
               </w:rPr>
               <w:t>List&lt;</w:t>
             </w:r>
-            <w:proofErr w:type="spellStart"/>
             <w:r>
               <w:rPr>
                 <w:sz w:val="16"/>
@@ -4127,7 +4013,6 @@
               </w:rPr>
               <w:t>AppUser</w:t>
             </w:r>
-            <w:proofErr w:type="spellEnd"/>
             <w:r>
               <w:rPr>
                 <w:sz w:val="16"/>
@@ -4150,7 +4035,6 @@
                 <w:szCs w:val="16"/>
               </w:rPr>
             </w:pPr>
-            <w:proofErr w:type="spellStart"/>
             <w:r>
               <w:rPr>
                 <w:sz w:val="16"/>
@@ -4158,7 +4042,6 @@
               </w:rPr>
               <w:t>EventBuddy</w:t>
             </w:r>
-            <w:proofErr w:type="spellEnd"/>
           </w:p>
         </w:tc>
         <w:tc>
@@ -4172,7 +4055,6 @@
                 <w:szCs w:val="16"/>
               </w:rPr>
             </w:pPr>
-            <w:proofErr w:type="spellStart"/>
             <w:r>
               <w:rPr>
                 <w:sz w:val="16"/>
@@ -4185,15 +4067,7 @@
                 <w:sz w:val="16"/>
                 <w:szCs w:val="16"/>
               </w:rPr>
-              <w:t>ppuser</w:t>
-            </w:r>
-            <w:proofErr w:type="spellEnd"/>
-            <w:r>
-              <w:rPr>
-                <w:sz w:val="16"/>
-                <w:szCs w:val="16"/>
-              </w:rPr>
-              <w:t>/update</w:t>
+              <w:t>ppuser/update</w:t>
             </w:r>
           </w:p>
         </w:tc>
@@ -4233,7 +4107,6 @@
                 <w:szCs w:val="16"/>
               </w:rPr>
             </w:pPr>
-            <w:proofErr w:type="spellStart"/>
             <w:r>
               <w:rPr>
                 <w:sz w:val="16"/>
@@ -4241,7 +4114,6 @@
               </w:rPr>
               <w:t>emailId</w:t>
             </w:r>
-            <w:proofErr w:type="spellEnd"/>
           </w:p>
           <w:p>
             <w:pPr>
@@ -4282,7 +4154,6 @@
                 <w:szCs w:val="16"/>
               </w:rPr>
             </w:pPr>
-            <w:proofErr w:type="spellStart"/>
             <w:r>
               <w:rPr>
                 <w:sz w:val="16"/>
@@ -4290,7 +4161,6 @@
               </w:rPr>
               <w:t>phoneNumber</w:t>
             </w:r>
-            <w:proofErr w:type="spellEnd"/>
           </w:p>
         </w:tc>
         <w:tc>
@@ -4371,7 +4241,6 @@
                 <w:szCs w:val="16"/>
               </w:rPr>
             </w:pPr>
-            <w:proofErr w:type="spellStart"/>
             <w:r>
               <w:rPr>
                 <w:sz w:val="16"/>
@@ -4379,7 +4248,6 @@
               </w:rPr>
               <w:t>EventBuddy</w:t>
             </w:r>
-            <w:proofErr w:type="spellEnd"/>
           </w:p>
         </w:tc>
         <w:tc>
@@ -4393,21 +4261,12 @@
                 <w:szCs w:val="16"/>
               </w:rPr>
             </w:pPr>
-            <w:proofErr w:type="spellStart"/>
-            <w:r>
-              <w:rPr>
-                <w:sz w:val="16"/>
-                <w:szCs w:val="16"/>
-              </w:rPr>
-              <w:t>appuser</w:t>
-            </w:r>
-            <w:proofErr w:type="spellEnd"/>
-            <w:r>
-              <w:rPr>
-                <w:sz w:val="16"/>
-                <w:szCs w:val="16"/>
-              </w:rPr>
-              <w:t>/update</w:t>
+            <w:r>
+              <w:rPr>
+                <w:sz w:val="16"/>
+                <w:szCs w:val="16"/>
+              </w:rPr>
+              <w:t>appuser/update</w:t>
             </w:r>
           </w:p>
         </w:tc>
@@ -4432,36 +4291,21 @@
                 <w:sz w:val="16"/>
                 <w:szCs w:val="16"/>
               </w:rPr>
-              <w:t>purpose=”</w:t>
-            </w:r>
-            <w:r>
-              <w:rPr>
-                <w:sz w:val="16"/>
-                <w:szCs w:val="16"/>
-              </w:rPr>
-              <w:t>Role</w:t>
-            </w:r>
-            <w:r>
-              <w:rPr>
-                <w:sz w:val="16"/>
-                <w:szCs w:val="16"/>
-              </w:rPr>
-              <w:t>”</w:t>
-            </w:r>
-          </w:p>
-          <w:p>
-            <w:pPr>
-              <w:pStyle w:val="ListParagraph"/>
-              <w:numPr>
-                <w:ilvl w:val="0"/>
-                <w:numId w:val="2"/>
-              </w:numPr>
-              <w:rPr>
-                <w:sz w:val="16"/>
-                <w:szCs w:val="16"/>
-              </w:rPr>
-            </w:pPr>
-            <w:proofErr w:type="spellStart"/>
+              <w:t>purpose=”Role”</w:t>
+            </w:r>
+          </w:p>
+          <w:p>
+            <w:pPr>
+              <w:pStyle w:val="ListParagraph"/>
+              <w:numPr>
+                <w:ilvl w:val="0"/>
+                <w:numId w:val="2"/>
+              </w:numPr>
+              <w:rPr>
+                <w:sz w:val="16"/>
+                <w:szCs w:val="16"/>
+              </w:rPr>
+            </w:pPr>
             <w:r>
               <w:rPr>
                 <w:sz w:val="16"/>
@@ -4469,21 +4313,19 @@
               </w:rPr>
               <w:t>emailId</w:t>
             </w:r>
-            <w:proofErr w:type="spellEnd"/>
-          </w:p>
-          <w:p>
-            <w:pPr>
-              <w:pStyle w:val="ListParagraph"/>
-              <w:numPr>
-                <w:ilvl w:val="0"/>
-                <w:numId w:val="2"/>
-              </w:numPr>
-              <w:rPr>
-                <w:sz w:val="16"/>
-                <w:szCs w:val="16"/>
-              </w:rPr>
-            </w:pPr>
-            <w:proofErr w:type="spellStart"/>
+          </w:p>
+          <w:p>
+            <w:pPr>
+              <w:pStyle w:val="ListParagraph"/>
+              <w:numPr>
+                <w:ilvl w:val="0"/>
+                <w:numId w:val="2"/>
+              </w:numPr>
+              <w:rPr>
+                <w:sz w:val="16"/>
+                <w:szCs w:val="16"/>
+              </w:rPr>
+            </w:pPr>
             <w:r>
               <w:rPr>
                 <w:sz w:val="16"/>
@@ -4491,7 +4333,6 @@
               </w:rPr>
               <w:t>roleName</w:t>
             </w:r>
-            <w:proofErr w:type="spellEnd"/>
           </w:p>
         </w:tc>
         <w:tc>
@@ -4572,7 +4413,6 @@
                 <w:szCs w:val="16"/>
               </w:rPr>
             </w:pPr>
-            <w:proofErr w:type="spellStart"/>
             <w:r>
               <w:rPr>
                 <w:sz w:val="16"/>
@@ -4580,7 +4420,6 @@
               </w:rPr>
               <w:t>EventBuddy</w:t>
             </w:r>
-            <w:proofErr w:type="spellEnd"/>
           </w:p>
         </w:tc>
         <w:tc>
@@ -4594,7 +4433,6 @@
                 <w:szCs w:val="16"/>
               </w:rPr>
             </w:pPr>
-            <w:proofErr w:type="spellStart"/>
             <w:r>
               <w:rPr>
                 <w:sz w:val="16"/>
@@ -4607,15 +4445,7 @@
                 <w:sz w:val="16"/>
                 <w:szCs w:val="16"/>
               </w:rPr>
-              <w:t>ppuser</w:t>
-            </w:r>
-            <w:proofErr w:type="spellEnd"/>
-            <w:r>
-              <w:rPr>
-                <w:sz w:val="16"/>
-                <w:szCs w:val="16"/>
-              </w:rPr>
-              <w:t>/delete</w:t>
+              <w:t>ppuser/delete</w:t>
             </w:r>
           </w:p>
         </w:tc>
@@ -4635,7 +4465,6 @@
                 <w:szCs w:val="16"/>
               </w:rPr>
             </w:pPr>
-            <w:proofErr w:type="spellStart"/>
             <w:r>
               <w:rPr>
                 <w:sz w:val="16"/>
@@ -4643,7 +4472,6 @@
               </w:rPr>
               <w:t>emailId</w:t>
             </w:r>
-            <w:proofErr w:type="spellEnd"/>
           </w:p>
         </w:tc>
         <w:tc>
@@ -4724,7 +4552,6 @@
                 <w:szCs w:val="16"/>
               </w:rPr>
             </w:pPr>
-            <w:proofErr w:type="spellStart"/>
             <w:r>
               <w:rPr>
                 <w:sz w:val="16"/>
@@ -4732,7 +4559,6 @@
               </w:rPr>
               <w:t>EventBuddy</w:t>
             </w:r>
-            <w:proofErr w:type="spellEnd"/>
           </w:p>
         </w:tc>
         <w:tc>
@@ -4746,15 +4572,20 @@
                 <w:szCs w:val="16"/>
               </w:rPr>
             </w:pPr>
-            <w:proofErr w:type="spellStart"/>
-            <w:r>
-              <w:rPr>
-                <w:sz w:val="16"/>
-                <w:szCs w:val="16"/>
-              </w:rPr>
-              <w:t>AddScreenToTheatre</w:t>
-            </w:r>
-            <w:proofErr w:type="spellEnd"/>
+            <w:r>
+              <w:rPr>
+                <w:sz w:val="16"/>
+                <w:szCs w:val="16"/>
+              </w:rPr>
+              <w:t>m</w:t>
+            </w:r>
+            <w:r>
+              <w:rPr>
+                <w:sz w:val="16"/>
+                <w:szCs w:val="16"/>
+              </w:rPr>
+              <w:t>ovie/add</w:t>
+            </w:r>
           </w:p>
         </w:tc>
         <w:tc>
@@ -4773,81 +4604,100 @@
                 <w:szCs w:val="16"/>
               </w:rPr>
             </w:pPr>
-            <w:proofErr w:type="spellStart"/>
-            <w:r>
-              <w:rPr>
-                <w:sz w:val="16"/>
-                <w:szCs w:val="16"/>
-              </w:rPr>
-              <w:t>ScreenName</w:t>
-            </w:r>
-            <w:proofErr w:type="spellEnd"/>
-          </w:p>
-          <w:p>
-            <w:pPr>
-              <w:pStyle w:val="ListParagraph"/>
-              <w:numPr>
-                <w:ilvl w:val="0"/>
-                <w:numId w:val="2"/>
-              </w:numPr>
-              <w:rPr>
-                <w:sz w:val="16"/>
-                <w:szCs w:val="16"/>
-              </w:rPr>
-            </w:pPr>
-            <w:proofErr w:type="spellStart"/>
-            <w:r>
-              <w:rPr>
-                <w:sz w:val="16"/>
-                <w:szCs w:val="16"/>
-              </w:rPr>
-              <w:t>SeatCount</w:t>
-            </w:r>
-            <w:proofErr w:type="spellEnd"/>
-          </w:p>
-          <w:p>
-            <w:pPr>
-              <w:pStyle w:val="ListParagraph"/>
-              <w:numPr>
-                <w:ilvl w:val="0"/>
-                <w:numId w:val="2"/>
-              </w:numPr>
-              <w:rPr>
-                <w:sz w:val="16"/>
-                <w:szCs w:val="16"/>
-              </w:rPr>
-            </w:pPr>
-            <w:proofErr w:type="spellStart"/>
-            <w:r>
-              <w:rPr>
-                <w:sz w:val="16"/>
-                <w:szCs w:val="16"/>
-              </w:rPr>
-              <w:t>TheatreId</w:t>
-            </w:r>
-            <w:proofErr w:type="spellEnd"/>
-          </w:p>
-          <w:p>
-            <w:pPr>
-              <w:pStyle w:val="ListParagraph"/>
-              <w:numPr>
-                <w:ilvl w:val="0"/>
-                <w:numId w:val="2"/>
-              </w:numPr>
-              <w:rPr>
-                <w:sz w:val="16"/>
-                <w:szCs w:val="16"/>
-              </w:rPr>
-            </w:pPr>
-            <w:proofErr w:type="spellStart"/>
-            <w:r>
-              <w:rPr>
-                <w:sz w:val="16"/>
-                <w:szCs w:val="16"/>
-              </w:rPr>
-              <w:t>MovieName</w:t>
-            </w:r>
-            <w:proofErr w:type="spellEnd"/>
+            <w:r>
+              <w:rPr>
+                <w:sz w:val="16"/>
+                <w:szCs w:val="16"/>
+              </w:rPr>
+              <w:t>movieName</w:t>
+            </w:r>
+          </w:p>
+          <w:p>
+            <w:pPr>
+              <w:pStyle w:val="ListParagraph"/>
+              <w:numPr>
+                <w:ilvl w:val="0"/>
+                <w:numId w:val="2"/>
+              </w:numPr>
+              <w:rPr>
+                <w:sz w:val="16"/>
+                <w:szCs w:val="16"/>
+              </w:rPr>
+            </w:pPr>
+            <w:r>
+              <w:rPr>
+                <w:sz w:val="16"/>
+                <w:szCs w:val="16"/>
+              </w:rPr>
+              <w:t>language</w:t>
+            </w:r>
+          </w:p>
+          <w:p>
+            <w:pPr>
+              <w:pStyle w:val="ListParagraph"/>
+              <w:numPr>
+                <w:ilvl w:val="0"/>
+                <w:numId w:val="2"/>
+              </w:numPr>
+              <w:rPr>
+                <w:sz w:val="16"/>
+                <w:szCs w:val="16"/>
+              </w:rPr>
+            </w:pPr>
+            <w:r>
+              <w:rPr>
+                <w:sz w:val="16"/>
+                <w:szCs w:val="16"/>
+              </w:rPr>
+              <w:t>theme</w:t>
+            </w:r>
+          </w:p>
+          <w:p>
+            <w:pPr>
+              <w:pStyle w:val="ListParagraph"/>
+              <w:numPr>
+                <w:ilvl w:val="0"/>
+                <w:numId w:val="2"/>
+              </w:numPr>
+              <w:rPr>
+                <w:sz w:val="16"/>
+                <w:szCs w:val="16"/>
+              </w:rPr>
+            </w:pPr>
+            <w:r>
+              <w:rPr>
+                <w:sz w:val="16"/>
+                <w:szCs w:val="16"/>
+              </w:rPr>
+              <w:t>distributor</w:t>
+            </w:r>
+            <w:r>
+              <w:rPr>
+                <w:sz w:val="16"/>
+                <w:szCs w:val="16"/>
+              </w:rPr>
+              <w:t xml:space="preserve"> obj</w:t>
+            </w:r>
+          </w:p>
+          <w:p>
+            <w:pPr>
+              <w:pStyle w:val="ListParagraph"/>
+              <w:numPr>
+                <w:ilvl w:val="0"/>
+                <w:numId w:val="2"/>
+              </w:numPr>
+              <w:rPr>
+                <w:sz w:val="16"/>
+                <w:szCs w:val="16"/>
+              </w:rPr>
+            </w:pPr>
+            <w:r>
+              <w:rPr>
+                <w:sz w:val="16"/>
+                <w:szCs w:val="16"/>
+              </w:rPr>
+              <w:t>obj-&gt;emailId</w:t>
+            </w:r>
           </w:p>
         </w:tc>
         <w:tc>
@@ -4856,12 +4706,63 @@
           </w:tcPr>
           <w:p>
             <w:pPr>
-              <w:rPr>
-                <w:b/>
-                <w:bCs/>
-                <w:u w:val="single"/>
-              </w:rPr>
-            </w:pPr>
+              <w:pStyle w:val="ListParagraph"/>
+              <w:numPr>
+                <w:ilvl w:val="0"/>
+                <w:numId w:val="2"/>
+              </w:numPr>
+              <w:rPr>
+                <w:sz w:val="16"/>
+                <w:szCs w:val="16"/>
+              </w:rPr>
+            </w:pPr>
+            <w:r>
+              <w:rPr>
+                <w:sz w:val="16"/>
+                <w:szCs w:val="16"/>
+              </w:rPr>
+              <w:t>status</w:t>
+            </w:r>
+          </w:p>
+          <w:p>
+            <w:pPr>
+              <w:pStyle w:val="ListParagraph"/>
+              <w:numPr>
+                <w:ilvl w:val="0"/>
+                <w:numId w:val="2"/>
+              </w:numPr>
+              <w:rPr>
+                <w:sz w:val="16"/>
+                <w:szCs w:val="16"/>
+              </w:rPr>
+            </w:pPr>
+            <w:r>
+              <w:rPr>
+                <w:sz w:val="16"/>
+                <w:szCs w:val="16"/>
+              </w:rPr>
+              <w:t>message</w:t>
+            </w:r>
+          </w:p>
+          <w:p>
+            <w:pPr>
+              <w:pStyle w:val="ListParagraph"/>
+              <w:numPr>
+                <w:ilvl w:val="0"/>
+                <w:numId w:val="2"/>
+              </w:numPr>
+              <w:rPr>
+                <w:sz w:val="16"/>
+                <w:szCs w:val="16"/>
+              </w:rPr>
+            </w:pPr>
+            <w:r>
+              <w:rPr>
+                <w:sz w:val="16"/>
+                <w:szCs w:val="16"/>
+              </w:rPr>
+              <w:t>data</w:t>
+            </w:r>
           </w:p>
         </w:tc>
       </w:tr>
@@ -4877,7 +4778,6 @@
                 <w:szCs w:val="16"/>
               </w:rPr>
             </w:pPr>
-            <w:proofErr w:type="spellStart"/>
             <w:r>
               <w:rPr>
                 <w:sz w:val="16"/>
@@ -4885,7 +4785,6 @@
               </w:rPr>
               <w:t>EventBuddy</w:t>
             </w:r>
-            <w:proofErr w:type="spellEnd"/>
           </w:p>
         </w:tc>
         <w:tc>
@@ -4899,15 +4798,20 @@
                 <w:szCs w:val="16"/>
               </w:rPr>
             </w:pPr>
-            <w:proofErr w:type="spellStart"/>
-            <w:r>
-              <w:rPr>
-                <w:sz w:val="16"/>
-                <w:szCs w:val="16"/>
-              </w:rPr>
-              <w:t>AddSessionToScreen</w:t>
-            </w:r>
-            <w:proofErr w:type="spellEnd"/>
+            <w:r>
+              <w:rPr>
+                <w:sz w:val="16"/>
+                <w:szCs w:val="16"/>
+              </w:rPr>
+              <w:t>m</w:t>
+            </w:r>
+            <w:r>
+              <w:rPr>
+                <w:sz w:val="16"/>
+                <w:szCs w:val="16"/>
+              </w:rPr>
+              <w:t>ovie/get</w:t>
+            </w:r>
           </w:p>
         </w:tc>
         <w:tc>
@@ -4926,81 +4830,13 @@
                 <w:szCs w:val="16"/>
               </w:rPr>
             </w:pPr>
-            <w:proofErr w:type="spellStart"/>
-            <w:r>
-              <w:rPr>
-                <w:sz w:val="16"/>
-                <w:szCs w:val="16"/>
-              </w:rPr>
-              <w:t>SeatCount</w:t>
-            </w:r>
-            <w:proofErr w:type="spellEnd"/>
-          </w:p>
-          <w:p>
-            <w:pPr>
-              <w:pStyle w:val="ListParagraph"/>
-              <w:numPr>
-                <w:ilvl w:val="0"/>
-                <w:numId w:val="2"/>
-              </w:numPr>
-              <w:rPr>
-                <w:sz w:val="16"/>
-                <w:szCs w:val="16"/>
-              </w:rPr>
-            </w:pPr>
-            <w:proofErr w:type="spellStart"/>
-            <w:r>
-              <w:rPr>
-                <w:sz w:val="16"/>
-                <w:szCs w:val="16"/>
-              </w:rPr>
-              <w:t>StartTime</w:t>
-            </w:r>
-            <w:proofErr w:type="spellEnd"/>
-          </w:p>
-          <w:p>
-            <w:pPr>
-              <w:pStyle w:val="ListParagraph"/>
-              <w:numPr>
-                <w:ilvl w:val="0"/>
-                <w:numId w:val="2"/>
-              </w:numPr>
-              <w:rPr>
-                <w:sz w:val="16"/>
-                <w:szCs w:val="16"/>
-              </w:rPr>
-            </w:pPr>
-            <w:proofErr w:type="spellStart"/>
-            <w:r>
-              <w:rPr>
-                <w:sz w:val="16"/>
-                <w:szCs w:val="16"/>
-              </w:rPr>
-              <w:t>EndTime</w:t>
-            </w:r>
-            <w:proofErr w:type="spellEnd"/>
-          </w:p>
-          <w:p>
-            <w:pPr>
-              <w:pStyle w:val="ListParagraph"/>
-              <w:numPr>
-                <w:ilvl w:val="0"/>
-                <w:numId w:val="2"/>
-              </w:numPr>
-              <w:rPr>
-                <w:sz w:val="16"/>
-                <w:szCs w:val="16"/>
-              </w:rPr>
-            </w:pPr>
-            <w:proofErr w:type="spellStart"/>
-            <w:r>
-              <w:rPr>
-                <w:sz w:val="16"/>
-                <w:szCs w:val="16"/>
-              </w:rPr>
-              <w:t>ScreenId</w:t>
-            </w:r>
-            <w:proofErr w:type="spellEnd"/>
+            <w:r>
+              <w:rPr>
+                <w:sz w:val="16"/>
+                <w:szCs w:val="16"/>
+              </w:rPr>
+              <w:t>movieName</w:t>
+            </w:r>
           </w:p>
         </w:tc>
         <w:tc>
@@ -5009,12 +4845,63 @@
           </w:tcPr>
           <w:p>
             <w:pPr>
-              <w:rPr>
-                <w:b/>
-                <w:bCs/>
-                <w:u w:val="single"/>
-              </w:rPr>
-            </w:pPr>
+              <w:pStyle w:val="ListParagraph"/>
+              <w:numPr>
+                <w:ilvl w:val="0"/>
+                <w:numId w:val="2"/>
+              </w:numPr>
+              <w:rPr>
+                <w:sz w:val="16"/>
+                <w:szCs w:val="16"/>
+              </w:rPr>
+            </w:pPr>
+            <w:r>
+              <w:rPr>
+                <w:sz w:val="16"/>
+                <w:szCs w:val="16"/>
+              </w:rPr>
+              <w:t>status</w:t>
+            </w:r>
+          </w:p>
+          <w:p>
+            <w:pPr>
+              <w:pStyle w:val="ListParagraph"/>
+              <w:numPr>
+                <w:ilvl w:val="0"/>
+                <w:numId w:val="2"/>
+              </w:numPr>
+              <w:rPr>
+                <w:sz w:val="16"/>
+                <w:szCs w:val="16"/>
+              </w:rPr>
+            </w:pPr>
+            <w:r>
+              <w:rPr>
+                <w:sz w:val="16"/>
+                <w:szCs w:val="16"/>
+              </w:rPr>
+              <w:t>message</w:t>
+            </w:r>
+          </w:p>
+          <w:p>
+            <w:pPr>
+              <w:pStyle w:val="ListParagraph"/>
+              <w:numPr>
+                <w:ilvl w:val="0"/>
+                <w:numId w:val="2"/>
+              </w:numPr>
+              <w:rPr>
+                <w:sz w:val="16"/>
+                <w:szCs w:val="16"/>
+              </w:rPr>
+            </w:pPr>
+            <w:r>
+              <w:rPr>
+                <w:sz w:val="16"/>
+                <w:szCs w:val="16"/>
+              </w:rPr>
+              <w:t>data</w:t>
+            </w:r>
           </w:p>
         </w:tc>
       </w:tr>
@@ -5030,7 +4917,6 @@
                 <w:szCs w:val="16"/>
               </w:rPr>
             </w:pPr>
-            <w:proofErr w:type="spellStart"/>
             <w:r>
               <w:rPr>
                 <w:sz w:val="16"/>
@@ -5038,7 +4924,6 @@
               </w:rPr>
               <w:t>EventBuddy</w:t>
             </w:r>
-            <w:proofErr w:type="spellEnd"/>
           </w:p>
         </w:tc>
         <w:tc>
@@ -5052,15 +4937,20 @@
                 <w:szCs w:val="16"/>
               </w:rPr>
             </w:pPr>
-            <w:proofErr w:type="spellStart"/>
-            <w:r>
-              <w:rPr>
-                <w:sz w:val="16"/>
-                <w:szCs w:val="16"/>
-              </w:rPr>
-              <w:t>AddTicket</w:t>
-            </w:r>
-            <w:proofErr w:type="spellEnd"/>
+            <w:r>
+              <w:rPr>
+                <w:sz w:val="16"/>
+                <w:szCs w:val="16"/>
+              </w:rPr>
+              <w:t>m</w:t>
+            </w:r>
+            <w:r>
+              <w:rPr>
+                <w:sz w:val="16"/>
+                <w:szCs w:val="16"/>
+              </w:rPr>
+              <w:t>ovie/get/all</w:t>
+            </w:r>
           </w:p>
         </w:tc>
         <w:tc>
@@ -5070,46 +4960,11 @@
           <w:p>
             <w:pPr>
               <w:pStyle w:val="ListParagraph"/>
-              <w:numPr>
-                <w:ilvl w:val="0"/>
-                <w:numId w:val="2"/>
-              </w:numPr>
-              <w:rPr>
-                <w:sz w:val="16"/>
-                <w:szCs w:val="16"/>
-              </w:rPr>
-            </w:pPr>
-            <w:proofErr w:type="spellStart"/>
-            <w:r>
-              <w:rPr>
-                <w:sz w:val="16"/>
-                <w:szCs w:val="16"/>
-              </w:rPr>
-              <w:t>SessionId</w:t>
-            </w:r>
-            <w:proofErr w:type="spellEnd"/>
-          </w:p>
-          <w:p>
-            <w:pPr>
-              <w:pStyle w:val="ListParagraph"/>
-              <w:numPr>
-                <w:ilvl w:val="0"/>
-                <w:numId w:val="2"/>
-              </w:numPr>
-              <w:rPr>
-                <w:sz w:val="16"/>
-                <w:szCs w:val="16"/>
-              </w:rPr>
-            </w:pPr>
-            <w:proofErr w:type="spellStart"/>
-            <w:r>
-              <w:rPr>
-                <w:sz w:val="16"/>
-                <w:szCs w:val="16"/>
-              </w:rPr>
-              <w:t>ViewerId</w:t>
-            </w:r>
-            <w:proofErr w:type="spellEnd"/>
+              <w:rPr>
+                <w:sz w:val="16"/>
+                <w:szCs w:val="16"/>
+              </w:rPr>
+            </w:pPr>
           </w:p>
         </w:tc>
         <w:tc>
@@ -5118,12 +4973,1191 @@
           </w:tcPr>
           <w:p>
             <w:pPr>
-              <w:rPr>
-                <w:b/>
-                <w:bCs/>
-                <w:u w:val="single"/>
-              </w:rPr>
-            </w:pPr>
+              <w:pStyle w:val="ListParagraph"/>
+              <w:numPr>
+                <w:ilvl w:val="0"/>
+                <w:numId w:val="2"/>
+              </w:numPr>
+              <w:rPr>
+                <w:sz w:val="16"/>
+                <w:szCs w:val="16"/>
+              </w:rPr>
+            </w:pPr>
+            <w:r>
+              <w:rPr>
+                <w:sz w:val="16"/>
+                <w:szCs w:val="16"/>
+              </w:rPr>
+              <w:t>L</w:t>
+            </w:r>
+            <w:r>
+              <w:rPr>
+                <w:sz w:val="16"/>
+                <w:szCs w:val="16"/>
+              </w:rPr>
+              <w:t>ist&lt;</w:t>
+            </w:r>
+            <w:r>
+              <w:rPr>
+                <w:sz w:val="16"/>
+                <w:szCs w:val="16"/>
+              </w:rPr>
+              <w:t>Movie</w:t>
+            </w:r>
+            <w:r>
+              <w:rPr>
+                <w:sz w:val="16"/>
+                <w:szCs w:val="16"/>
+              </w:rPr>
+              <w:t xml:space="preserve"> </w:t>
+            </w:r>
+            <w:r>
+              <w:rPr>
+                <w:sz w:val="16"/>
+                <w:szCs w:val="16"/>
+              </w:rPr>
+              <w:t>&gt;</w:t>
+            </w:r>
+          </w:p>
+        </w:tc>
+      </w:tr>
+      <w:tr>
+        <w:tc>
+          <w:tcPr>
+            <w:tcW w:w="1670" w:type="dxa"/>
+          </w:tcPr>
+          <w:p>
+            <w:pPr>
+              <w:rPr>
+                <w:sz w:val="16"/>
+                <w:szCs w:val="16"/>
+              </w:rPr>
+            </w:pPr>
+            <w:r>
+              <w:rPr>
+                <w:sz w:val="16"/>
+                <w:szCs w:val="16"/>
+              </w:rPr>
+              <w:t>EventBuddy</w:t>
+            </w:r>
+          </w:p>
+        </w:tc>
+        <w:tc>
+          <w:tcPr>
+            <w:tcW w:w="2569" w:type="dxa"/>
+          </w:tcPr>
+          <w:p>
+            <w:pPr>
+              <w:rPr>
+                <w:sz w:val="16"/>
+                <w:szCs w:val="16"/>
+              </w:rPr>
+            </w:pPr>
+            <w:r>
+              <w:rPr>
+                <w:sz w:val="16"/>
+                <w:szCs w:val="16"/>
+              </w:rPr>
+              <w:t>movie/delete</w:t>
+            </w:r>
+          </w:p>
+        </w:tc>
+        <w:tc>
+          <w:tcPr>
+            <w:tcW w:w="2468" w:type="dxa"/>
+          </w:tcPr>
+          <w:p>
+            <w:pPr>
+              <w:pStyle w:val="ListParagraph"/>
+              <w:numPr>
+                <w:ilvl w:val="0"/>
+                <w:numId w:val="2"/>
+              </w:numPr>
+              <w:rPr>
+                <w:sz w:val="16"/>
+                <w:szCs w:val="16"/>
+              </w:rPr>
+            </w:pPr>
+            <w:r>
+              <w:rPr>
+                <w:sz w:val="16"/>
+                <w:szCs w:val="16"/>
+              </w:rPr>
+              <w:t>movieName</w:t>
+            </w:r>
+          </w:p>
+        </w:tc>
+        <w:tc>
+          <w:tcPr>
+            <w:tcW w:w="2309" w:type="dxa"/>
+          </w:tcPr>
+          <w:p>
+            <w:pPr>
+              <w:pStyle w:val="ListParagraph"/>
+              <w:numPr>
+                <w:ilvl w:val="0"/>
+                <w:numId w:val="2"/>
+              </w:numPr>
+              <w:rPr>
+                <w:sz w:val="16"/>
+                <w:szCs w:val="16"/>
+              </w:rPr>
+            </w:pPr>
+            <w:r>
+              <w:rPr>
+                <w:sz w:val="16"/>
+                <w:szCs w:val="16"/>
+              </w:rPr>
+              <w:t>status</w:t>
+            </w:r>
+          </w:p>
+          <w:p>
+            <w:pPr>
+              <w:pStyle w:val="ListParagraph"/>
+              <w:numPr>
+                <w:ilvl w:val="0"/>
+                <w:numId w:val="2"/>
+              </w:numPr>
+              <w:rPr>
+                <w:sz w:val="16"/>
+                <w:szCs w:val="16"/>
+              </w:rPr>
+            </w:pPr>
+            <w:r>
+              <w:rPr>
+                <w:sz w:val="16"/>
+                <w:szCs w:val="16"/>
+              </w:rPr>
+              <w:t>message</w:t>
+            </w:r>
+          </w:p>
+          <w:p>
+            <w:pPr>
+              <w:pStyle w:val="ListParagraph"/>
+              <w:numPr>
+                <w:ilvl w:val="0"/>
+                <w:numId w:val="2"/>
+              </w:numPr>
+              <w:rPr>
+                <w:sz w:val="16"/>
+                <w:szCs w:val="16"/>
+              </w:rPr>
+            </w:pPr>
+            <w:r>
+              <w:rPr>
+                <w:sz w:val="16"/>
+                <w:szCs w:val="16"/>
+              </w:rPr>
+              <w:t>data</w:t>
+            </w:r>
+          </w:p>
+        </w:tc>
+      </w:tr>
+      <w:tr>
+        <w:tc>
+          <w:tcPr>
+            <w:tcW w:w="1670" w:type="dxa"/>
+          </w:tcPr>
+          <w:p>
+            <w:pPr>
+              <w:rPr>
+                <w:sz w:val="16"/>
+                <w:szCs w:val="16"/>
+              </w:rPr>
+            </w:pPr>
+            <w:r>
+              <w:rPr>
+                <w:sz w:val="16"/>
+                <w:szCs w:val="16"/>
+              </w:rPr>
+              <w:t>EventBuddy</w:t>
+            </w:r>
+          </w:p>
+        </w:tc>
+        <w:tc>
+          <w:tcPr>
+            <w:tcW w:w="2569" w:type="dxa"/>
+          </w:tcPr>
+          <w:p>
+            <w:pPr>
+              <w:rPr>
+                <w:sz w:val="16"/>
+                <w:szCs w:val="16"/>
+              </w:rPr>
+            </w:pPr>
+            <w:r>
+              <w:rPr>
+                <w:sz w:val="16"/>
+                <w:szCs w:val="16"/>
+              </w:rPr>
+              <w:t>m</w:t>
+            </w:r>
+            <w:r>
+              <w:rPr>
+                <w:sz w:val="16"/>
+                <w:szCs w:val="16"/>
+              </w:rPr>
+              <w:t>ovie/update</w:t>
+            </w:r>
+          </w:p>
+        </w:tc>
+        <w:tc>
+          <w:tcPr>
+            <w:tcW w:w="2468" w:type="dxa"/>
+          </w:tcPr>
+          <w:p>
+            <w:pPr>
+              <w:pStyle w:val="ListParagraph"/>
+              <w:numPr>
+                <w:ilvl w:val="0"/>
+                <w:numId w:val="2"/>
+              </w:numPr>
+              <w:rPr>
+                <w:sz w:val="16"/>
+                <w:szCs w:val="16"/>
+              </w:rPr>
+            </w:pPr>
+            <w:r>
+              <w:rPr>
+                <w:sz w:val="16"/>
+                <w:szCs w:val="16"/>
+              </w:rPr>
+              <w:t>purpose=”Profile”</w:t>
+            </w:r>
+          </w:p>
+          <w:p>
+            <w:pPr>
+              <w:pStyle w:val="ListParagraph"/>
+              <w:numPr>
+                <w:ilvl w:val="0"/>
+                <w:numId w:val="2"/>
+              </w:numPr>
+              <w:rPr>
+                <w:sz w:val="16"/>
+                <w:szCs w:val="16"/>
+              </w:rPr>
+            </w:pPr>
+            <w:r>
+              <w:rPr>
+                <w:sz w:val="16"/>
+                <w:szCs w:val="16"/>
+              </w:rPr>
+              <w:t>movie obj</w:t>
+            </w:r>
+          </w:p>
+          <w:p>
+            <w:pPr>
+              <w:pStyle w:val="ListParagraph"/>
+              <w:numPr>
+                <w:ilvl w:val="0"/>
+                <w:numId w:val="2"/>
+              </w:numPr>
+              <w:rPr>
+                <w:sz w:val="16"/>
+                <w:szCs w:val="16"/>
+              </w:rPr>
+            </w:pPr>
+            <w:r>
+              <w:rPr>
+                <w:sz w:val="16"/>
+                <w:szCs w:val="16"/>
+              </w:rPr>
+              <w:t>obj-&gt;movieName</w:t>
+            </w:r>
+          </w:p>
+          <w:p>
+            <w:pPr>
+              <w:pStyle w:val="ListParagraph"/>
+              <w:numPr>
+                <w:ilvl w:val="0"/>
+                <w:numId w:val="2"/>
+              </w:numPr>
+              <w:rPr>
+                <w:sz w:val="16"/>
+                <w:szCs w:val="16"/>
+              </w:rPr>
+            </w:pPr>
+            <w:r>
+              <w:rPr>
+                <w:sz w:val="16"/>
+                <w:szCs w:val="16"/>
+              </w:rPr>
+              <w:t>obj-&gt;language</w:t>
+            </w:r>
+          </w:p>
+          <w:p>
+            <w:pPr>
+              <w:pStyle w:val="ListParagraph"/>
+              <w:numPr>
+                <w:ilvl w:val="0"/>
+                <w:numId w:val="2"/>
+              </w:numPr>
+              <w:rPr>
+                <w:sz w:val="16"/>
+                <w:szCs w:val="16"/>
+              </w:rPr>
+            </w:pPr>
+            <w:r>
+              <w:rPr>
+                <w:sz w:val="16"/>
+                <w:szCs w:val="16"/>
+              </w:rPr>
+              <w:t>obj-&gt;theme</w:t>
+            </w:r>
+          </w:p>
+        </w:tc>
+        <w:tc>
+          <w:tcPr>
+            <w:tcW w:w="2309" w:type="dxa"/>
+          </w:tcPr>
+          <w:p>
+            <w:pPr>
+              <w:pStyle w:val="ListParagraph"/>
+              <w:numPr>
+                <w:ilvl w:val="0"/>
+                <w:numId w:val="2"/>
+              </w:numPr>
+              <w:rPr>
+                <w:sz w:val="16"/>
+                <w:szCs w:val="16"/>
+              </w:rPr>
+            </w:pPr>
+            <w:r>
+              <w:rPr>
+                <w:sz w:val="16"/>
+                <w:szCs w:val="16"/>
+              </w:rPr>
+              <w:t>status</w:t>
+            </w:r>
+          </w:p>
+          <w:p>
+            <w:pPr>
+              <w:pStyle w:val="ListParagraph"/>
+              <w:numPr>
+                <w:ilvl w:val="0"/>
+                <w:numId w:val="2"/>
+              </w:numPr>
+              <w:rPr>
+                <w:sz w:val="16"/>
+                <w:szCs w:val="16"/>
+              </w:rPr>
+            </w:pPr>
+            <w:r>
+              <w:rPr>
+                <w:sz w:val="16"/>
+                <w:szCs w:val="16"/>
+              </w:rPr>
+              <w:t>message</w:t>
+            </w:r>
+          </w:p>
+          <w:p>
+            <w:pPr>
+              <w:pStyle w:val="ListParagraph"/>
+              <w:numPr>
+                <w:ilvl w:val="0"/>
+                <w:numId w:val="2"/>
+              </w:numPr>
+              <w:rPr>
+                <w:sz w:val="16"/>
+                <w:szCs w:val="16"/>
+              </w:rPr>
+            </w:pPr>
+            <w:r>
+              <w:rPr>
+                <w:sz w:val="16"/>
+                <w:szCs w:val="16"/>
+              </w:rPr>
+              <w:t>data</w:t>
+            </w:r>
+          </w:p>
+        </w:tc>
+      </w:tr>
+      <w:tr>
+        <w:tc>
+          <w:tcPr>
+            <w:tcW w:w="1670" w:type="dxa"/>
+          </w:tcPr>
+          <w:p>
+            <w:pPr>
+              <w:rPr>
+                <w:sz w:val="16"/>
+                <w:szCs w:val="16"/>
+              </w:rPr>
+            </w:pPr>
+            <w:r>
+              <w:rPr>
+                <w:sz w:val="16"/>
+                <w:szCs w:val="16"/>
+              </w:rPr>
+              <w:t>EventBuddy</w:t>
+            </w:r>
+          </w:p>
+        </w:tc>
+        <w:tc>
+          <w:tcPr>
+            <w:tcW w:w="2569" w:type="dxa"/>
+          </w:tcPr>
+          <w:p>
+            <w:pPr>
+              <w:rPr>
+                <w:sz w:val="16"/>
+                <w:szCs w:val="16"/>
+              </w:rPr>
+            </w:pPr>
+            <w:r>
+              <w:rPr>
+                <w:sz w:val="16"/>
+                <w:szCs w:val="16"/>
+              </w:rPr>
+              <w:t>t</w:t>
+            </w:r>
+            <w:r>
+              <w:rPr>
+                <w:sz w:val="16"/>
+                <w:szCs w:val="16"/>
+              </w:rPr>
+              <w:t>heatre/add</w:t>
+            </w:r>
+          </w:p>
+        </w:tc>
+        <w:tc>
+          <w:tcPr>
+            <w:tcW w:w="2468" w:type="dxa"/>
+          </w:tcPr>
+          <w:p>
+            <w:pPr>
+              <w:pStyle w:val="ListParagraph"/>
+              <w:numPr>
+                <w:ilvl w:val="0"/>
+                <w:numId w:val="2"/>
+              </w:numPr>
+              <w:rPr>
+                <w:sz w:val="16"/>
+                <w:szCs w:val="16"/>
+              </w:rPr>
+            </w:pPr>
+            <w:r>
+              <w:rPr>
+                <w:sz w:val="16"/>
+                <w:szCs w:val="16"/>
+              </w:rPr>
+              <w:t>name</w:t>
+            </w:r>
+          </w:p>
+          <w:p>
+            <w:pPr>
+              <w:pStyle w:val="ListParagraph"/>
+              <w:numPr>
+                <w:ilvl w:val="0"/>
+                <w:numId w:val="2"/>
+              </w:numPr>
+              <w:rPr>
+                <w:sz w:val="16"/>
+                <w:szCs w:val="16"/>
+              </w:rPr>
+            </w:pPr>
+            <w:r>
+              <w:rPr>
+                <w:sz w:val="16"/>
+                <w:szCs w:val="16"/>
+              </w:rPr>
+              <w:t>location</w:t>
+            </w:r>
+          </w:p>
+          <w:p>
+            <w:pPr>
+              <w:pStyle w:val="ListParagraph"/>
+              <w:numPr>
+                <w:ilvl w:val="0"/>
+                <w:numId w:val="2"/>
+              </w:numPr>
+              <w:rPr>
+                <w:sz w:val="16"/>
+                <w:szCs w:val="16"/>
+              </w:rPr>
+            </w:pPr>
+            <w:r>
+              <w:rPr>
+                <w:sz w:val="16"/>
+                <w:szCs w:val="16"/>
+              </w:rPr>
+              <w:t>owner obj</w:t>
+            </w:r>
+          </w:p>
+          <w:p>
+            <w:pPr>
+              <w:pStyle w:val="ListParagraph"/>
+              <w:numPr>
+                <w:ilvl w:val="0"/>
+                <w:numId w:val="2"/>
+              </w:numPr>
+              <w:rPr>
+                <w:sz w:val="16"/>
+                <w:szCs w:val="16"/>
+              </w:rPr>
+            </w:pPr>
+            <w:r>
+              <w:rPr>
+                <w:sz w:val="16"/>
+                <w:szCs w:val="16"/>
+              </w:rPr>
+              <w:t>obj-&gt;emailId</w:t>
+            </w:r>
+          </w:p>
+        </w:tc>
+        <w:tc>
+          <w:tcPr>
+            <w:tcW w:w="2309" w:type="dxa"/>
+          </w:tcPr>
+          <w:p>
+            <w:pPr>
+              <w:pStyle w:val="ListParagraph"/>
+              <w:numPr>
+                <w:ilvl w:val="0"/>
+                <w:numId w:val="2"/>
+              </w:numPr>
+              <w:rPr>
+                <w:sz w:val="16"/>
+                <w:szCs w:val="16"/>
+              </w:rPr>
+            </w:pPr>
+            <w:r>
+              <w:rPr>
+                <w:sz w:val="16"/>
+                <w:szCs w:val="16"/>
+              </w:rPr>
+              <w:t>status</w:t>
+            </w:r>
+          </w:p>
+          <w:p>
+            <w:pPr>
+              <w:pStyle w:val="ListParagraph"/>
+              <w:numPr>
+                <w:ilvl w:val="0"/>
+                <w:numId w:val="2"/>
+              </w:numPr>
+              <w:rPr>
+                <w:sz w:val="16"/>
+                <w:szCs w:val="16"/>
+              </w:rPr>
+            </w:pPr>
+            <w:r>
+              <w:rPr>
+                <w:sz w:val="16"/>
+                <w:szCs w:val="16"/>
+              </w:rPr>
+              <w:t>message</w:t>
+            </w:r>
+          </w:p>
+          <w:p>
+            <w:pPr>
+              <w:pStyle w:val="ListParagraph"/>
+              <w:numPr>
+                <w:ilvl w:val="0"/>
+                <w:numId w:val="2"/>
+              </w:numPr>
+              <w:rPr>
+                <w:sz w:val="16"/>
+                <w:szCs w:val="16"/>
+              </w:rPr>
+            </w:pPr>
+            <w:r>
+              <w:rPr>
+                <w:sz w:val="16"/>
+                <w:szCs w:val="16"/>
+              </w:rPr>
+              <w:t>data</w:t>
+            </w:r>
+          </w:p>
+        </w:tc>
+      </w:tr>
+      <w:tr>
+        <w:tc>
+          <w:tcPr>
+            <w:tcW w:w="1670" w:type="dxa"/>
+          </w:tcPr>
+          <w:p>
+            <w:pPr>
+              <w:rPr>
+                <w:sz w:val="16"/>
+                <w:szCs w:val="16"/>
+              </w:rPr>
+            </w:pPr>
+            <w:r>
+              <w:rPr>
+                <w:sz w:val="16"/>
+                <w:szCs w:val="16"/>
+              </w:rPr>
+              <w:t>EventBuddy</w:t>
+            </w:r>
+          </w:p>
+        </w:tc>
+        <w:tc>
+          <w:tcPr>
+            <w:tcW w:w="2569" w:type="dxa"/>
+          </w:tcPr>
+          <w:p>
+            <w:pPr>
+              <w:rPr>
+                <w:sz w:val="16"/>
+                <w:szCs w:val="16"/>
+              </w:rPr>
+            </w:pPr>
+            <w:r>
+              <w:rPr>
+                <w:sz w:val="16"/>
+                <w:szCs w:val="16"/>
+              </w:rPr>
+              <w:t>t</w:t>
+            </w:r>
+            <w:r>
+              <w:rPr>
+                <w:sz w:val="16"/>
+                <w:szCs w:val="16"/>
+              </w:rPr>
+              <w:t>heatre/get</w:t>
+            </w:r>
+          </w:p>
+        </w:tc>
+        <w:tc>
+          <w:tcPr>
+            <w:tcW w:w="2468" w:type="dxa"/>
+          </w:tcPr>
+          <w:p>
+            <w:pPr>
+              <w:pStyle w:val="ListParagraph"/>
+              <w:numPr>
+                <w:ilvl w:val="0"/>
+                <w:numId w:val="2"/>
+              </w:numPr>
+              <w:rPr>
+                <w:sz w:val="16"/>
+                <w:szCs w:val="16"/>
+              </w:rPr>
+            </w:pPr>
+            <w:r>
+              <w:rPr>
+                <w:sz w:val="16"/>
+                <w:szCs w:val="16"/>
+              </w:rPr>
+              <w:t>theatreId</w:t>
+            </w:r>
+          </w:p>
+        </w:tc>
+        <w:tc>
+          <w:tcPr>
+            <w:tcW w:w="2309" w:type="dxa"/>
+          </w:tcPr>
+          <w:p>
+            <w:pPr>
+              <w:pStyle w:val="ListParagraph"/>
+              <w:numPr>
+                <w:ilvl w:val="0"/>
+                <w:numId w:val="2"/>
+              </w:numPr>
+              <w:rPr>
+                <w:sz w:val="16"/>
+                <w:szCs w:val="16"/>
+              </w:rPr>
+            </w:pPr>
+            <w:r>
+              <w:rPr>
+                <w:sz w:val="16"/>
+                <w:szCs w:val="16"/>
+              </w:rPr>
+              <w:t>status</w:t>
+            </w:r>
+          </w:p>
+          <w:p>
+            <w:pPr>
+              <w:pStyle w:val="ListParagraph"/>
+              <w:numPr>
+                <w:ilvl w:val="0"/>
+                <w:numId w:val="2"/>
+              </w:numPr>
+              <w:rPr>
+                <w:sz w:val="16"/>
+                <w:szCs w:val="16"/>
+              </w:rPr>
+            </w:pPr>
+            <w:r>
+              <w:rPr>
+                <w:sz w:val="16"/>
+                <w:szCs w:val="16"/>
+              </w:rPr>
+              <w:t>message</w:t>
+            </w:r>
+          </w:p>
+          <w:p>
+            <w:pPr>
+              <w:pStyle w:val="ListParagraph"/>
+              <w:numPr>
+                <w:ilvl w:val="0"/>
+                <w:numId w:val="2"/>
+              </w:numPr>
+              <w:rPr>
+                <w:sz w:val="16"/>
+                <w:szCs w:val="16"/>
+              </w:rPr>
+            </w:pPr>
+            <w:r>
+              <w:rPr>
+                <w:sz w:val="16"/>
+                <w:szCs w:val="16"/>
+              </w:rPr>
+              <w:t>data</w:t>
+            </w:r>
+          </w:p>
+        </w:tc>
+      </w:tr>
+      <w:tr>
+        <w:tc>
+          <w:tcPr>
+            <w:tcW w:w="1670" w:type="dxa"/>
+          </w:tcPr>
+          <w:p>
+            <w:pPr>
+              <w:rPr>
+                <w:sz w:val="16"/>
+                <w:szCs w:val="16"/>
+              </w:rPr>
+            </w:pPr>
+            <w:r>
+              <w:rPr>
+                <w:sz w:val="16"/>
+                <w:szCs w:val="16"/>
+              </w:rPr>
+              <w:t>EventBuddy</w:t>
+            </w:r>
+          </w:p>
+        </w:tc>
+        <w:tc>
+          <w:tcPr>
+            <w:tcW w:w="2569" w:type="dxa"/>
+          </w:tcPr>
+          <w:p>
+            <w:pPr>
+              <w:rPr>
+                <w:sz w:val="16"/>
+                <w:szCs w:val="16"/>
+              </w:rPr>
+            </w:pPr>
+            <w:r>
+              <w:rPr>
+                <w:sz w:val="16"/>
+                <w:szCs w:val="16"/>
+              </w:rPr>
+              <w:t>t</w:t>
+            </w:r>
+            <w:r>
+              <w:rPr>
+                <w:sz w:val="16"/>
+                <w:szCs w:val="16"/>
+              </w:rPr>
+              <w:t>heatre/get/all</w:t>
+            </w:r>
+          </w:p>
+        </w:tc>
+        <w:tc>
+          <w:tcPr>
+            <w:tcW w:w="2468" w:type="dxa"/>
+          </w:tcPr>
+          <w:p>
+            <w:pPr>
+              <w:pStyle w:val="ListParagraph"/>
+              <w:rPr>
+                <w:sz w:val="16"/>
+                <w:szCs w:val="16"/>
+              </w:rPr>
+            </w:pPr>
+          </w:p>
+        </w:tc>
+        <w:tc>
+          <w:tcPr>
+            <w:tcW w:w="2309" w:type="dxa"/>
+          </w:tcPr>
+          <w:p>
+            <w:pPr>
+              <w:pStyle w:val="ListParagraph"/>
+              <w:numPr>
+                <w:ilvl w:val="0"/>
+                <w:numId w:val="2"/>
+              </w:numPr>
+              <w:rPr>
+                <w:sz w:val="16"/>
+                <w:szCs w:val="16"/>
+              </w:rPr>
+            </w:pPr>
+            <w:r>
+              <w:rPr>
+                <w:sz w:val="16"/>
+                <w:szCs w:val="16"/>
+              </w:rPr>
+              <w:t>List&lt;Theatre&gt;</w:t>
+            </w:r>
+          </w:p>
+        </w:tc>
+      </w:tr>
+      <w:tr>
+        <w:trPr>
+          <w:trHeight w:val="409"/>
+        </w:trPr>
+        <w:tc>
+          <w:tcPr>
+            <w:tcW w:w="1670" w:type="dxa"/>
+          </w:tcPr>
+          <w:p>
+            <w:pPr>
+              <w:rPr>
+                <w:sz w:val="16"/>
+                <w:szCs w:val="16"/>
+              </w:rPr>
+            </w:pPr>
+            <w:r>
+              <w:rPr>
+                <w:sz w:val="16"/>
+                <w:szCs w:val="16"/>
+              </w:rPr>
+              <w:t>EventBuddy</w:t>
+            </w:r>
+          </w:p>
+        </w:tc>
+        <w:tc>
+          <w:tcPr>
+            <w:tcW w:w="2569" w:type="dxa"/>
+          </w:tcPr>
+          <w:p>
+            <w:pPr>
+              <w:rPr>
+                <w:sz w:val="16"/>
+                <w:szCs w:val="16"/>
+              </w:rPr>
+            </w:pPr>
+            <w:r>
+              <w:rPr>
+                <w:sz w:val="16"/>
+                <w:szCs w:val="16"/>
+              </w:rPr>
+              <w:t>t</w:t>
+            </w:r>
+            <w:r>
+              <w:rPr>
+                <w:sz w:val="16"/>
+                <w:szCs w:val="16"/>
+              </w:rPr>
+              <w:t>heatre/delete</w:t>
+            </w:r>
+          </w:p>
+        </w:tc>
+        <w:tc>
+          <w:tcPr>
+            <w:tcW w:w="2468" w:type="dxa"/>
+          </w:tcPr>
+          <w:p>
+            <w:pPr>
+              <w:pStyle w:val="ListParagraph"/>
+              <w:numPr>
+                <w:ilvl w:val="0"/>
+                <w:numId w:val="2"/>
+              </w:numPr>
+              <w:rPr>
+                <w:sz w:val="16"/>
+                <w:szCs w:val="16"/>
+              </w:rPr>
+            </w:pPr>
+            <w:r>
+              <w:rPr>
+                <w:sz w:val="16"/>
+                <w:szCs w:val="16"/>
+              </w:rPr>
+              <w:t>theatreId</w:t>
+            </w:r>
+          </w:p>
+        </w:tc>
+        <w:tc>
+          <w:tcPr>
+            <w:tcW w:w="2309" w:type="dxa"/>
+          </w:tcPr>
+          <w:p>
+            <w:pPr>
+              <w:pStyle w:val="ListParagraph"/>
+              <w:numPr>
+                <w:ilvl w:val="0"/>
+                <w:numId w:val="2"/>
+              </w:numPr>
+              <w:rPr>
+                <w:sz w:val="16"/>
+                <w:szCs w:val="16"/>
+              </w:rPr>
+            </w:pPr>
+            <w:r>
+              <w:rPr>
+                <w:sz w:val="16"/>
+                <w:szCs w:val="16"/>
+              </w:rPr>
+              <w:t>status</w:t>
+            </w:r>
+          </w:p>
+          <w:p>
+            <w:pPr>
+              <w:pStyle w:val="ListParagraph"/>
+              <w:numPr>
+                <w:ilvl w:val="0"/>
+                <w:numId w:val="2"/>
+              </w:numPr>
+              <w:rPr>
+                <w:sz w:val="16"/>
+                <w:szCs w:val="16"/>
+              </w:rPr>
+            </w:pPr>
+            <w:r>
+              <w:rPr>
+                <w:sz w:val="16"/>
+                <w:szCs w:val="16"/>
+              </w:rPr>
+              <w:t>message</w:t>
+            </w:r>
+          </w:p>
+          <w:p>
+            <w:pPr>
+              <w:pStyle w:val="ListParagraph"/>
+              <w:numPr>
+                <w:ilvl w:val="0"/>
+                <w:numId w:val="2"/>
+              </w:numPr>
+              <w:rPr>
+                <w:sz w:val="16"/>
+                <w:szCs w:val="16"/>
+              </w:rPr>
+            </w:pPr>
+            <w:r>
+              <w:rPr>
+                <w:sz w:val="16"/>
+                <w:szCs w:val="16"/>
+              </w:rPr>
+              <w:t>data</w:t>
+            </w:r>
+          </w:p>
+        </w:tc>
+      </w:tr>
+      <w:tr>
+        <w:tc>
+          <w:tcPr>
+            <w:tcW w:w="1670" w:type="dxa"/>
+          </w:tcPr>
+          <w:p>
+            <w:pPr>
+              <w:rPr>
+                <w:sz w:val="16"/>
+                <w:szCs w:val="16"/>
+              </w:rPr>
+            </w:pPr>
+            <w:r>
+              <w:rPr>
+                <w:sz w:val="16"/>
+                <w:szCs w:val="16"/>
+              </w:rPr>
+              <w:t>EventBuddy</w:t>
+            </w:r>
+          </w:p>
+        </w:tc>
+        <w:tc>
+          <w:tcPr>
+            <w:tcW w:w="2569" w:type="dxa"/>
+          </w:tcPr>
+          <w:p>
+            <w:pPr>
+              <w:rPr>
+                <w:sz w:val="16"/>
+                <w:szCs w:val="16"/>
+              </w:rPr>
+            </w:pPr>
+            <w:r>
+              <w:rPr>
+                <w:sz w:val="16"/>
+                <w:szCs w:val="16"/>
+              </w:rPr>
+              <w:t>t</w:t>
+            </w:r>
+            <w:r>
+              <w:rPr>
+                <w:sz w:val="16"/>
+                <w:szCs w:val="16"/>
+              </w:rPr>
+              <w:t>heatre/update</w:t>
+            </w:r>
+          </w:p>
+        </w:tc>
+        <w:tc>
+          <w:tcPr>
+            <w:tcW w:w="2468" w:type="dxa"/>
+          </w:tcPr>
+          <w:p>
+            <w:pPr>
+              <w:pStyle w:val="ListParagraph"/>
+              <w:numPr>
+                <w:ilvl w:val="0"/>
+                <w:numId w:val="2"/>
+              </w:numPr>
+              <w:rPr>
+                <w:sz w:val="16"/>
+                <w:szCs w:val="16"/>
+              </w:rPr>
+            </w:pPr>
+            <w:r>
+              <w:rPr>
+                <w:sz w:val="16"/>
+                <w:szCs w:val="16"/>
+              </w:rPr>
+              <w:t>purpose=”Profile”</w:t>
+            </w:r>
+          </w:p>
+          <w:p>
+            <w:pPr>
+              <w:pStyle w:val="ListParagraph"/>
+              <w:numPr>
+                <w:ilvl w:val="0"/>
+                <w:numId w:val="2"/>
+              </w:numPr>
+              <w:rPr>
+                <w:sz w:val="16"/>
+                <w:szCs w:val="16"/>
+              </w:rPr>
+            </w:pPr>
+            <w:r>
+              <w:rPr>
+                <w:sz w:val="16"/>
+                <w:szCs w:val="16"/>
+              </w:rPr>
+              <w:t>theatre obj</w:t>
+            </w:r>
+          </w:p>
+          <w:p>
+            <w:pPr>
+              <w:pStyle w:val="ListParagraph"/>
+              <w:numPr>
+                <w:ilvl w:val="0"/>
+                <w:numId w:val="2"/>
+              </w:numPr>
+              <w:rPr>
+                <w:sz w:val="16"/>
+                <w:szCs w:val="16"/>
+              </w:rPr>
+            </w:pPr>
+            <w:r>
+              <w:rPr>
+                <w:sz w:val="16"/>
+                <w:szCs w:val="16"/>
+              </w:rPr>
+              <w:t>obj-&gt;theatreId</w:t>
+            </w:r>
+          </w:p>
+          <w:p>
+            <w:pPr>
+              <w:pStyle w:val="ListParagraph"/>
+              <w:numPr>
+                <w:ilvl w:val="0"/>
+                <w:numId w:val="2"/>
+              </w:numPr>
+              <w:rPr>
+                <w:sz w:val="16"/>
+                <w:szCs w:val="16"/>
+              </w:rPr>
+            </w:pPr>
+            <w:r>
+              <w:rPr>
+                <w:sz w:val="16"/>
+                <w:szCs w:val="16"/>
+              </w:rPr>
+              <w:t>obj-&gt;name</w:t>
+            </w:r>
+          </w:p>
+          <w:p>
+            <w:pPr>
+              <w:pStyle w:val="ListParagraph"/>
+              <w:numPr>
+                <w:ilvl w:val="0"/>
+                <w:numId w:val="2"/>
+              </w:numPr>
+              <w:rPr>
+                <w:sz w:val="16"/>
+                <w:szCs w:val="16"/>
+              </w:rPr>
+            </w:pPr>
+            <w:r>
+              <w:rPr>
+                <w:sz w:val="16"/>
+                <w:szCs w:val="16"/>
+              </w:rPr>
+              <w:lastRenderedPageBreak/>
+              <w:t>obj-&gt;location</w:t>
+            </w:r>
+          </w:p>
+        </w:tc>
+        <w:tc>
+          <w:tcPr>
+            <w:tcW w:w="2309" w:type="dxa"/>
+          </w:tcPr>
+          <w:p>
+            <w:pPr>
+              <w:pStyle w:val="ListParagraph"/>
+              <w:numPr>
+                <w:ilvl w:val="0"/>
+                <w:numId w:val="2"/>
+              </w:numPr>
+              <w:rPr>
+                <w:sz w:val="16"/>
+                <w:szCs w:val="16"/>
+              </w:rPr>
+            </w:pPr>
+            <w:r>
+              <w:rPr>
+                <w:sz w:val="16"/>
+                <w:szCs w:val="16"/>
+              </w:rPr>
+              <w:lastRenderedPageBreak/>
+              <w:t>status</w:t>
+            </w:r>
+          </w:p>
+          <w:p>
+            <w:pPr>
+              <w:pStyle w:val="ListParagraph"/>
+              <w:numPr>
+                <w:ilvl w:val="0"/>
+                <w:numId w:val="2"/>
+              </w:numPr>
+              <w:rPr>
+                <w:sz w:val="16"/>
+                <w:szCs w:val="16"/>
+              </w:rPr>
+            </w:pPr>
+            <w:r>
+              <w:rPr>
+                <w:sz w:val="16"/>
+                <w:szCs w:val="16"/>
+              </w:rPr>
+              <w:t>message</w:t>
+            </w:r>
+          </w:p>
+          <w:p>
+            <w:pPr>
+              <w:pStyle w:val="ListParagraph"/>
+              <w:numPr>
+                <w:ilvl w:val="0"/>
+                <w:numId w:val="2"/>
+              </w:numPr>
+              <w:rPr>
+                <w:sz w:val="16"/>
+                <w:szCs w:val="16"/>
+              </w:rPr>
+            </w:pPr>
+            <w:r>
+              <w:rPr>
+                <w:sz w:val="16"/>
+                <w:szCs w:val="16"/>
+              </w:rPr>
+              <w:t>data</w:t>
+            </w:r>
           </w:p>
         </w:tc>
       </w:tr>
@@ -5191,7 +6225,7 @@
   <w:abstractNum w:abstractNumId="0" w15:restartNumberingAfterBreak="0">
     <w:nsid w:val="08A30661"/>
     <w:multiLevelType w:val="hybridMultilevel"/>
-    <w:tmpl w:val="C7105844"/>
+    <w:tmpl w:val="D07E1F00"/>
     <w:lvl w:ilvl="0" w:tplc="40090001">
       <w:start w:val="1"/>
       <w:numFmt w:val="bullet"/>

</xml_diff>

<commit_message>
FEAT: Watchlist - Controller,Repository and Service layers . FIX: Role - URL entity refactoring
</commit_message>
<xml_diff>
--- a/ProfileManager/Design/Design_Document.docx
+++ b/ProfileManager/Design/Design_Document.docx
@@ -2769,15 +2769,16 @@
         <w:tblLook w:val="04A0" w:firstRow="1" w:lastRow="0" w:firstColumn="1" w:lastColumn="0" w:noHBand="0" w:noVBand="1"/>
       </w:tblPr>
       <w:tblGrid>
-        <w:gridCol w:w="1670"/>
-        <w:gridCol w:w="2569"/>
-        <w:gridCol w:w="2468"/>
-        <w:gridCol w:w="2309"/>
+        <w:gridCol w:w="1289"/>
+        <w:gridCol w:w="1841"/>
+        <w:gridCol w:w="1415"/>
+        <w:gridCol w:w="2405"/>
+        <w:gridCol w:w="2066"/>
       </w:tblGrid>
       <w:tr>
         <w:tc>
           <w:tcPr>
-            <w:tcW w:w="1670" w:type="dxa"/>
+            <w:tcW w:w="1318" w:type="dxa"/>
           </w:tcPr>
           <w:p>
             <w:pPr>
@@ -2799,7 +2800,7 @@
         </w:tc>
         <w:tc>
           <w:tcPr>
-            <w:tcW w:w="2569" w:type="dxa"/>
+            <w:tcW w:w="1897" w:type="dxa"/>
           </w:tcPr>
           <w:p>
             <w:pPr>
@@ -2815,13 +2816,13 @@
                 <w:bCs/>
                 <w:u w:val="single"/>
               </w:rPr>
-              <w:t>Operation</w:t>
-            </w:r>
-          </w:p>
-        </w:tc>
-        <w:tc>
-          <w:tcPr>
-            <w:tcW w:w="2468" w:type="dxa"/>
+              <w:t>EndPoint</w:t>
+            </w:r>
+          </w:p>
+        </w:tc>
+        <w:tc>
+          <w:tcPr>
+            <w:tcW w:w="1306" w:type="dxa"/>
           </w:tcPr>
           <w:p>
             <w:pPr>
@@ -2837,13 +2838,13 @@
                 <w:bCs/>
                 <w:u w:val="single"/>
               </w:rPr>
-              <w:t>RequestBody</w:t>
-            </w:r>
-          </w:p>
-        </w:tc>
-        <w:tc>
-          <w:tcPr>
-            <w:tcW w:w="2309" w:type="dxa"/>
+              <w:t>HTTP Method</w:t>
+            </w:r>
+          </w:p>
+        </w:tc>
+        <w:tc>
+          <w:tcPr>
+            <w:tcW w:w="2410" w:type="dxa"/>
           </w:tcPr>
           <w:p>
             <w:pPr>
@@ -2859,6 +2860,28 @@
                 <w:bCs/>
                 <w:u w:val="single"/>
               </w:rPr>
+              <w:t>RequestBody</w:t>
+            </w:r>
+          </w:p>
+        </w:tc>
+        <w:tc>
+          <w:tcPr>
+            <w:tcW w:w="2085" w:type="dxa"/>
+          </w:tcPr>
+          <w:p>
+            <w:pPr>
+              <w:rPr>
+                <w:b/>
+                <w:bCs/>
+                <w:u w:val="single"/>
+              </w:rPr>
+            </w:pPr>
+            <w:r>
+              <w:rPr>
+                <w:b/>
+                <w:bCs/>
+                <w:u w:val="single"/>
+              </w:rPr>
               <w:t>ResponseBody</w:t>
             </w:r>
           </w:p>
@@ -2867,7 +2890,7 @@
       <w:tr>
         <w:tc>
           <w:tcPr>
-            <w:tcW w:w="1670" w:type="dxa"/>
+            <w:tcW w:w="1318" w:type="dxa"/>
           </w:tcPr>
           <w:p>
             <w:pPr>
@@ -2887,60 +2910,87 @@
         </w:tc>
         <w:tc>
           <w:tcPr>
-            <w:tcW w:w="2569" w:type="dxa"/>
-          </w:tcPr>
-          <w:p>
-            <w:pPr>
-              <w:rPr>
-                <w:sz w:val="16"/>
-                <w:szCs w:val="16"/>
-              </w:rPr>
-            </w:pPr>
-            <w:r>
-              <w:rPr>
-                <w:sz w:val="16"/>
-                <w:szCs w:val="16"/>
-              </w:rPr>
-              <w:t>r</w:t>
-            </w:r>
-            <w:r>
-              <w:rPr>
-                <w:sz w:val="16"/>
-                <w:szCs w:val="16"/>
-              </w:rPr>
-              <w:t>ole/add</w:t>
-            </w:r>
-          </w:p>
-        </w:tc>
-        <w:tc>
-          <w:tcPr>
-            <w:tcW w:w="2468" w:type="dxa"/>
-          </w:tcPr>
-          <w:p>
-            <w:pPr>
-              <w:pStyle w:val="ListParagraph"/>
-              <w:numPr>
-                <w:ilvl w:val="0"/>
-                <w:numId w:val="2"/>
-              </w:numPr>
-              <w:rPr>
-                <w:sz w:val="16"/>
-                <w:szCs w:val="16"/>
-              </w:rPr>
-            </w:pPr>
-            <w:r>
-              <w:rPr>
-                <w:sz w:val="16"/>
-                <w:szCs w:val="16"/>
-              </w:rPr>
-              <w:t>r</w:t>
-            </w:r>
-            <w:r>
-              <w:rPr>
-                <w:sz w:val="16"/>
-                <w:szCs w:val="16"/>
-              </w:rPr>
-              <w:t>ole</w:t>
+            <w:tcW w:w="1897" w:type="dxa"/>
+          </w:tcPr>
+          <w:p>
+            <w:pPr>
+              <w:rPr>
+                <w:sz w:val="16"/>
+                <w:szCs w:val="16"/>
+              </w:rPr>
+            </w:pPr>
+            <w:r>
+              <w:rPr>
+                <w:sz w:val="16"/>
+                <w:szCs w:val="16"/>
+              </w:rPr>
+              <w:t>role</w:t>
+            </w:r>
+          </w:p>
+        </w:tc>
+        <w:tc>
+          <w:tcPr>
+            <w:tcW w:w="1306" w:type="dxa"/>
+          </w:tcPr>
+          <w:p>
+            <w:pPr>
+              <w:pStyle w:val="ListParagraph"/>
+              <w:rPr>
+                <w:sz w:val="16"/>
+                <w:szCs w:val="16"/>
+              </w:rPr>
+            </w:pPr>
+            <w:r>
+              <w:rPr>
+                <w:sz w:val="16"/>
+                <w:szCs w:val="16"/>
+              </w:rPr>
+              <w:t>POST</w:t>
+            </w:r>
+          </w:p>
+        </w:tc>
+        <w:tc>
+          <w:tcPr>
+            <w:tcW w:w="2410" w:type="dxa"/>
+          </w:tcPr>
+          <w:p>
+            <w:pPr>
+              <w:pStyle w:val="ListParagraph"/>
+              <w:numPr>
+                <w:ilvl w:val="0"/>
+                <w:numId w:val="2"/>
+              </w:numPr>
+              <w:rPr>
+                <w:sz w:val="16"/>
+                <w:szCs w:val="16"/>
+              </w:rPr>
+            </w:pPr>
+            <w:r>
+              <w:rPr>
+                <w:sz w:val="16"/>
+                <w:szCs w:val="16"/>
+              </w:rPr>
+              <w:t>roleId</w:t>
+            </w:r>
+          </w:p>
+          <w:p>
+            <w:pPr>
+              <w:pStyle w:val="ListParagraph"/>
+              <w:numPr>
+                <w:ilvl w:val="0"/>
+                <w:numId w:val="2"/>
+              </w:numPr>
+              <w:rPr>
+                <w:sz w:val="16"/>
+                <w:szCs w:val="16"/>
+              </w:rPr>
+            </w:pPr>
+            <w:r>
+              <w:rPr>
+                <w:sz w:val="16"/>
+                <w:szCs w:val="16"/>
+              </w:rPr>
+              <w:t>role</w:t>
             </w:r>
             <w:r>
               <w:rPr>
@@ -2953,87 +3003,66 @@
         </w:tc>
         <w:tc>
           <w:tcPr>
-            <w:tcW w:w="2309" w:type="dxa"/>
-          </w:tcPr>
-          <w:p>
-            <w:pPr>
-              <w:pStyle w:val="ListParagraph"/>
-              <w:numPr>
-                <w:ilvl w:val="0"/>
-                <w:numId w:val="2"/>
-              </w:numPr>
-              <w:rPr>
-                <w:sz w:val="16"/>
-                <w:szCs w:val="16"/>
-              </w:rPr>
-            </w:pPr>
-            <w:r>
-              <w:rPr>
-                <w:sz w:val="16"/>
-                <w:szCs w:val="16"/>
-              </w:rPr>
-              <w:t>s</w:t>
-            </w:r>
-            <w:r>
-              <w:rPr>
-                <w:sz w:val="16"/>
-                <w:szCs w:val="16"/>
-              </w:rPr>
-              <w:t>tatus</w:t>
-            </w:r>
-          </w:p>
-          <w:p>
-            <w:pPr>
-              <w:pStyle w:val="ListParagraph"/>
-              <w:numPr>
-                <w:ilvl w:val="0"/>
-                <w:numId w:val="2"/>
-              </w:numPr>
-              <w:rPr>
-                <w:sz w:val="16"/>
-                <w:szCs w:val="16"/>
-              </w:rPr>
-            </w:pPr>
-            <w:r>
-              <w:rPr>
-                <w:sz w:val="16"/>
-                <w:szCs w:val="16"/>
-              </w:rPr>
-              <w:t>m</w:t>
-            </w:r>
-            <w:r>
-              <w:rPr>
-                <w:sz w:val="16"/>
-                <w:szCs w:val="16"/>
-              </w:rPr>
-              <w:t>essage</w:t>
-            </w:r>
-          </w:p>
-          <w:p>
-            <w:pPr>
-              <w:pStyle w:val="ListParagraph"/>
-              <w:numPr>
-                <w:ilvl w:val="0"/>
-                <w:numId w:val="2"/>
-              </w:numPr>
-              <w:rPr>
-                <w:sz w:val="16"/>
-                <w:szCs w:val="16"/>
-              </w:rPr>
-            </w:pPr>
-            <w:r>
-              <w:rPr>
-                <w:sz w:val="16"/>
-                <w:szCs w:val="16"/>
-              </w:rPr>
-              <w:t>d</w:t>
-            </w:r>
-            <w:r>
-              <w:rPr>
-                <w:sz w:val="16"/>
-                <w:szCs w:val="16"/>
-              </w:rPr>
-              <w:t>ata</w:t>
+            <w:tcW w:w="2085" w:type="dxa"/>
+          </w:tcPr>
+          <w:p>
+            <w:pPr>
+              <w:pStyle w:val="ListParagraph"/>
+              <w:numPr>
+                <w:ilvl w:val="0"/>
+                <w:numId w:val="2"/>
+              </w:numPr>
+              <w:rPr>
+                <w:sz w:val="16"/>
+                <w:szCs w:val="16"/>
+              </w:rPr>
+            </w:pPr>
+            <w:r>
+              <w:rPr>
+                <w:sz w:val="16"/>
+                <w:szCs w:val="16"/>
+              </w:rPr>
+              <w:t>status</w:t>
+            </w:r>
+          </w:p>
+          <w:p>
+            <w:pPr>
+              <w:pStyle w:val="ListParagraph"/>
+              <w:numPr>
+                <w:ilvl w:val="0"/>
+                <w:numId w:val="2"/>
+              </w:numPr>
+              <w:rPr>
+                <w:sz w:val="16"/>
+                <w:szCs w:val="16"/>
+              </w:rPr>
+            </w:pPr>
+            <w:r>
+              <w:rPr>
+                <w:sz w:val="16"/>
+                <w:szCs w:val="16"/>
+              </w:rPr>
+              <w:t>message</w:t>
+            </w:r>
+          </w:p>
+          <w:p>
+            <w:pPr>
+              <w:pStyle w:val="ListParagraph"/>
+              <w:numPr>
+                <w:ilvl w:val="0"/>
+                <w:numId w:val="2"/>
+              </w:numPr>
+              <w:rPr>
+                <w:sz w:val="16"/>
+                <w:szCs w:val="16"/>
+              </w:rPr>
+            </w:pPr>
+            <w:r>
+              <w:rPr>
+                <w:sz w:val="16"/>
+                <w:szCs w:val="16"/>
+              </w:rPr>
+              <w:t>data</w:t>
             </w:r>
           </w:p>
         </w:tc>
@@ -3041,7 +3070,7 @@
       <w:tr>
         <w:tc>
           <w:tcPr>
-            <w:tcW w:w="1670" w:type="dxa"/>
+            <w:tcW w:w="1318" w:type="dxa"/>
           </w:tcPr>
           <w:p>
             <w:pPr>
@@ -3061,52 +3090,69 @@
         </w:tc>
         <w:tc>
           <w:tcPr>
-            <w:tcW w:w="2569" w:type="dxa"/>
-          </w:tcPr>
-          <w:p>
-            <w:pPr>
-              <w:rPr>
-                <w:sz w:val="16"/>
-                <w:szCs w:val="16"/>
-              </w:rPr>
-            </w:pPr>
-            <w:r>
-              <w:rPr>
-                <w:sz w:val="16"/>
-                <w:szCs w:val="16"/>
-              </w:rPr>
-              <w:t>role/get</w:t>
-            </w:r>
-          </w:p>
-        </w:tc>
-        <w:tc>
-          <w:tcPr>
-            <w:tcW w:w="2468" w:type="dxa"/>
-          </w:tcPr>
-          <w:p>
-            <w:pPr>
-              <w:pStyle w:val="ListParagraph"/>
-              <w:numPr>
-                <w:ilvl w:val="0"/>
-                <w:numId w:val="2"/>
-              </w:numPr>
-              <w:rPr>
-                <w:sz w:val="16"/>
-                <w:szCs w:val="16"/>
-              </w:rPr>
-            </w:pPr>
-            <w:r>
-              <w:rPr>
-                <w:sz w:val="16"/>
-                <w:szCs w:val="16"/>
-              </w:rPr>
-              <w:t>roleName</w:t>
-            </w:r>
-          </w:p>
-        </w:tc>
-        <w:tc>
-          <w:tcPr>
-            <w:tcW w:w="2309" w:type="dxa"/>
+            <w:tcW w:w="1897" w:type="dxa"/>
+          </w:tcPr>
+          <w:p>
+            <w:pPr>
+              <w:rPr>
+                <w:sz w:val="16"/>
+                <w:szCs w:val="16"/>
+              </w:rPr>
+            </w:pPr>
+            <w:r>
+              <w:rPr>
+                <w:sz w:val="16"/>
+                <w:szCs w:val="16"/>
+              </w:rPr>
+              <w:t>role</w:t>
+            </w:r>
+            <w:r>
+              <w:rPr>
+                <w:sz w:val="16"/>
+                <w:szCs w:val="16"/>
+              </w:rPr>
+              <w:t>/roleName</w:t>
+            </w:r>
+          </w:p>
+        </w:tc>
+        <w:tc>
+          <w:tcPr>
+            <w:tcW w:w="1306" w:type="dxa"/>
+          </w:tcPr>
+          <w:p>
+            <w:pPr>
+              <w:pStyle w:val="ListParagraph"/>
+              <w:rPr>
+                <w:sz w:val="16"/>
+                <w:szCs w:val="16"/>
+              </w:rPr>
+            </w:pPr>
+            <w:r>
+              <w:rPr>
+                <w:sz w:val="16"/>
+                <w:szCs w:val="16"/>
+              </w:rPr>
+              <w:t>GET</w:t>
+            </w:r>
+          </w:p>
+        </w:tc>
+        <w:tc>
+          <w:tcPr>
+            <w:tcW w:w="2410" w:type="dxa"/>
+          </w:tcPr>
+          <w:p>
+            <w:pPr>
+              <w:pStyle w:val="ListParagraph"/>
+              <w:rPr>
+                <w:sz w:val="16"/>
+                <w:szCs w:val="16"/>
+              </w:rPr>
+            </w:pPr>
+          </w:p>
+        </w:tc>
+        <w:tc>
+          <w:tcPr>
+            <w:tcW w:w="2085" w:type="dxa"/>
           </w:tcPr>
           <w:p>
             <w:pPr>
@@ -3173,7 +3219,7 @@
       <w:tr>
         <w:tc>
           <w:tcPr>
-            <w:tcW w:w="1670" w:type="dxa"/>
+            <w:tcW w:w="1318" w:type="dxa"/>
           </w:tcPr>
           <w:p>
             <w:pPr>
@@ -3193,41 +3239,62 @@
         </w:tc>
         <w:tc>
           <w:tcPr>
-            <w:tcW w:w="2569" w:type="dxa"/>
-          </w:tcPr>
-          <w:p>
-            <w:pPr>
-              <w:rPr>
-                <w:sz w:val="16"/>
-                <w:szCs w:val="16"/>
-              </w:rPr>
-            </w:pPr>
-            <w:r>
-              <w:rPr>
-                <w:sz w:val="16"/>
-                <w:szCs w:val="16"/>
-              </w:rPr>
-              <w:t>role/get/all</w:t>
-            </w:r>
-          </w:p>
-        </w:tc>
-        <w:tc>
-          <w:tcPr>
-            <w:tcW w:w="2468" w:type="dxa"/>
-          </w:tcPr>
-          <w:p>
-            <w:pPr>
-              <w:pStyle w:val="ListParagraph"/>
-              <w:rPr>
-                <w:sz w:val="16"/>
-                <w:szCs w:val="16"/>
-              </w:rPr>
-            </w:pPr>
-          </w:p>
-        </w:tc>
-        <w:tc>
-          <w:tcPr>
-            <w:tcW w:w="2309" w:type="dxa"/>
+            <w:tcW w:w="1897" w:type="dxa"/>
+          </w:tcPr>
+          <w:p>
+            <w:pPr>
+              <w:rPr>
+                <w:sz w:val="16"/>
+                <w:szCs w:val="16"/>
+              </w:rPr>
+            </w:pPr>
+            <w:r>
+              <w:rPr>
+                <w:sz w:val="16"/>
+                <w:szCs w:val="16"/>
+              </w:rPr>
+              <w:t>role/all</w:t>
+            </w:r>
+          </w:p>
+        </w:tc>
+        <w:tc>
+          <w:tcPr>
+            <w:tcW w:w="1306" w:type="dxa"/>
+          </w:tcPr>
+          <w:p>
+            <w:pPr>
+              <w:pStyle w:val="ListParagraph"/>
+              <w:rPr>
+                <w:sz w:val="16"/>
+                <w:szCs w:val="16"/>
+              </w:rPr>
+            </w:pPr>
+            <w:r>
+              <w:rPr>
+                <w:sz w:val="16"/>
+                <w:szCs w:val="16"/>
+              </w:rPr>
+              <w:t>GET</w:t>
+            </w:r>
+          </w:p>
+        </w:tc>
+        <w:tc>
+          <w:tcPr>
+            <w:tcW w:w="2410" w:type="dxa"/>
+          </w:tcPr>
+          <w:p>
+            <w:pPr>
+              <w:pStyle w:val="ListParagraph"/>
+              <w:rPr>
+                <w:sz w:val="16"/>
+                <w:szCs w:val="16"/>
+              </w:rPr>
+            </w:pPr>
+          </w:p>
+        </w:tc>
+        <w:tc>
+          <w:tcPr>
+            <w:tcW w:w="2085" w:type="dxa"/>
           </w:tcPr>
           <w:p>
             <w:pPr>
@@ -3254,7 +3321,7 @@
       <w:tr>
         <w:tc>
           <w:tcPr>
-            <w:tcW w:w="1670" w:type="dxa"/>
+            <w:tcW w:w="1318" w:type="dxa"/>
           </w:tcPr>
           <w:p>
             <w:pPr>
@@ -3274,27 +3341,48 @@
         </w:tc>
         <w:tc>
           <w:tcPr>
-            <w:tcW w:w="2569" w:type="dxa"/>
-          </w:tcPr>
-          <w:p>
-            <w:pPr>
-              <w:rPr>
-                <w:sz w:val="16"/>
-                <w:szCs w:val="16"/>
-              </w:rPr>
-            </w:pPr>
-            <w:r>
-              <w:rPr>
-                <w:sz w:val="16"/>
-                <w:szCs w:val="16"/>
-              </w:rPr>
-              <w:t>role/update</w:t>
-            </w:r>
-          </w:p>
-        </w:tc>
-        <w:tc>
-          <w:tcPr>
-            <w:tcW w:w="2468" w:type="dxa"/>
+            <w:tcW w:w="1897" w:type="dxa"/>
+          </w:tcPr>
+          <w:p>
+            <w:pPr>
+              <w:rPr>
+                <w:sz w:val="16"/>
+                <w:szCs w:val="16"/>
+              </w:rPr>
+            </w:pPr>
+            <w:r>
+              <w:rPr>
+                <w:sz w:val="16"/>
+                <w:szCs w:val="16"/>
+              </w:rPr>
+              <w:t>role</w:t>
+            </w:r>
+          </w:p>
+        </w:tc>
+        <w:tc>
+          <w:tcPr>
+            <w:tcW w:w="1306" w:type="dxa"/>
+          </w:tcPr>
+          <w:p>
+            <w:pPr>
+              <w:pStyle w:val="ListParagraph"/>
+              <w:rPr>
+                <w:sz w:val="16"/>
+                <w:szCs w:val="16"/>
+              </w:rPr>
+            </w:pPr>
+            <w:r>
+              <w:rPr>
+                <w:sz w:val="16"/>
+                <w:szCs w:val="16"/>
+              </w:rPr>
+              <w:t>PATCH</w:t>
+            </w:r>
+          </w:p>
+        </w:tc>
+        <w:tc>
+          <w:tcPr>
+            <w:tcW w:w="2410" w:type="dxa"/>
           </w:tcPr>
           <w:p>
             <w:pPr>
@@ -3333,47 +3421,33 @@
                 <w:sz w:val="16"/>
                 <w:szCs w:val="16"/>
               </w:rPr>
-              <w:t>r</w:t>
-            </w:r>
-            <w:r>
-              <w:rPr>
-                <w:sz w:val="16"/>
-                <w:szCs w:val="16"/>
-              </w:rPr>
-              <w:t>oleName</w:t>
-            </w:r>
-          </w:p>
-          <w:p>
-            <w:pPr>
-              <w:pStyle w:val="ListParagraph"/>
-              <w:numPr>
-                <w:ilvl w:val="0"/>
-                <w:numId w:val="2"/>
-              </w:numPr>
-              <w:rPr>
-                <w:sz w:val="16"/>
-                <w:szCs w:val="16"/>
-              </w:rPr>
-            </w:pPr>
-            <w:r>
-              <w:rPr>
-                <w:sz w:val="16"/>
-                <w:szCs w:val="16"/>
-              </w:rPr>
-              <w:t>newR</w:t>
-            </w:r>
-            <w:r>
-              <w:rPr>
-                <w:sz w:val="16"/>
-                <w:szCs w:val="16"/>
-              </w:rPr>
-              <w:t>oleName</w:t>
-            </w:r>
-          </w:p>
-        </w:tc>
-        <w:tc>
-          <w:tcPr>
-            <w:tcW w:w="2309" w:type="dxa"/>
+              <w:t>roleName</w:t>
+            </w:r>
+          </w:p>
+          <w:p>
+            <w:pPr>
+              <w:pStyle w:val="ListParagraph"/>
+              <w:numPr>
+                <w:ilvl w:val="0"/>
+                <w:numId w:val="2"/>
+              </w:numPr>
+              <w:rPr>
+                <w:sz w:val="16"/>
+                <w:szCs w:val="16"/>
+              </w:rPr>
+            </w:pPr>
+            <w:r>
+              <w:rPr>
+                <w:sz w:val="16"/>
+                <w:szCs w:val="16"/>
+              </w:rPr>
+              <w:t>newRoleName</w:t>
+            </w:r>
+          </w:p>
+        </w:tc>
+        <w:tc>
+          <w:tcPr>
+            <w:tcW w:w="2085" w:type="dxa"/>
           </w:tcPr>
           <w:p>
             <w:pPr>
@@ -3440,7 +3514,7 @@
       <w:tr>
         <w:tc>
           <w:tcPr>
-            <w:tcW w:w="1670" w:type="dxa"/>
+            <w:tcW w:w="1318" w:type="dxa"/>
           </w:tcPr>
           <w:p>
             <w:pPr>
@@ -3460,52 +3534,68 @@
         </w:tc>
         <w:tc>
           <w:tcPr>
-            <w:tcW w:w="2569" w:type="dxa"/>
-          </w:tcPr>
-          <w:p>
-            <w:pPr>
-              <w:rPr>
-                <w:sz w:val="16"/>
-                <w:szCs w:val="16"/>
-              </w:rPr>
-            </w:pPr>
-            <w:r>
-              <w:rPr>
-                <w:sz w:val="16"/>
-                <w:szCs w:val="16"/>
-              </w:rPr>
-              <w:t>role/delete</w:t>
-            </w:r>
-          </w:p>
-        </w:tc>
-        <w:tc>
-          <w:tcPr>
-            <w:tcW w:w="2468" w:type="dxa"/>
-          </w:tcPr>
-          <w:p>
-            <w:pPr>
-              <w:pStyle w:val="ListParagraph"/>
-              <w:numPr>
-                <w:ilvl w:val="0"/>
-                <w:numId w:val="2"/>
-              </w:numPr>
-              <w:rPr>
-                <w:sz w:val="16"/>
-                <w:szCs w:val="16"/>
-              </w:rPr>
-            </w:pPr>
-            <w:r>
-              <w:rPr>
-                <w:sz w:val="16"/>
-                <w:szCs w:val="16"/>
-              </w:rPr>
-              <w:t>roleName</w:t>
-            </w:r>
-          </w:p>
-        </w:tc>
-        <w:tc>
-          <w:tcPr>
-            <w:tcW w:w="2309" w:type="dxa"/>
+            <w:tcW w:w="1897" w:type="dxa"/>
+          </w:tcPr>
+          <w:p>
+            <w:pPr>
+              <w:rPr>
+                <w:sz w:val="16"/>
+                <w:szCs w:val="16"/>
+              </w:rPr>
+            </w:pPr>
+            <w:r>
+              <w:rPr>
+                <w:sz w:val="16"/>
+                <w:szCs w:val="16"/>
+              </w:rPr>
+              <w:t>role</w:t>
+            </w:r>
+            <w:r>
+              <w:rPr>
+                <w:sz w:val="16"/>
+                <w:szCs w:val="16"/>
+              </w:rPr>
+              <w:t>/roleName</w:t>
+            </w:r>
+          </w:p>
+        </w:tc>
+        <w:tc>
+          <w:tcPr>
+            <w:tcW w:w="1306" w:type="dxa"/>
+          </w:tcPr>
+          <w:p>
+            <w:pPr>
+              <w:pStyle w:val="ListParagraph"/>
+              <w:rPr>
+                <w:sz w:val="16"/>
+                <w:szCs w:val="16"/>
+              </w:rPr>
+            </w:pPr>
+            <w:r>
+              <w:rPr>
+                <w:sz w:val="16"/>
+                <w:szCs w:val="16"/>
+              </w:rPr>
+              <w:t>DELETE</w:t>
+            </w:r>
+          </w:p>
+        </w:tc>
+        <w:tc>
+          <w:tcPr>
+            <w:tcW w:w="2410" w:type="dxa"/>
+          </w:tcPr>
+          <w:p>
+            <w:pPr>
+              <w:rPr>
+                <w:sz w:val="16"/>
+                <w:szCs w:val="16"/>
+              </w:rPr>
+            </w:pPr>
+          </w:p>
+        </w:tc>
+        <w:tc>
+          <w:tcPr>
+            <w:tcW w:w="2085" w:type="dxa"/>
           </w:tcPr>
           <w:p>
             <w:pPr>
@@ -3572,7 +3662,7 @@
       <w:tr>
         <w:tc>
           <w:tcPr>
-            <w:tcW w:w="1670" w:type="dxa"/>
+            <w:tcW w:w="1318" w:type="dxa"/>
           </w:tcPr>
           <w:p>
             <w:pPr>
@@ -3592,34 +3682,48 @@
         </w:tc>
         <w:tc>
           <w:tcPr>
-            <w:tcW w:w="2569" w:type="dxa"/>
-          </w:tcPr>
-          <w:p>
-            <w:pPr>
-              <w:rPr>
-                <w:sz w:val="16"/>
-                <w:szCs w:val="16"/>
-              </w:rPr>
-            </w:pPr>
-            <w:r>
-              <w:rPr>
-                <w:sz w:val="16"/>
-                <w:szCs w:val="16"/>
-              </w:rPr>
-              <w:t>a</w:t>
-            </w:r>
-            <w:r>
-              <w:rPr>
-                <w:sz w:val="16"/>
-                <w:szCs w:val="16"/>
-              </w:rPr>
-              <w:t>ppuser/add</w:t>
-            </w:r>
-          </w:p>
-        </w:tc>
-        <w:tc>
-          <w:tcPr>
-            <w:tcW w:w="2468" w:type="dxa"/>
+            <w:tcW w:w="1897" w:type="dxa"/>
+          </w:tcPr>
+          <w:p>
+            <w:pPr>
+              <w:rPr>
+                <w:sz w:val="16"/>
+                <w:szCs w:val="16"/>
+              </w:rPr>
+            </w:pPr>
+            <w:r>
+              <w:rPr>
+                <w:sz w:val="16"/>
+                <w:szCs w:val="16"/>
+              </w:rPr>
+              <w:t>appuser</w:t>
+            </w:r>
+          </w:p>
+        </w:tc>
+        <w:tc>
+          <w:tcPr>
+            <w:tcW w:w="1306" w:type="dxa"/>
+          </w:tcPr>
+          <w:p>
+            <w:pPr>
+              <w:pStyle w:val="ListParagraph"/>
+              <w:rPr>
+                <w:sz w:val="16"/>
+                <w:szCs w:val="16"/>
+              </w:rPr>
+            </w:pPr>
+            <w:r>
+              <w:rPr>
+                <w:sz w:val="16"/>
+                <w:szCs w:val="16"/>
+              </w:rPr>
+              <w:t>POST</w:t>
+            </w:r>
+          </w:p>
+        </w:tc>
+        <w:tc>
+          <w:tcPr>
+            <w:tcW w:w="2410" w:type="dxa"/>
           </w:tcPr>
           <w:p>
             <w:pPr>
@@ -3705,33 +3809,26 @@
         </w:tc>
         <w:tc>
           <w:tcPr>
-            <w:tcW w:w="2309" w:type="dxa"/>
-          </w:tcPr>
-          <w:p>
-            <w:pPr>
-              <w:pStyle w:val="ListParagraph"/>
-              <w:numPr>
-                <w:ilvl w:val="0"/>
-                <w:numId w:val="2"/>
-              </w:numPr>
-              <w:rPr>
-                <w:sz w:val="16"/>
-                <w:szCs w:val="16"/>
-              </w:rPr>
-            </w:pPr>
-            <w:r>
-              <w:rPr>
-                <w:sz w:val="16"/>
-                <w:szCs w:val="16"/>
-              </w:rPr>
-              <w:t>stat</w:t>
-            </w:r>
-            <w:r>
-              <w:rPr>
-                <w:sz w:val="16"/>
-                <w:szCs w:val="16"/>
-              </w:rPr>
-              <w:t>us</w:t>
+            <w:tcW w:w="2085" w:type="dxa"/>
+          </w:tcPr>
+          <w:p>
+            <w:pPr>
+              <w:pStyle w:val="ListParagraph"/>
+              <w:numPr>
+                <w:ilvl w:val="0"/>
+                <w:numId w:val="2"/>
+              </w:numPr>
+              <w:rPr>
+                <w:sz w:val="16"/>
+                <w:szCs w:val="16"/>
+              </w:rPr>
+            </w:pPr>
+            <w:r>
+              <w:rPr>
+                <w:sz w:val="16"/>
+                <w:szCs w:val="16"/>
+              </w:rPr>
+              <w:t>status</w:t>
             </w:r>
           </w:p>
           <w:p>
@@ -3779,7 +3876,7 @@
       <w:tr>
         <w:tc>
           <w:tcPr>
-            <w:tcW w:w="1670" w:type="dxa"/>
+            <w:tcW w:w="1318" w:type="dxa"/>
           </w:tcPr>
           <w:p>
             <w:pPr>
@@ -3799,66 +3896,73 @@
         </w:tc>
         <w:tc>
           <w:tcPr>
-            <w:tcW w:w="2569" w:type="dxa"/>
-          </w:tcPr>
-          <w:p>
-            <w:pPr>
-              <w:rPr>
-                <w:sz w:val="16"/>
-                <w:szCs w:val="16"/>
-              </w:rPr>
-            </w:pPr>
-            <w:r>
-              <w:rPr>
-                <w:sz w:val="16"/>
-                <w:szCs w:val="16"/>
-              </w:rPr>
-              <w:t>a</w:t>
-            </w:r>
-            <w:r>
-              <w:rPr>
-                <w:sz w:val="16"/>
-                <w:szCs w:val="16"/>
-              </w:rPr>
-              <w:t>ppuser/get</w:t>
-            </w:r>
-          </w:p>
-        </w:tc>
-        <w:tc>
-          <w:tcPr>
-            <w:tcW w:w="2468" w:type="dxa"/>
-          </w:tcPr>
-          <w:p>
-            <w:pPr>
-              <w:pStyle w:val="ListParagraph"/>
-              <w:numPr>
-                <w:ilvl w:val="0"/>
-                <w:numId w:val="2"/>
-              </w:numPr>
-              <w:rPr>
-                <w:sz w:val="16"/>
-                <w:szCs w:val="16"/>
-              </w:rPr>
-            </w:pPr>
-            <w:r>
-              <w:rPr>
-                <w:sz w:val="16"/>
-                <w:szCs w:val="16"/>
-              </w:rPr>
-              <w:t>e</w:t>
-            </w:r>
-            <w:r>
-              <w:rPr>
-                <w:sz w:val="16"/>
-                <w:szCs w:val="16"/>
-              </w:rPr>
-              <w:t>mailId</w:t>
-            </w:r>
-          </w:p>
-        </w:tc>
-        <w:tc>
-          <w:tcPr>
-            <w:tcW w:w="2309" w:type="dxa"/>
+            <w:tcW w:w="1897" w:type="dxa"/>
+          </w:tcPr>
+          <w:p>
+            <w:pPr>
+              <w:rPr>
+                <w:sz w:val="16"/>
+                <w:szCs w:val="16"/>
+              </w:rPr>
+            </w:pPr>
+            <w:r>
+              <w:rPr>
+                <w:sz w:val="16"/>
+                <w:szCs w:val="16"/>
+              </w:rPr>
+              <w:t>appuser</w:t>
+            </w:r>
+          </w:p>
+        </w:tc>
+        <w:tc>
+          <w:tcPr>
+            <w:tcW w:w="1306" w:type="dxa"/>
+          </w:tcPr>
+          <w:p>
+            <w:pPr>
+              <w:pStyle w:val="ListParagraph"/>
+              <w:rPr>
+                <w:sz w:val="16"/>
+                <w:szCs w:val="16"/>
+              </w:rPr>
+            </w:pPr>
+            <w:r>
+              <w:rPr>
+                <w:sz w:val="16"/>
+                <w:szCs w:val="16"/>
+              </w:rPr>
+              <w:t>GET</w:t>
+            </w:r>
+          </w:p>
+        </w:tc>
+        <w:tc>
+          <w:tcPr>
+            <w:tcW w:w="2410" w:type="dxa"/>
+          </w:tcPr>
+          <w:p>
+            <w:pPr>
+              <w:pStyle w:val="ListParagraph"/>
+              <w:numPr>
+                <w:ilvl w:val="0"/>
+                <w:numId w:val="2"/>
+              </w:numPr>
+              <w:rPr>
+                <w:sz w:val="16"/>
+                <w:szCs w:val="16"/>
+              </w:rPr>
+            </w:pPr>
+            <w:r>
+              <w:rPr>
+                <w:sz w:val="16"/>
+                <w:szCs w:val="16"/>
+              </w:rPr>
+              <w:t>emailId</w:t>
+            </w:r>
+          </w:p>
+        </w:tc>
+        <w:tc>
+          <w:tcPr>
+            <w:tcW w:w="2085" w:type="dxa"/>
           </w:tcPr>
           <w:p>
             <w:pPr>
@@ -3925,7 +4029,7 @@
       <w:tr>
         <w:tc>
           <w:tcPr>
-            <w:tcW w:w="1670" w:type="dxa"/>
+            <w:tcW w:w="1318" w:type="dxa"/>
           </w:tcPr>
           <w:p>
             <w:pPr>
@@ -3945,7 +4049,7 @@
         </w:tc>
         <w:tc>
           <w:tcPr>
-            <w:tcW w:w="2569" w:type="dxa"/>
+            <w:tcW w:w="1897" w:type="dxa"/>
           </w:tcPr>
           <w:p>
             <w:pPr>
@@ -3966,59 +4070,72 @@
                 <w:sz w:val="16"/>
                 <w:szCs w:val="16"/>
               </w:rPr>
-              <w:t>ppuser/get/all</w:t>
-            </w:r>
-          </w:p>
-        </w:tc>
-        <w:tc>
-          <w:tcPr>
-            <w:tcW w:w="2468" w:type="dxa"/>
-          </w:tcPr>
-          <w:p>
-            <w:pPr>
-              <w:rPr>
-                <w:sz w:val="16"/>
-                <w:szCs w:val="16"/>
-              </w:rPr>
-            </w:pPr>
-          </w:p>
-        </w:tc>
-        <w:tc>
-          <w:tcPr>
-            <w:tcW w:w="2309" w:type="dxa"/>
-          </w:tcPr>
-          <w:p>
-            <w:pPr>
-              <w:pStyle w:val="ListParagraph"/>
-              <w:numPr>
-                <w:ilvl w:val="0"/>
-                <w:numId w:val="2"/>
-              </w:numPr>
-              <w:rPr>
-                <w:sz w:val="16"/>
-                <w:szCs w:val="16"/>
-              </w:rPr>
-            </w:pPr>
-            <w:r>
-              <w:rPr>
-                <w:sz w:val="16"/>
-                <w:szCs w:val="16"/>
-              </w:rPr>
-              <w:t>List&lt;</w:t>
-            </w:r>
-            <w:r>
-              <w:rPr>
-                <w:sz w:val="16"/>
-                <w:szCs w:val="16"/>
-              </w:rPr>
-              <w:t>AppUser</w:t>
-            </w:r>
-            <w:r>
-              <w:rPr>
-                <w:sz w:val="16"/>
-                <w:szCs w:val="16"/>
-              </w:rPr>
-              <w:t>&gt;</w:t>
+              <w:t>ppuser</w:t>
+            </w:r>
+            <w:r>
+              <w:rPr>
+                <w:sz w:val="16"/>
+                <w:szCs w:val="16"/>
+              </w:rPr>
+              <w:t>/all</w:t>
+            </w:r>
+          </w:p>
+        </w:tc>
+        <w:tc>
+          <w:tcPr>
+            <w:tcW w:w="1306" w:type="dxa"/>
+          </w:tcPr>
+          <w:p>
+            <w:pPr>
+              <w:rPr>
+                <w:sz w:val="16"/>
+                <w:szCs w:val="16"/>
+              </w:rPr>
+            </w:pPr>
+            <w:r>
+              <w:rPr>
+                <w:sz w:val="16"/>
+                <w:szCs w:val="16"/>
+              </w:rPr>
+              <w:t>GET</w:t>
+            </w:r>
+          </w:p>
+        </w:tc>
+        <w:tc>
+          <w:tcPr>
+            <w:tcW w:w="2410" w:type="dxa"/>
+          </w:tcPr>
+          <w:p>
+            <w:pPr>
+              <w:rPr>
+                <w:sz w:val="16"/>
+                <w:szCs w:val="16"/>
+              </w:rPr>
+            </w:pPr>
+          </w:p>
+        </w:tc>
+        <w:tc>
+          <w:tcPr>
+            <w:tcW w:w="2085" w:type="dxa"/>
+          </w:tcPr>
+          <w:p>
+            <w:pPr>
+              <w:pStyle w:val="ListParagraph"/>
+              <w:numPr>
+                <w:ilvl w:val="0"/>
+                <w:numId w:val="2"/>
+              </w:numPr>
+              <w:rPr>
+                <w:sz w:val="16"/>
+                <w:szCs w:val="16"/>
+              </w:rPr>
+            </w:pPr>
+            <w:r>
+              <w:rPr>
+                <w:sz w:val="16"/>
+                <w:szCs w:val="16"/>
+              </w:rPr>
+              <w:t>List&lt;AppUser&gt;</w:t>
             </w:r>
           </w:p>
         </w:tc>
@@ -4026,7 +4143,7 @@
       <w:tr>
         <w:tc>
           <w:tcPr>
-            <w:tcW w:w="1670" w:type="dxa"/>
+            <w:tcW w:w="1318" w:type="dxa"/>
           </w:tcPr>
           <w:p>
             <w:pPr>
@@ -4046,34 +4163,41 @@
         </w:tc>
         <w:tc>
           <w:tcPr>
-            <w:tcW w:w="2569" w:type="dxa"/>
-          </w:tcPr>
-          <w:p>
-            <w:pPr>
-              <w:rPr>
-                <w:sz w:val="16"/>
-                <w:szCs w:val="16"/>
-              </w:rPr>
-            </w:pPr>
-            <w:r>
-              <w:rPr>
-                <w:sz w:val="16"/>
-                <w:szCs w:val="16"/>
-              </w:rPr>
-              <w:t>a</w:t>
-            </w:r>
-            <w:r>
-              <w:rPr>
-                <w:sz w:val="16"/>
-                <w:szCs w:val="16"/>
-              </w:rPr>
-              <w:t>ppuser/update</w:t>
-            </w:r>
-          </w:p>
-        </w:tc>
-        <w:tc>
-          <w:tcPr>
-            <w:tcW w:w="2468" w:type="dxa"/>
+            <w:tcW w:w="1897" w:type="dxa"/>
+          </w:tcPr>
+          <w:p>
+            <w:pPr>
+              <w:rPr>
+                <w:sz w:val="16"/>
+                <w:szCs w:val="16"/>
+              </w:rPr>
+            </w:pPr>
+            <w:r>
+              <w:rPr>
+                <w:sz w:val="16"/>
+                <w:szCs w:val="16"/>
+              </w:rPr>
+              <w:t>appuser/update</w:t>
+            </w:r>
+          </w:p>
+        </w:tc>
+        <w:tc>
+          <w:tcPr>
+            <w:tcW w:w="1306" w:type="dxa"/>
+          </w:tcPr>
+          <w:p>
+            <w:pPr>
+              <w:pStyle w:val="ListParagraph"/>
+              <w:rPr>
+                <w:sz w:val="16"/>
+                <w:szCs w:val="16"/>
+              </w:rPr>
+            </w:pPr>
+          </w:p>
+        </w:tc>
+        <w:tc>
+          <w:tcPr>
+            <w:tcW w:w="2410" w:type="dxa"/>
           </w:tcPr>
           <w:p>
             <w:pPr>
@@ -4132,14 +4256,7 @@
                 <w:sz w:val="16"/>
                 <w:szCs w:val="16"/>
               </w:rPr>
-              <w:t>n</w:t>
-            </w:r>
-            <w:r>
-              <w:rPr>
-                <w:sz w:val="16"/>
-                <w:szCs w:val="16"/>
-              </w:rPr>
-              <w:t>ame</w:t>
+              <w:t>name</w:t>
             </w:r>
           </w:p>
           <w:p>
@@ -4165,7 +4282,7 @@
         </w:tc>
         <w:tc>
           <w:tcPr>
-            <w:tcW w:w="2309" w:type="dxa"/>
+            <w:tcW w:w="2085" w:type="dxa"/>
           </w:tcPr>
           <w:p>
             <w:pPr>
@@ -4232,7 +4349,7 @@
       <w:tr>
         <w:tc>
           <w:tcPr>
-            <w:tcW w:w="1670" w:type="dxa"/>
+            <w:tcW w:w="1318" w:type="dxa"/>
           </w:tcPr>
           <w:p>
             <w:pPr>
@@ -4252,7 +4369,7 @@
         </w:tc>
         <w:tc>
           <w:tcPr>
-            <w:tcW w:w="2569" w:type="dxa"/>
+            <w:tcW w:w="1897" w:type="dxa"/>
           </w:tcPr>
           <w:p>
             <w:pPr>
@@ -4272,7 +4389,21 @@
         </w:tc>
         <w:tc>
           <w:tcPr>
-            <w:tcW w:w="2468" w:type="dxa"/>
+            <w:tcW w:w="1306" w:type="dxa"/>
+          </w:tcPr>
+          <w:p>
+            <w:pPr>
+              <w:pStyle w:val="ListParagraph"/>
+              <w:rPr>
+                <w:sz w:val="16"/>
+                <w:szCs w:val="16"/>
+              </w:rPr>
+            </w:pPr>
+          </w:p>
+        </w:tc>
+        <w:tc>
+          <w:tcPr>
+            <w:tcW w:w="2410" w:type="dxa"/>
           </w:tcPr>
           <w:p>
             <w:pPr>
@@ -4337,7 +4468,7 @@
         </w:tc>
         <w:tc>
           <w:tcPr>
-            <w:tcW w:w="2309" w:type="dxa"/>
+            <w:tcW w:w="2085" w:type="dxa"/>
           </w:tcPr>
           <w:p>
             <w:pPr>
@@ -4404,7 +4535,7 @@
       <w:tr>
         <w:tc>
           <w:tcPr>
-            <w:tcW w:w="1670" w:type="dxa"/>
+            <w:tcW w:w="1318" w:type="dxa"/>
           </w:tcPr>
           <w:p>
             <w:pPr>
@@ -4424,34 +4555,41 @@
         </w:tc>
         <w:tc>
           <w:tcPr>
-            <w:tcW w:w="2569" w:type="dxa"/>
-          </w:tcPr>
-          <w:p>
-            <w:pPr>
-              <w:rPr>
-                <w:sz w:val="16"/>
-                <w:szCs w:val="16"/>
-              </w:rPr>
-            </w:pPr>
-            <w:r>
-              <w:rPr>
-                <w:sz w:val="16"/>
-                <w:szCs w:val="16"/>
-              </w:rPr>
-              <w:t>a</w:t>
-            </w:r>
-            <w:r>
-              <w:rPr>
-                <w:sz w:val="16"/>
-                <w:szCs w:val="16"/>
-              </w:rPr>
-              <w:t>ppuser/delete</w:t>
-            </w:r>
-          </w:p>
-        </w:tc>
-        <w:tc>
-          <w:tcPr>
-            <w:tcW w:w="2468" w:type="dxa"/>
+            <w:tcW w:w="1897" w:type="dxa"/>
+          </w:tcPr>
+          <w:p>
+            <w:pPr>
+              <w:rPr>
+                <w:sz w:val="16"/>
+                <w:szCs w:val="16"/>
+              </w:rPr>
+            </w:pPr>
+            <w:r>
+              <w:rPr>
+                <w:sz w:val="16"/>
+                <w:szCs w:val="16"/>
+              </w:rPr>
+              <w:t>appuser/delete</w:t>
+            </w:r>
+          </w:p>
+        </w:tc>
+        <w:tc>
+          <w:tcPr>
+            <w:tcW w:w="1306" w:type="dxa"/>
+          </w:tcPr>
+          <w:p>
+            <w:pPr>
+              <w:pStyle w:val="ListParagraph"/>
+              <w:rPr>
+                <w:sz w:val="16"/>
+                <w:szCs w:val="16"/>
+              </w:rPr>
+            </w:pPr>
+          </w:p>
+        </w:tc>
+        <w:tc>
+          <w:tcPr>
+            <w:tcW w:w="2410" w:type="dxa"/>
           </w:tcPr>
           <w:p>
             <w:pPr>
@@ -4476,7 +4614,7 @@
         </w:tc>
         <w:tc>
           <w:tcPr>
-            <w:tcW w:w="2309" w:type="dxa"/>
+            <w:tcW w:w="2085" w:type="dxa"/>
           </w:tcPr>
           <w:p>
             <w:pPr>
@@ -4543,7 +4681,7 @@
       <w:tr>
         <w:tc>
           <w:tcPr>
-            <w:tcW w:w="1670" w:type="dxa"/>
+            <w:tcW w:w="1318" w:type="dxa"/>
           </w:tcPr>
           <w:p>
             <w:pPr>
@@ -4563,34 +4701,41 @@
         </w:tc>
         <w:tc>
           <w:tcPr>
-            <w:tcW w:w="2569" w:type="dxa"/>
-          </w:tcPr>
-          <w:p>
-            <w:pPr>
-              <w:rPr>
-                <w:sz w:val="16"/>
-                <w:szCs w:val="16"/>
-              </w:rPr>
-            </w:pPr>
-            <w:r>
-              <w:rPr>
-                <w:sz w:val="16"/>
-                <w:szCs w:val="16"/>
-              </w:rPr>
-              <w:t>m</w:t>
-            </w:r>
-            <w:r>
-              <w:rPr>
-                <w:sz w:val="16"/>
-                <w:szCs w:val="16"/>
-              </w:rPr>
-              <w:t>ovie/add</w:t>
-            </w:r>
-          </w:p>
-        </w:tc>
-        <w:tc>
-          <w:tcPr>
-            <w:tcW w:w="2468" w:type="dxa"/>
+            <w:tcW w:w="1897" w:type="dxa"/>
+          </w:tcPr>
+          <w:p>
+            <w:pPr>
+              <w:rPr>
+                <w:sz w:val="16"/>
+                <w:szCs w:val="16"/>
+              </w:rPr>
+            </w:pPr>
+            <w:r>
+              <w:rPr>
+                <w:sz w:val="16"/>
+                <w:szCs w:val="16"/>
+              </w:rPr>
+              <w:t>movie/add</w:t>
+            </w:r>
+          </w:p>
+        </w:tc>
+        <w:tc>
+          <w:tcPr>
+            <w:tcW w:w="1306" w:type="dxa"/>
+          </w:tcPr>
+          <w:p>
+            <w:pPr>
+              <w:pStyle w:val="ListParagraph"/>
+              <w:rPr>
+                <w:sz w:val="16"/>
+                <w:szCs w:val="16"/>
+              </w:rPr>
+            </w:pPr>
+          </w:p>
+        </w:tc>
+        <w:tc>
+          <w:tcPr>
+            <w:tcW w:w="2410" w:type="dxa"/>
           </w:tcPr>
           <w:p>
             <w:pPr>
@@ -4669,14 +4814,7 @@
                 <w:sz w:val="16"/>
                 <w:szCs w:val="16"/>
               </w:rPr>
-              <w:t>distributor</w:t>
-            </w:r>
-            <w:r>
-              <w:rPr>
-                <w:sz w:val="16"/>
-                <w:szCs w:val="16"/>
-              </w:rPr>
-              <w:t xml:space="preserve"> obj</w:t>
+              <w:t>distributor obj</w:t>
             </w:r>
           </w:p>
           <w:p>
@@ -4702,7 +4840,7 @@
         </w:tc>
         <w:tc>
           <w:tcPr>
-            <w:tcW w:w="2309" w:type="dxa"/>
+            <w:tcW w:w="2085" w:type="dxa"/>
           </w:tcPr>
           <w:p>
             <w:pPr>
@@ -4769,7 +4907,7 @@
       <w:tr>
         <w:tc>
           <w:tcPr>
-            <w:tcW w:w="1670" w:type="dxa"/>
+            <w:tcW w:w="1318" w:type="dxa"/>
           </w:tcPr>
           <w:p>
             <w:pPr>
@@ -4789,34 +4927,41 @@
         </w:tc>
         <w:tc>
           <w:tcPr>
-            <w:tcW w:w="2569" w:type="dxa"/>
-          </w:tcPr>
-          <w:p>
-            <w:pPr>
-              <w:rPr>
-                <w:sz w:val="16"/>
-                <w:szCs w:val="16"/>
-              </w:rPr>
-            </w:pPr>
-            <w:r>
-              <w:rPr>
-                <w:sz w:val="16"/>
-                <w:szCs w:val="16"/>
-              </w:rPr>
-              <w:t>m</w:t>
-            </w:r>
-            <w:r>
-              <w:rPr>
-                <w:sz w:val="16"/>
-                <w:szCs w:val="16"/>
-              </w:rPr>
-              <w:t>ovie/get</w:t>
-            </w:r>
-          </w:p>
-        </w:tc>
-        <w:tc>
-          <w:tcPr>
-            <w:tcW w:w="2468" w:type="dxa"/>
+            <w:tcW w:w="1897" w:type="dxa"/>
+          </w:tcPr>
+          <w:p>
+            <w:pPr>
+              <w:rPr>
+                <w:sz w:val="16"/>
+                <w:szCs w:val="16"/>
+              </w:rPr>
+            </w:pPr>
+            <w:r>
+              <w:rPr>
+                <w:sz w:val="16"/>
+                <w:szCs w:val="16"/>
+              </w:rPr>
+              <w:t>movie/get</w:t>
+            </w:r>
+          </w:p>
+        </w:tc>
+        <w:tc>
+          <w:tcPr>
+            <w:tcW w:w="1306" w:type="dxa"/>
+          </w:tcPr>
+          <w:p>
+            <w:pPr>
+              <w:pStyle w:val="ListParagraph"/>
+              <w:rPr>
+                <w:sz w:val="16"/>
+                <w:szCs w:val="16"/>
+              </w:rPr>
+            </w:pPr>
+          </w:p>
+        </w:tc>
+        <w:tc>
+          <w:tcPr>
+            <w:tcW w:w="2410" w:type="dxa"/>
           </w:tcPr>
           <w:p>
             <w:pPr>
@@ -4841,7 +4986,7 @@
         </w:tc>
         <w:tc>
           <w:tcPr>
-            <w:tcW w:w="2309" w:type="dxa"/>
+            <w:tcW w:w="2085" w:type="dxa"/>
           </w:tcPr>
           <w:p>
             <w:pPr>
@@ -4908,7 +5053,7 @@
       <w:tr>
         <w:tc>
           <w:tcPr>
-            <w:tcW w:w="1670" w:type="dxa"/>
+            <w:tcW w:w="1318" w:type="dxa"/>
           </w:tcPr>
           <w:p>
             <w:pPr>
@@ -4928,48 +5073,55 @@
         </w:tc>
         <w:tc>
           <w:tcPr>
-            <w:tcW w:w="2569" w:type="dxa"/>
-          </w:tcPr>
-          <w:p>
-            <w:pPr>
-              <w:rPr>
-                <w:sz w:val="16"/>
-                <w:szCs w:val="16"/>
-              </w:rPr>
-            </w:pPr>
-            <w:r>
-              <w:rPr>
-                <w:sz w:val="16"/>
-                <w:szCs w:val="16"/>
-              </w:rPr>
-              <w:t>m</w:t>
-            </w:r>
-            <w:r>
-              <w:rPr>
-                <w:sz w:val="16"/>
-                <w:szCs w:val="16"/>
-              </w:rPr>
-              <w:t>ovie/get/all</w:t>
-            </w:r>
-          </w:p>
-        </w:tc>
-        <w:tc>
-          <w:tcPr>
-            <w:tcW w:w="2468" w:type="dxa"/>
-          </w:tcPr>
-          <w:p>
-            <w:pPr>
-              <w:pStyle w:val="ListParagraph"/>
-              <w:rPr>
-                <w:sz w:val="16"/>
-                <w:szCs w:val="16"/>
-              </w:rPr>
-            </w:pPr>
-          </w:p>
-        </w:tc>
-        <w:tc>
-          <w:tcPr>
-            <w:tcW w:w="2309" w:type="dxa"/>
+            <w:tcW w:w="1897" w:type="dxa"/>
+          </w:tcPr>
+          <w:p>
+            <w:pPr>
+              <w:rPr>
+                <w:sz w:val="16"/>
+                <w:szCs w:val="16"/>
+              </w:rPr>
+            </w:pPr>
+            <w:r>
+              <w:rPr>
+                <w:sz w:val="16"/>
+                <w:szCs w:val="16"/>
+              </w:rPr>
+              <w:t>movie/get/all</w:t>
+            </w:r>
+          </w:p>
+        </w:tc>
+        <w:tc>
+          <w:tcPr>
+            <w:tcW w:w="1306" w:type="dxa"/>
+          </w:tcPr>
+          <w:p>
+            <w:pPr>
+              <w:pStyle w:val="ListParagraph"/>
+              <w:rPr>
+                <w:sz w:val="16"/>
+                <w:szCs w:val="16"/>
+              </w:rPr>
+            </w:pPr>
+          </w:p>
+        </w:tc>
+        <w:tc>
+          <w:tcPr>
+            <w:tcW w:w="2410" w:type="dxa"/>
+          </w:tcPr>
+          <w:p>
+            <w:pPr>
+              <w:pStyle w:val="ListParagraph"/>
+              <w:rPr>
+                <w:sz w:val="16"/>
+                <w:szCs w:val="16"/>
+              </w:rPr>
+            </w:pPr>
+          </w:p>
+        </w:tc>
+        <w:tc>
+          <w:tcPr>
+            <w:tcW w:w="2085" w:type="dxa"/>
           </w:tcPr>
           <w:p>
             <w:pPr>
@@ -5003,13 +5155,6 @@
                 <w:szCs w:val="16"/>
               </w:rPr>
               <w:t>Movie</w:t>
-            </w:r>
-            <w:r>
-              <w:rPr>
-                <w:sz w:val="16"/>
-                <w:szCs w:val="16"/>
-              </w:rPr>
-              <w:t xml:space="preserve"> </w:t>
             </w:r>
             <w:r>
               <w:rPr>
@@ -5024,7 +5169,7 @@
       <w:tr>
         <w:tc>
           <w:tcPr>
-            <w:tcW w:w="1670" w:type="dxa"/>
+            <w:tcW w:w="1318" w:type="dxa"/>
           </w:tcPr>
           <w:p>
             <w:pPr>
@@ -5044,7 +5189,7 @@
         </w:tc>
         <w:tc>
           <w:tcPr>
-            <w:tcW w:w="2569" w:type="dxa"/>
+            <w:tcW w:w="1897" w:type="dxa"/>
           </w:tcPr>
           <w:p>
             <w:pPr>
@@ -5064,7 +5209,21 @@
         </w:tc>
         <w:tc>
           <w:tcPr>
-            <w:tcW w:w="2468" w:type="dxa"/>
+            <w:tcW w:w="1306" w:type="dxa"/>
+          </w:tcPr>
+          <w:p>
+            <w:pPr>
+              <w:pStyle w:val="ListParagraph"/>
+              <w:rPr>
+                <w:sz w:val="16"/>
+                <w:szCs w:val="16"/>
+              </w:rPr>
+            </w:pPr>
+          </w:p>
+        </w:tc>
+        <w:tc>
+          <w:tcPr>
+            <w:tcW w:w="2410" w:type="dxa"/>
           </w:tcPr>
           <w:p>
             <w:pPr>
@@ -5089,7 +5248,7 @@
         </w:tc>
         <w:tc>
           <w:tcPr>
-            <w:tcW w:w="2309" w:type="dxa"/>
+            <w:tcW w:w="2085" w:type="dxa"/>
           </w:tcPr>
           <w:p>
             <w:pPr>
@@ -5156,7 +5315,7 @@
       <w:tr>
         <w:tc>
           <w:tcPr>
-            <w:tcW w:w="1670" w:type="dxa"/>
+            <w:tcW w:w="1318" w:type="dxa"/>
           </w:tcPr>
           <w:p>
             <w:pPr>
@@ -5176,34 +5335,41 @@
         </w:tc>
         <w:tc>
           <w:tcPr>
-            <w:tcW w:w="2569" w:type="dxa"/>
-          </w:tcPr>
-          <w:p>
-            <w:pPr>
-              <w:rPr>
-                <w:sz w:val="16"/>
-                <w:szCs w:val="16"/>
-              </w:rPr>
-            </w:pPr>
-            <w:r>
-              <w:rPr>
-                <w:sz w:val="16"/>
-                <w:szCs w:val="16"/>
-              </w:rPr>
-              <w:t>m</w:t>
-            </w:r>
-            <w:r>
-              <w:rPr>
-                <w:sz w:val="16"/>
-                <w:szCs w:val="16"/>
-              </w:rPr>
-              <w:t>ovie/update</w:t>
-            </w:r>
-          </w:p>
-        </w:tc>
-        <w:tc>
-          <w:tcPr>
-            <w:tcW w:w="2468" w:type="dxa"/>
+            <w:tcW w:w="1897" w:type="dxa"/>
+          </w:tcPr>
+          <w:p>
+            <w:pPr>
+              <w:rPr>
+                <w:sz w:val="16"/>
+                <w:szCs w:val="16"/>
+              </w:rPr>
+            </w:pPr>
+            <w:r>
+              <w:rPr>
+                <w:sz w:val="16"/>
+                <w:szCs w:val="16"/>
+              </w:rPr>
+              <w:t>movie/update</w:t>
+            </w:r>
+          </w:p>
+        </w:tc>
+        <w:tc>
+          <w:tcPr>
+            <w:tcW w:w="1306" w:type="dxa"/>
+          </w:tcPr>
+          <w:p>
+            <w:pPr>
+              <w:pStyle w:val="ListParagraph"/>
+              <w:rPr>
+                <w:sz w:val="16"/>
+                <w:szCs w:val="16"/>
+              </w:rPr>
+            </w:pPr>
+          </w:p>
+        </w:tc>
+        <w:tc>
+          <w:tcPr>
+            <w:tcW w:w="2410" w:type="dxa"/>
           </w:tcPr>
           <w:p>
             <w:pPr>
@@ -5308,7 +5474,7 @@
         </w:tc>
         <w:tc>
           <w:tcPr>
-            <w:tcW w:w="2309" w:type="dxa"/>
+            <w:tcW w:w="2085" w:type="dxa"/>
           </w:tcPr>
           <w:p>
             <w:pPr>
@@ -5375,7 +5541,7 @@
       <w:tr>
         <w:tc>
           <w:tcPr>
-            <w:tcW w:w="1670" w:type="dxa"/>
+            <w:tcW w:w="1318" w:type="dxa"/>
           </w:tcPr>
           <w:p>
             <w:pPr>
@@ -5395,34 +5561,41 @@
         </w:tc>
         <w:tc>
           <w:tcPr>
-            <w:tcW w:w="2569" w:type="dxa"/>
-          </w:tcPr>
-          <w:p>
-            <w:pPr>
-              <w:rPr>
-                <w:sz w:val="16"/>
-                <w:szCs w:val="16"/>
-              </w:rPr>
-            </w:pPr>
-            <w:r>
-              <w:rPr>
-                <w:sz w:val="16"/>
-                <w:szCs w:val="16"/>
-              </w:rPr>
-              <w:t>t</w:t>
-            </w:r>
-            <w:r>
-              <w:rPr>
-                <w:sz w:val="16"/>
-                <w:szCs w:val="16"/>
-              </w:rPr>
-              <w:t>heatre/add</w:t>
-            </w:r>
-          </w:p>
-        </w:tc>
-        <w:tc>
-          <w:tcPr>
-            <w:tcW w:w="2468" w:type="dxa"/>
+            <w:tcW w:w="1897" w:type="dxa"/>
+          </w:tcPr>
+          <w:p>
+            <w:pPr>
+              <w:rPr>
+                <w:sz w:val="16"/>
+                <w:szCs w:val="16"/>
+              </w:rPr>
+            </w:pPr>
+            <w:r>
+              <w:rPr>
+                <w:sz w:val="16"/>
+                <w:szCs w:val="16"/>
+              </w:rPr>
+              <w:t>theatre/add</w:t>
+            </w:r>
+          </w:p>
+        </w:tc>
+        <w:tc>
+          <w:tcPr>
+            <w:tcW w:w="1306" w:type="dxa"/>
+          </w:tcPr>
+          <w:p>
+            <w:pPr>
+              <w:pStyle w:val="ListParagraph"/>
+              <w:rPr>
+                <w:sz w:val="16"/>
+                <w:szCs w:val="16"/>
+              </w:rPr>
+            </w:pPr>
+          </w:p>
+        </w:tc>
+        <w:tc>
+          <w:tcPr>
+            <w:tcW w:w="2410" w:type="dxa"/>
           </w:tcPr>
           <w:p>
             <w:pPr>
@@ -5507,7 +5680,7 @@
         </w:tc>
         <w:tc>
           <w:tcPr>
-            <w:tcW w:w="2309" w:type="dxa"/>
+            <w:tcW w:w="2085" w:type="dxa"/>
           </w:tcPr>
           <w:p>
             <w:pPr>
@@ -5574,7 +5747,7 @@
       <w:tr>
         <w:tc>
           <w:tcPr>
-            <w:tcW w:w="1670" w:type="dxa"/>
+            <w:tcW w:w="1318" w:type="dxa"/>
           </w:tcPr>
           <w:p>
             <w:pPr>
@@ -5594,34 +5767,41 @@
         </w:tc>
         <w:tc>
           <w:tcPr>
-            <w:tcW w:w="2569" w:type="dxa"/>
-          </w:tcPr>
-          <w:p>
-            <w:pPr>
-              <w:rPr>
-                <w:sz w:val="16"/>
-                <w:szCs w:val="16"/>
-              </w:rPr>
-            </w:pPr>
-            <w:r>
-              <w:rPr>
-                <w:sz w:val="16"/>
-                <w:szCs w:val="16"/>
-              </w:rPr>
-              <w:t>t</w:t>
-            </w:r>
-            <w:r>
-              <w:rPr>
-                <w:sz w:val="16"/>
-                <w:szCs w:val="16"/>
-              </w:rPr>
-              <w:t>heatre/get</w:t>
-            </w:r>
-          </w:p>
-        </w:tc>
-        <w:tc>
-          <w:tcPr>
-            <w:tcW w:w="2468" w:type="dxa"/>
+            <w:tcW w:w="1897" w:type="dxa"/>
+          </w:tcPr>
+          <w:p>
+            <w:pPr>
+              <w:rPr>
+                <w:sz w:val="16"/>
+                <w:szCs w:val="16"/>
+              </w:rPr>
+            </w:pPr>
+            <w:r>
+              <w:rPr>
+                <w:sz w:val="16"/>
+                <w:szCs w:val="16"/>
+              </w:rPr>
+              <w:t>theatre/get</w:t>
+            </w:r>
+          </w:p>
+        </w:tc>
+        <w:tc>
+          <w:tcPr>
+            <w:tcW w:w="1306" w:type="dxa"/>
+          </w:tcPr>
+          <w:p>
+            <w:pPr>
+              <w:pStyle w:val="ListParagraph"/>
+              <w:rPr>
+                <w:sz w:val="16"/>
+                <w:szCs w:val="16"/>
+              </w:rPr>
+            </w:pPr>
+          </w:p>
+        </w:tc>
+        <w:tc>
+          <w:tcPr>
+            <w:tcW w:w="2410" w:type="dxa"/>
           </w:tcPr>
           <w:p>
             <w:pPr>
@@ -5646,7 +5826,7 @@
         </w:tc>
         <w:tc>
           <w:tcPr>
-            <w:tcW w:w="2309" w:type="dxa"/>
+            <w:tcW w:w="2085" w:type="dxa"/>
           </w:tcPr>
           <w:p>
             <w:pPr>
@@ -5713,7 +5893,7 @@
       <w:tr>
         <w:tc>
           <w:tcPr>
-            <w:tcW w:w="1670" w:type="dxa"/>
+            <w:tcW w:w="1318" w:type="dxa"/>
           </w:tcPr>
           <w:p>
             <w:pPr>
@@ -5733,48 +5913,55 @@
         </w:tc>
         <w:tc>
           <w:tcPr>
-            <w:tcW w:w="2569" w:type="dxa"/>
-          </w:tcPr>
-          <w:p>
-            <w:pPr>
-              <w:rPr>
-                <w:sz w:val="16"/>
-                <w:szCs w:val="16"/>
-              </w:rPr>
-            </w:pPr>
-            <w:r>
-              <w:rPr>
-                <w:sz w:val="16"/>
-                <w:szCs w:val="16"/>
-              </w:rPr>
-              <w:t>t</w:t>
-            </w:r>
-            <w:r>
-              <w:rPr>
-                <w:sz w:val="16"/>
-                <w:szCs w:val="16"/>
-              </w:rPr>
-              <w:t>heatre/get/all</w:t>
-            </w:r>
-          </w:p>
-        </w:tc>
-        <w:tc>
-          <w:tcPr>
-            <w:tcW w:w="2468" w:type="dxa"/>
-          </w:tcPr>
-          <w:p>
-            <w:pPr>
-              <w:pStyle w:val="ListParagraph"/>
-              <w:rPr>
-                <w:sz w:val="16"/>
-                <w:szCs w:val="16"/>
-              </w:rPr>
-            </w:pPr>
-          </w:p>
-        </w:tc>
-        <w:tc>
-          <w:tcPr>
-            <w:tcW w:w="2309" w:type="dxa"/>
+            <w:tcW w:w="1897" w:type="dxa"/>
+          </w:tcPr>
+          <w:p>
+            <w:pPr>
+              <w:rPr>
+                <w:sz w:val="16"/>
+                <w:szCs w:val="16"/>
+              </w:rPr>
+            </w:pPr>
+            <w:r>
+              <w:rPr>
+                <w:sz w:val="16"/>
+                <w:szCs w:val="16"/>
+              </w:rPr>
+              <w:t>theatre/get/all</w:t>
+            </w:r>
+          </w:p>
+        </w:tc>
+        <w:tc>
+          <w:tcPr>
+            <w:tcW w:w="1306" w:type="dxa"/>
+          </w:tcPr>
+          <w:p>
+            <w:pPr>
+              <w:pStyle w:val="ListParagraph"/>
+              <w:rPr>
+                <w:sz w:val="16"/>
+                <w:szCs w:val="16"/>
+              </w:rPr>
+            </w:pPr>
+          </w:p>
+        </w:tc>
+        <w:tc>
+          <w:tcPr>
+            <w:tcW w:w="2410" w:type="dxa"/>
+          </w:tcPr>
+          <w:p>
+            <w:pPr>
+              <w:pStyle w:val="ListParagraph"/>
+              <w:rPr>
+                <w:sz w:val="16"/>
+                <w:szCs w:val="16"/>
+              </w:rPr>
+            </w:pPr>
+          </w:p>
+        </w:tc>
+        <w:tc>
+          <w:tcPr>
+            <w:tcW w:w="2085" w:type="dxa"/>
           </w:tcPr>
           <w:p>
             <w:pPr>
@@ -5804,7 +5991,7 @@
         </w:trPr>
         <w:tc>
           <w:tcPr>
-            <w:tcW w:w="1670" w:type="dxa"/>
+            <w:tcW w:w="1318" w:type="dxa"/>
           </w:tcPr>
           <w:p>
             <w:pPr>
@@ -5824,34 +6011,41 @@
         </w:tc>
         <w:tc>
           <w:tcPr>
-            <w:tcW w:w="2569" w:type="dxa"/>
-          </w:tcPr>
-          <w:p>
-            <w:pPr>
-              <w:rPr>
-                <w:sz w:val="16"/>
-                <w:szCs w:val="16"/>
-              </w:rPr>
-            </w:pPr>
-            <w:r>
-              <w:rPr>
-                <w:sz w:val="16"/>
-                <w:szCs w:val="16"/>
-              </w:rPr>
-              <w:t>t</w:t>
-            </w:r>
-            <w:r>
-              <w:rPr>
-                <w:sz w:val="16"/>
-                <w:szCs w:val="16"/>
-              </w:rPr>
-              <w:t>heatre/delete</w:t>
-            </w:r>
-          </w:p>
-        </w:tc>
-        <w:tc>
-          <w:tcPr>
-            <w:tcW w:w="2468" w:type="dxa"/>
+            <w:tcW w:w="1897" w:type="dxa"/>
+          </w:tcPr>
+          <w:p>
+            <w:pPr>
+              <w:rPr>
+                <w:sz w:val="16"/>
+                <w:szCs w:val="16"/>
+              </w:rPr>
+            </w:pPr>
+            <w:r>
+              <w:rPr>
+                <w:sz w:val="16"/>
+                <w:szCs w:val="16"/>
+              </w:rPr>
+              <w:t>theatre/delete</w:t>
+            </w:r>
+          </w:p>
+        </w:tc>
+        <w:tc>
+          <w:tcPr>
+            <w:tcW w:w="1306" w:type="dxa"/>
+          </w:tcPr>
+          <w:p>
+            <w:pPr>
+              <w:pStyle w:val="ListParagraph"/>
+              <w:rPr>
+                <w:sz w:val="16"/>
+                <w:szCs w:val="16"/>
+              </w:rPr>
+            </w:pPr>
+          </w:p>
+        </w:tc>
+        <w:tc>
+          <w:tcPr>
+            <w:tcW w:w="2410" w:type="dxa"/>
           </w:tcPr>
           <w:p>
             <w:pPr>
@@ -5876,7 +6070,7 @@
         </w:tc>
         <w:tc>
           <w:tcPr>
-            <w:tcW w:w="2309" w:type="dxa"/>
+            <w:tcW w:w="2085" w:type="dxa"/>
           </w:tcPr>
           <w:p>
             <w:pPr>
@@ -5943,7 +6137,7 @@
       <w:tr>
         <w:tc>
           <w:tcPr>
-            <w:tcW w:w="1670" w:type="dxa"/>
+            <w:tcW w:w="1318" w:type="dxa"/>
           </w:tcPr>
           <w:p>
             <w:pPr>
@@ -5963,34 +6157,41 @@
         </w:tc>
         <w:tc>
           <w:tcPr>
-            <w:tcW w:w="2569" w:type="dxa"/>
-          </w:tcPr>
-          <w:p>
-            <w:pPr>
-              <w:rPr>
-                <w:sz w:val="16"/>
-                <w:szCs w:val="16"/>
-              </w:rPr>
-            </w:pPr>
-            <w:r>
-              <w:rPr>
-                <w:sz w:val="16"/>
-                <w:szCs w:val="16"/>
-              </w:rPr>
-              <w:t>t</w:t>
-            </w:r>
-            <w:r>
-              <w:rPr>
-                <w:sz w:val="16"/>
-                <w:szCs w:val="16"/>
-              </w:rPr>
-              <w:t>heatre/update</w:t>
-            </w:r>
-          </w:p>
-        </w:tc>
-        <w:tc>
-          <w:tcPr>
-            <w:tcW w:w="2468" w:type="dxa"/>
+            <w:tcW w:w="1897" w:type="dxa"/>
+          </w:tcPr>
+          <w:p>
+            <w:pPr>
+              <w:rPr>
+                <w:sz w:val="16"/>
+                <w:szCs w:val="16"/>
+              </w:rPr>
+            </w:pPr>
+            <w:r>
+              <w:rPr>
+                <w:sz w:val="16"/>
+                <w:szCs w:val="16"/>
+              </w:rPr>
+              <w:t>theatre/update</w:t>
+            </w:r>
+          </w:p>
+        </w:tc>
+        <w:tc>
+          <w:tcPr>
+            <w:tcW w:w="1306" w:type="dxa"/>
+          </w:tcPr>
+          <w:p>
+            <w:pPr>
+              <w:pStyle w:val="ListParagraph"/>
+              <w:rPr>
+                <w:sz w:val="16"/>
+                <w:szCs w:val="16"/>
+              </w:rPr>
+            </w:pPr>
+          </w:p>
+        </w:tc>
+        <w:tc>
+          <w:tcPr>
+            <w:tcW w:w="2410" w:type="dxa"/>
           </w:tcPr>
           <w:p>
             <w:pPr>
@@ -6049,6 +6250,7 @@
                 <w:sz w:val="16"/>
                 <w:szCs w:val="16"/>
               </w:rPr>
+              <w:lastRenderedPageBreak/>
               <w:t>obj-&gt;theatreId</w:t>
             </w:r>
           </w:p>
@@ -6089,15 +6291,55 @@
                 <w:sz w:val="16"/>
                 <w:szCs w:val="16"/>
               </w:rPr>
+              <w:t>obj-&gt;location</w:t>
+            </w:r>
+          </w:p>
+        </w:tc>
+        <w:tc>
+          <w:tcPr>
+            <w:tcW w:w="2085" w:type="dxa"/>
+          </w:tcPr>
+          <w:p>
+            <w:pPr>
+              <w:pStyle w:val="ListParagraph"/>
+              <w:numPr>
+                <w:ilvl w:val="0"/>
+                <w:numId w:val="2"/>
+              </w:numPr>
+              <w:rPr>
+                <w:sz w:val="16"/>
+                <w:szCs w:val="16"/>
+              </w:rPr>
+            </w:pPr>
+            <w:r>
+              <w:rPr>
+                <w:sz w:val="16"/>
+                <w:szCs w:val="16"/>
+              </w:rPr>
               <w:lastRenderedPageBreak/>
-              <w:t>obj-&gt;location</w:t>
-            </w:r>
-          </w:p>
-        </w:tc>
-        <w:tc>
-          <w:tcPr>
-            <w:tcW w:w="2309" w:type="dxa"/>
-          </w:tcPr>
+              <w:t>status</w:t>
+            </w:r>
+          </w:p>
+          <w:p>
+            <w:pPr>
+              <w:pStyle w:val="ListParagraph"/>
+              <w:numPr>
+                <w:ilvl w:val="0"/>
+                <w:numId w:val="2"/>
+              </w:numPr>
+              <w:rPr>
+                <w:sz w:val="16"/>
+                <w:szCs w:val="16"/>
+              </w:rPr>
+            </w:pPr>
+            <w:r>
+              <w:rPr>
+                <w:sz w:val="16"/>
+                <w:szCs w:val="16"/>
+              </w:rPr>
+              <w:t>message</w:t>
+            </w:r>
+          </w:p>
           <w:p>
             <w:pPr>
               <w:pStyle w:val="ListParagraph"/>
@@ -6116,6 +6358,470 @@
                 <w:szCs w:val="16"/>
               </w:rPr>
               <w:lastRenderedPageBreak/>
+              <w:t>data</w:t>
+            </w:r>
+          </w:p>
+        </w:tc>
+      </w:tr>
+      <w:tr>
+        <w:tc>
+          <w:tcPr>
+            <w:tcW w:w="1318" w:type="dxa"/>
+          </w:tcPr>
+          <w:p>
+            <w:pPr>
+              <w:rPr>
+                <w:sz w:val="16"/>
+                <w:szCs w:val="16"/>
+              </w:rPr>
+            </w:pPr>
+            <w:r>
+              <w:rPr>
+                <w:sz w:val="16"/>
+                <w:szCs w:val="16"/>
+              </w:rPr>
+              <w:lastRenderedPageBreak/>
+              <w:t>EventBuddy</w:t>
+            </w:r>
+          </w:p>
+        </w:tc>
+        <w:tc>
+          <w:tcPr>
+            <w:tcW w:w="1897" w:type="dxa"/>
+          </w:tcPr>
+          <w:p>
+            <w:pPr>
+              <w:rPr>
+                <w:sz w:val="16"/>
+                <w:szCs w:val="16"/>
+              </w:rPr>
+            </w:pPr>
+            <w:r>
+              <w:rPr>
+                <w:sz w:val="16"/>
+                <w:szCs w:val="16"/>
+              </w:rPr>
+              <w:t>watchlist</w:t>
+            </w:r>
+          </w:p>
+        </w:tc>
+        <w:tc>
+          <w:tcPr>
+            <w:tcW w:w="1306" w:type="dxa"/>
+          </w:tcPr>
+          <w:p>
+            <w:pPr>
+              <w:rPr>
+                <w:sz w:val="16"/>
+                <w:szCs w:val="16"/>
+              </w:rPr>
+            </w:pPr>
+            <w:r>
+              <w:rPr>
+                <w:sz w:val="16"/>
+                <w:szCs w:val="16"/>
+              </w:rPr>
+              <w:t>P</w:t>
+            </w:r>
+            <w:r>
+              <w:rPr>
+                <w:sz w:val="16"/>
+                <w:szCs w:val="16"/>
+              </w:rPr>
+              <w:t>OST</w:t>
+            </w:r>
+          </w:p>
+        </w:tc>
+        <w:tc>
+          <w:tcPr>
+            <w:tcW w:w="2410" w:type="dxa"/>
+          </w:tcPr>
+          <w:p>
+            <w:pPr>
+              <w:pStyle w:val="ListParagraph"/>
+              <w:numPr>
+                <w:ilvl w:val="0"/>
+                <w:numId w:val="2"/>
+              </w:numPr>
+              <w:rPr>
+                <w:sz w:val="16"/>
+                <w:szCs w:val="16"/>
+              </w:rPr>
+            </w:pPr>
+            <w:r>
+              <w:rPr>
+                <w:sz w:val="16"/>
+                <w:szCs w:val="16"/>
+              </w:rPr>
+              <w:t>viewerId</w:t>
+            </w:r>
+          </w:p>
+          <w:p>
+            <w:pPr>
+              <w:pStyle w:val="ListParagraph"/>
+              <w:numPr>
+                <w:ilvl w:val="0"/>
+                <w:numId w:val="2"/>
+              </w:numPr>
+              <w:rPr>
+                <w:sz w:val="16"/>
+                <w:szCs w:val="16"/>
+              </w:rPr>
+            </w:pPr>
+            <w:r>
+              <w:rPr>
+                <w:sz w:val="16"/>
+                <w:szCs w:val="16"/>
+              </w:rPr>
+              <w:t>movieName</w:t>
+            </w:r>
+          </w:p>
+        </w:tc>
+        <w:tc>
+          <w:tcPr>
+            <w:tcW w:w="2085" w:type="dxa"/>
+          </w:tcPr>
+          <w:p>
+            <w:pPr>
+              <w:pStyle w:val="ListParagraph"/>
+              <w:numPr>
+                <w:ilvl w:val="0"/>
+                <w:numId w:val="2"/>
+              </w:numPr>
+              <w:rPr>
+                <w:sz w:val="16"/>
+                <w:szCs w:val="16"/>
+              </w:rPr>
+            </w:pPr>
+            <w:r>
+              <w:rPr>
+                <w:sz w:val="16"/>
+                <w:szCs w:val="16"/>
+              </w:rPr>
+              <w:t>status</w:t>
+            </w:r>
+          </w:p>
+          <w:p>
+            <w:pPr>
+              <w:pStyle w:val="ListParagraph"/>
+              <w:numPr>
+                <w:ilvl w:val="0"/>
+                <w:numId w:val="2"/>
+              </w:numPr>
+              <w:rPr>
+                <w:sz w:val="16"/>
+                <w:szCs w:val="16"/>
+              </w:rPr>
+            </w:pPr>
+            <w:r>
+              <w:rPr>
+                <w:sz w:val="16"/>
+                <w:szCs w:val="16"/>
+              </w:rPr>
+              <w:t>message</w:t>
+            </w:r>
+          </w:p>
+          <w:p>
+            <w:pPr>
+              <w:pStyle w:val="ListParagraph"/>
+              <w:numPr>
+                <w:ilvl w:val="0"/>
+                <w:numId w:val="2"/>
+              </w:numPr>
+              <w:rPr>
+                <w:sz w:val="16"/>
+                <w:szCs w:val="16"/>
+              </w:rPr>
+            </w:pPr>
+            <w:r>
+              <w:rPr>
+                <w:sz w:val="16"/>
+                <w:szCs w:val="16"/>
+              </w:rPr>
+              <w:t>data</w:t>
+            </w:r>
+          </w:p>
+        </w:tc>
+      </w:tr>
+      <w:tr>
+        <w:tc>
+          <w:tcPr>
+            <w:tcW w:w="1318" w:type="dxa"/>
+          </w:tcPr>
+          <w:p>
+            <w:pPr>
+              <w:rPr>
+                <w:sz w:val="16"/>
+                <w:szCs w:val="16"/>
+              </w:rPr>
+            </w:pPr>
+            <w:r>
+              <w:rPr>
+                <w:sz w:val="16"/>
+                <w:szCs w:val="16"/>
+              </w:rPr>
+              <w:t>EventBuddy</w:t>
+            </w:r>
+          </w:p>
+        </w:tc>
+        <w:tc>
+          <w:tcPr>
+            <w:tcW w:w="1897" w:type="dxa"/>
+          </w:tcPr>
+          <w:p>
+            <w:pPr>
+              <w:rPr>
+                <w:sz w:val="16"/>
+                <w:szCs w:val="16"/>
+              </w:rPr>
+            </w:pPr>
+            <w:r>
+              <w:rPr>
+                <w:sz w:val="16"/>
+                <w:szCs w:val="16"/>
+              </w:rPr>
+              <w:t>watchlist</w:t>
+            </w:r>
+          </w:p>
+        </w:tc>
+        <w:tc>
+          <w:tcPr>
+            <w:tcW w:w="1306" w:type="dxa"/>
+          </w:tcPr>
+          <w:p>
+            <w:pPr>
+              <w:rPr>
+                <w:sz w:val="16"/>
+                <w:szCs w:val="16"/>
+              </w:rPr>
+            </w:pPr>
+            <w:r>
+              <w:rPr>
+                <w:sz w:val="16"/>
+                <w:szCs w:val="16"/>
+              </w:rPr>
+              <w:t>GET</w:t>
+            </w:r>
+          </w:p>
+        </w:tc>
+        <w:tc>
+          <w:tcPr>
+            <w:tcW w:w="2410" w:type="dxa"/>
+          </w:tcPr>
+          <w:p>
+            <w:pPr>
+              <w:pStyle w:val="ListParagraph"/>
+              <w:numPr>
+                <w:ilvl w:val="0"/>
+                <w:numId w:val="2"/>
+              </w:numPr>
+              <w:rPr>
+                <w:sz w:val="16"/>
+                <w:szCs w:val="16"/>
+              </w:rPr>
+            </w:pPr>
+            <w:r>
+              <w:rPr>
+                <w:sz w:val="16"/>
+                <w:szCs w:val="16"/>
+              </w:rPr>
+              <w:t>emailId</w:t>
+            </w:r>
+          </w:p>
+        </w:tc>
+        <w:tc>
+          <w:tcPr>
+            <w:tcW w:w="2085" w:type="dxa"/>
+          </w:tcPr>
+          <w:p>
+            <w:pPr>
+              <w:pStyle w:val="ListParagraph"/>
+              <w:numPr>
+                <w:ilvl w:val="0"/>
+                <w:numId w:val="2"/>
+              </w:numPr>
+              <w:rPr>
+                <w:sz w:val="16"/>
+                <w:szCs w:val="16"/>
+              </w:rPr>
+            </w:pPr>
+            <w:r>
+              <w:rPr>
+                <w:sz w:val="16"/>
+                <w:szCs w:val="16"/>
+              </w:rPr>
+              <w:t>status</w:t>
+            </w:r>
+          </w:p>
+          <w:p>
+            <w:pPr>
+              <w:pStyle w:val="ListParagraph"/>
+              <w:numPr>
+                <w:ilvl w:val="0"/>
+                <w:numId w:val="2"/>
+              </w:numPr>
+              <w:rPr>
+                <w:sz w:val="16"/>
+                <w:szCs w:val="16"/>
+              </w:rPr>
+            </w:pPr>
+            <w:r>
+              <w:rPr>
+                <w:sz w:val="16"/>
+                <w:szCs w:val="16"/>
+              </w:rPr>
+              <w:t>message</w:t>
+            </w:r>
+          </w:p>
+          <w:p>
+            <w:pPr>
+              <w:pStyle w:val="ListParagraph"/>
+              <w:numPr>
+                <w:ilvl w:val="0"/>
+                <w:numId w:val="2"/>
+              </w:numPr>
+              <w:rPr>
+                <w:sz w:val="16"/>
+                <w:szCs w:val="16"/>
+              </w:rPr>
+            </w:pPr>
+            <w:r>
+              <w:rPr>
+                <w:sz w:val="16"/>
+                <w:szCs w:val="16"/>
+              </w:rPr>
+              <w:t>data</w:t>
+            </w:r>
+          </w:p>
+        </w:tc>
+      </w:tr>
+      <w:tr>
+        <w:tc>
+          <w:tcPr>
+            <w:tcW w:w="1318" w:type="dxa"/>
+          </w:tcPr>
+          <w:p>
+            <w:pPr>
+              <w:rPr>
+                <w:sz w:val="16"/>
+                <w:szCs w:val="16"/>
+              </w:rPr>
+            </w:pPr>
+            <w:r>
+              <w:rPr>
+                <w:sz w:val="16"/>
+                <w:szCs w:val="16"/>
+              </w:rPr>
+              <w:t>EventBuddy</w:t>
+            </w:r>
+          </w:p>
+        </w:tc>
+        <w:tc>
+          <w:tcPr>
+            <w:tcW w:w="1897" w:type="dxa"/>
+          </w:tcPr>
+          <w:p>
+            <w:pPr>
+              <w:rPr>
+                <w:sz w:val="16"/>
+                <w:szCs w:val="16"/>
+              </w:rPr>
+            </w:pPr>
+            <w:r>
+              <w:rPr>
+                <w:sz w:val="16"/>
+                <w:szCs w:val="16"/>
+              </w:rPr>
+              <w:t>watchlist</w:t>
+            </w:r>
+          </w:p>
+        </w:tc>
+        <w:tc>
+          <w:tcPr>
+            <w:tcW w:w="1306" w:type="dxa"/>
+          </w:tcPr>
+          <w:p>
+            <w:pPr>
+              <w:rPr>
+                <w:sz w:val="16"/>
+                <w:szCs w:val="16"/>
+              </w:rPr>
+            </w:pPr>
+            <w:r>
+              <w:rPr>
+                <w:sz w:val="16"/>
+                <w:szCs w:val="16"/>
+              </w:rPr>
+              <w:t>DELETE</w:t>
+            </w:r>
+          </w:p>
+        </w:tc>
+        <w:tc>
+          <w:tcPr>
+            <w:tcW w:w="2410" w:type="dxa"/>
+          </w:tcPr>
+          <w:p>
+            <w:pPr>
+              <w:pStyle w:val="ListParagraph"/>
+              <w:numPr>
+                <w:ilvl w:val="0"/>
+                <w:numId w:val="2"/>
+              </w:numPr>
+              <w:rPr>
+                <w:sz w:val="16"/>
+                <w:szCs w:val="16"/>
+              </w:rPr>
+            </w:pPr>
+            <w:r>
+              <w:rPr>
+                <w:sz w:val="16"/>
+                <w:szCs w:val="16"/>
+              </w:rPr>
+              <w:t>viewerId</w:t>
+            </w:r>
+          </w:p>
+          <w:p>
+            <w:pPr>
+              <w:pStyle w:val="ListParagraph"/>
+              <w:numPr>
+                <w:ilvl w:val="0"/>
+                <w:numId w:val="2"/>
+              </w:numPr>
+              <w:rPr>
+                <w:sz w:val="16"/>
+                <w:szCs w:val="16"/>
+              </w:rPr>
+            </w:pPr>
+            <w:r>
+              <w:rPr>
+                <w:sz w:val="16"/>
+                <w:szCs w:val="16"/>
+              </w:rPr>
+              <w:t>movieName</w:t>
+            </w:r>
+          </w:p>
+        </w:tc>
+        <w:tc>
+          <w:tcPr>
+            <w:tcW w:w="2085" w:type="dxa"/>
+          </w:tcPr>
+          <w:p>
+            <w:pPr>
+              <w:pStyle w:val="ListParagraph"/>
+              <w:numPr>
+                <w:ilvl w:val="0"/>
+                <w:numId w:val="2"/>
+              </w:numPr>
+              <w:rPr>
+                <w:sz w:val="16"/>
+                <w:szCs w:val="16"/>
+              </w:rPr>
+            </w:pPr>
+            <w:r>
+              <w:rPr>
+                <w:sz w:val="16"/>
+                <w:szCs w:val="16"/>
+              </w:rPr>
               <w:t>status</w:t>
             </w:r>
           </w:p>

</xml_diff>